<commit_message>
Update SRS Document to include Camera
</commit_message>
<xml_diff>
--- a/docs/SRS_project_self_checkout.docx
+++ b/docs/SRS_project_self_checkout.docx
@@ -1733,7 +1733,7 @@
               <w:rPr>
                 <w:rtl w:val="0"/>
               </w:rPr>
-              <w:t xml:space="preserve">Add Software Architecture</w:t>
+              <w:t xml:space="preserve">Added Software Architecture</w:t>
             </w:r>
           </w:p>
         </w:tc>
@@ -1776,6 +1776,82 @@
                 <w:rtl w:val="0"/>
               </w:rPr>
               <w:t xml:space="preserve">1.1</w:t>
+            </w:r>
+          </w:p>
+        </w:tc>
+      </w:tr>
+      <w:tr>
+        <w:trPr>
+          <w:cantSplit w:val="0"/>
+          <w:tblHeader w:val="0"/>
+        </w:trPr>
+        <w:tc>
+          <w:tcPr/>
+          <w:p>
+            <w:pPr>
+              <w:rPr/>
+            </w:pPr>
+            <w:r>
+              <w:rPr>
+                <w:rtl w:val="0"/>
+              </w:rPr>
+              <w:t xml:space="preserve">3. </w:t>
+            </w:r>
+          </w:p>
+        </w:tc>
+        <w:tc>
+          <w:tcPr/>
+          <w:p>
+            <w:pPr>
+              <w:rPr/>
+            </w:pPr>
+            <w:r>
+              <w:rPr>
+                <w:rtl w:val="0"/>
+              </w:rPr>
+              <w:t xml:space="preserve">Replaced product scanning using RFID with Camera</w:t>
+            </w:r>
+          </w:p>
+        </w:tc>
+        <w:tc>
+          <w:tcPr/>
+          <w:p>
+            <w:pPr>
+              <w:rPr/>
+            </w:pPr>
+            <w:r>
+              <w:rPr>
+                <w:rtl w:val="0"/>
+              </w:rPr>
+              <w:t xml:space="preserve">Justin</w:t>
+            </w:r>
+          </w:p>
+        </w:tc>
+        <w:tc>
+          <w:tcPr/>
+          <w:p>
+            <w:pPr>
+              <w:rPr/>
+            </w:pPr>
+            <w:r>
+              <w:rPr>
+                <w:rtl w:val="0"/>
+              </w:rPr>
+              <w:t xml:space="preserve">2/1/2024</w:t>
+            </w:r>
+          </w:p>
+        </w:tc>
+        <w:tc>
+          <w:tcPr/>
+          <w:p>
+            <w:pPr>
+              <w:rPr/>
+            </w:pPr>
+            <w:r>
+              <w:rPr>
+                <w:rtl w:val="0"/>
+              </w:rPr>
+              <w:t xml:space="preserve">1.2</w:t>
             </w:r>
           </w:p>
         </w:tc>
@@ -2278,56 +2354,6 @@
           </w:tcPr>
           <w:p>
             <w:pPr>
-              <w:widowControl w:val="0"/>
-              <w:spacing w:after="0" w:line="240" w:lineRule="auto"/>
-              <w:rPr/>
-            </w:pPr>
-            <w:r>
-              <w:rPr>
-                <w:rtl w:val="0"/>
-              </w:rPr>
-              <w:t xml:space="preserve">RFID Reader</w:t>
-            </w:r>
-          </w:p>
-        </w:tc>
-        <w:tc>
-          <w:tcPr>
-            <w:shd w:fill="auto" w:val="clear"/>
-            <w:tcMar>
-              <w:top w:w="100.0" w:type="dxa"/>
-              <w:left w:w="100.0" w:type="dxa"/>
-              <w:bottom w:w="100.0" w:type="dxa"/>
-              <w:right w:w="100.0" w:type="dxa"/>
-            </w:tcMar>
-            <w:vAlign w:val="top"/>
-          </w:tcPr>
-          <w:p>
-            <w:pPr>
-              <w:widowControl w:val="0"/>
-              <w:spacing w:after="0" w:line="240" w:lineRule="auto"/>
-              <w:rPr/>
-            </w:pPr>
-            <w:r>
-              <w:rPr>
-                <w:rtl w:val="0"/>
-              </w:rPr>
-              <w:t xml:space="preserve">Input</w:t>
-            </w:r>
-          </w:p>
-        </w:tc>
-        <w:tc>
-          <w:tcPr>
-            <w:shd w:fill="auto" w:val="clear"/>
-            <w:tcMar>
-              <w:top w:w="100.0" w:type="dxa"/>
-              <w:left w:w="100.0" w:type="dxa"/>
-              <w:bottom w:w="100.0" w:type="dxa"/>
-              <w:right w:w="100.0" w:type="dxa"/>
-            </w:tcMar>
-            <w:vAlign w:val="top"/>
-          </w:tcPr>
-          <w:p>
-            <w:pPr>
               <w:keepNext w:val="0"/>
               <w:keepLines w:val="0"/>
               <w:pageBreakBefore w:val="0"/>
@@ -2349,7 +2375,32 @@
               <w:rPr>
                 <w:rtl w:val="0"/>
               </w:rPr>
-              <w:t xml:space="preserve">To read products and customer’s credit card</w:t>
+              <w:t xml:space="preserve">Camera</w:t>
+            </w:r>
+          </w:p>
+        </w:tc>
+        <w:tc>
+          <w:tcPr>
+            <w:shd w:fill="auto" w:val="clear"/>
+            <w:tcMar>
+              <w:top w:w="100.0" w:type="dxa"/>
+              <w:left w:w="100.0" w:type="dxa"/>
+              <w:bottom w:w="100.0" w:type="dxa"/>
+              <w:right w:w="100.0" w:type="dxa"/>
+            </w:tcMar>
+            <w:vAlign w:val="top"/>
+          </w:tcPr>
+          <w:p>
+            <w:pPr>
+              <w:widowControl w:val="0"/>
+              <w:spacing w:after="0" w:line="240" w:lineRule="auto"/>
+              <w:rPr/>
+            </w:pPr>
+            <w:r>
+              <w:rPr>
+                <w:rtl w:val="0"/>
+              </w:rPr>
+              <w:t xml:space="preserve">Input</w:t>
             </w:r>
           </w:p>
         </w:tc>
@@ -2387,9 +2438,102 @@
               <w:rPr>
                 <w:rtl w:val="0"/>
               </w:rPr>
+              <w:t xml:space="preserve">To scan products to fetch product attributes</w:t>
+            </w:r>
+          </w:p>
+        </w:tc>
+        <w:tc>
+          <w:tcPr>
+            <w:shd w:fill="auto" w:val="clear"/>
+            <w:tcMar>
+              <w:top w:w="100.0" w:type="dxa"/>
+              <w:left w:w="100.0" w:type="dxa"/>
+              <w:bottom w:w="100.0" w:type="dxa"/>
+              <w:right w:w="100.0" w:type="dxa"/>
+            </w:tcMar>
+            <w:vAlign w:val="top"/>
+          </w:tcPr>
+          <w:p>
+            <w:pPr>
+              <w:widowControl w:val="0"/>
+              <w:spacing w:after="0" w:line="240" w:lineRule="auto"/>
+              <w:rPr/>
+            </w:pPr>
+            <w:r>
+              <w:rPr>
+                <w:rtl w:val="0"/>
+              </w:rPr>
               <w:t xml:space="preserve">Read product barcode to fetch product prices and other attributes</w:t>
             </w:r>
           </w:p>
+        </w:tc>
+      </w:tr>
+      <w:tr>
+        <w:trPr>
+          <w:cantSplit w:val="0"/>
+          <w:tblHeader w:val="0"/>
+        </w:trPr>
+        <w:tc>
+          <w:tcPr>
+            <w:shd w:fill="auto" w:val="clear"/>
+            <w:tcMar>
+              <w:top w:w="100.0" w:type="dxa"/>
+              <w:left w:w="100.0" w:type="dxa"/>
+              <w:bottom w:w="100.0" w:type="dxa"/>
+              <w:right w:w="100.0" w:type="dxa"/>
+            </w:tcMar>
+            <w:vAlign w:val="top"/>
+          </w:tcPr>
+          <w:p>
+            <w:pPr>
+              <w:widowControl w:val="0"/>
+              <w:spacing w:after="0" w:line="240" w:lineRule="auto"/>
+              <w:rPr/>
+            </w:pPr>
+            <w:r>
+              <w:rPr>
+                <w:rtl w:val="0"/>
+              </w:rPr>
+              <w:t xml:space="preserve">RFID Reader</w:t>
+            </w:r>
+          </w:p>
+        </w:tc>
+        <w:tc>
+          <w:tcPr>
+            <w:shd w:fill="auto" w:val="clear"/>
+            <w:tcMar>
+              <w:top w:w="100.0" w:type="dxa"/>
+              <w:left w:w="100.0" w:type="dxa"/>
+              <w:bottom w:w="100.0" w:type="dxa"/>
+              <w:right w:w="100.0" w:type="dxa"/>
+            </w:tcMar>
+            <w:vAlign w:val="top"/>
+          </w:tcPr>
+          <w:p>
+            <w:pPr>
+              <w:widowControl w:val="0"/>
+              <w:spacing w:after="0" w:line="240" w:lineRule="auto"/>
+              <w:rPr/>
+            </w:pPr>
+            <w:r>
+              <w:rPr>
+                <w:rtl w:val="0"/>
+              </w:rPr>
+              <w:t xml:space="preserve">Input</w:t>
+            </w:r>
+          </w:p>
+        </w:tc>
+        <w:tc>
+          <w:tcPr>
+            <w:shd w:fill="auto" w:val="clear"/>
+            <w:tcMar>
+              <w:top w:w="100.0" w:type="dxa"/>
+              <w:left w:w="100.0" w:type="dxa"/>
+              <w:bottom w:w="100.0" w:type="dxa"/>
+              <w:right w:w="100.0" w:type="dxa"/>
+            </w:tcMar>
+            <w:vAlign w:val="top"/>
+          </w:tcPr>
           <w:p>
             <w:pPr>
               <w:keepNext w:val="0"/>
@@ -2413,8 +2557,21 @@
               <w:rPr>
                 <w:rtl w:val="0"/>
               </w:rPr>
-            </w:r>
-          </w:p>
+              <w:t xml:space="preserve">To read customer’s credit card</w:t>
+            </w:r>
+          </w:p>
+        </w:tc>
+        <w:tc>
+          <w:tcPr>
+            <w:shd w:fill="auto" w:val="clear"/>
+            <w:tcMar>
+              <w:top w:w="100.0" w:type="dxa"/>
+              <w:left w:w="100.0" w:type="dxa"/>
+              <w:bottom w:w="100.0" w:type="dxa"/>
+              <w:right w:w="100.0" w:type="dxa"/>
+            </w:tcMar>
+            <w:vAlign w:val="top"/>
+          </w:tcPr>
           <w:p>
             <w:pPr>
               <w:keepNext w:val="0"/>
@@ -3005,12 +3162,12 @@
           <wp:inline distB="114300" distT="114300" distL="114300" distR="114300">
             <wp:extent cx="5731200" cy="1409700"/>
             <wp:effectExtent b="0" l="0" r="0" t="0"/>
-            <wp:docPr id="7" name="image3.png"/>
+            <wp:docPr id="8" name="image4.png"/>
             <a:graphic>
               <a:graphicData uri="http://schemas.openxmlformats.org/drawingml/2006/picture">
                 <pic:pic>
                   <pic:nvPicPr>
-                    <pic:cNvPr id="0" name="image3.png"/>
+                    <pic:cNvPr id="0" name="image4.png"/>
                     <pic:cNvPicPr preferRelativeResize="0"/>
                   </pic:nvPicPr>
                   <pic:blipFill>
@@ -3576,12 +3733,12 @@
           <wp:inline distB="114300" distT="114300" distL="114300" distR="114300">
             <wp:extent cx="5731200" cy="5943600"/>
             <wp:effectExtent b="0" l="0" r="0" t="0"/>
-            <wp:docPr id="3" name="image5.png"/>
+            <wp:docPr id="4" name="image2.png"/>
             <a:graphic>
               <a:graphicData uri="http://schemas.openxmlformats.org/drawingml/2006/picture">
                 <pic:pic>
                   <pic:nvPicPr>
-                    <pic:cNvPr id="0" name="image5.png"/>
+                    <pic:cNvPr id="0" name="image2.png"/>
                     <pic:cNvPicPr preferRelativeResize="0"/>
                   </pic:nvPicPr>
                   <pic:blipFill>
@@ -3708,14 +3865,14 @@
         <w:rPr/>
         <w:drawing>
           <wp:inline distB="114300" distT="114300" distL="114300" distR="114300">
-            <wp:extent cx="5731200" cy="3314700"/>
+            <wp:extent cx="5731200" cy="3276600"/>
             <wp:effectExtent b="0" l="0" r="0" t="0"/>
-            <wp:docPr id="1" name="image8.png"/>
+            <wp:docPr id="5" name="image7.png"/>
             <a:graphic>
               <a:graphicData uri="http://schemas.openxmlformats.org/drawingml/2006/picture">
                 <pic:pic>
                   <pic:nvPicPr>
-                    <pic:cNvPr id="0" name="image8.png"/>
+                    <pic:cNvPr id="0" name="image7.png"/>
                     <pic:cNvPicPr preferRelativeResize="0"/>
                   </pic:nvPicPr>
                   <pic:blipFill>
@@ -3728,7 +3885,7 @@
                   <pic:spPr>
                     <a:xfrm>
                       <a:off x="0" y="0"/>
-                      <a:ext cx="5731200" cy="3314700"/>
+                      <a:ext cx="5731200" cy="3276600"/>
                     </a:xfrm>
                     <a:prstGeom prst="rect"/>
                     <a:ln/>
@@ -5036,9 +5193,9 @@
         <w:rPr/>
         <w:drawing>
           <wp:inline distB="114300" distT="114300" distL="114300" distR="114300">
-            <wp:extent cx="5153025" cy="7219950"/>
+            <wp:extent cx="5731200" cy="7327900"/>
             <wp:effectExtent b="0" l="0" r="0" t="0"/>
-            <wp:docPr id="8" name="image6.png"/>
+            <wp:docPr id="2" name="image6.png"/>
             <a:graphic>
               <a:graphicData uri="http://schemas.openxmlformats.org/drawingml/2006/picture">
                 <pic:pic>
@@ -5056,7 +5213,7 @@
                   <pic:spPr>
                     <a:xfrm>
                       <a:off x="0" y="0"/>
-                      <a:ext cx="5153025" cy="7219950"/>
+                      <a:ext cx="5731200" cy="7327900"/>
                     </a:xfrm>
                     <a:prstGeom prst="rect"/>
                     <a:ln/>
@@ -5337,12 +5494,12 @@
           <wp:inline distB="114300" distT="114300" distL="114300" distR="114300">
             <wp:extent cx="4805363" cy="6359192"/>
             <wp:effectExtent b="0" l="0" r="0" t="0"/>
-            <wp:docPr id="2" name="image7.png"/>
+            <wp:docPr id="1" name="image5.png"/>
             <a:graphic>
               <a:graphicData uri="http://schemas.openxmlformats.org/drawingml/2006/picture">
                 <pic:pic>
                   <pic:nvPicPr>
-                    <pic:cNvPr id="0" name="image7.png"/>
+                    <pic:cNvPr id="0" name="image5.png"/>
                     <pic:cNvPicPr preferRelativeResize="0"/>
                   </pic:nvPicPr>
                   <pic:blipFill>
@@ -5470,12 +5627,12 @@
           <wp:inline distB="114300" distT="114300" distL="114300" distR="114300">
             <wp:extent cx="3910013" cy="4284774"/>
             <wp:effectExtent b="0" l="0" r="0" t="0"/>
-            <wp:docPr id="6" name="image4.png"/>
+            <wp:docPr id="7" name="image1.png"/>
             <a:graphic>
               <a:graphicData uri="http://schemas.openxmlformats.org/drawingml/2006/picture">
                 <pic:pic>
                   <pic:nvPicPr>
-                    <pic:cNvPr id="0" name="image4.png"/>
+                    <pic:cNvPr id="0" name="image1.png"/>
                     <pic:cNvPicPr preferRelativeResize="0"/>
                   </pic:nvPicPr>
                   <pic:blipFill>
@@ -5971,12 +6128,12 @@
                 <wp:inline distB="114300" distT="114300" distL="114300" distR="114300">
                   <wp:extent cx="4724400" cy="2451100"/>
                   <wp:effectExtent b="0" l="0" r="0" t="0"/>
-                  <wp:docPr id="5" name="image1.png"/>
+                  <wp:docPr id="6" name="image3.png"/>
                   <a:graphic>
                     <a:graphicData uri="http://schemas.openxmlformats.org/drawingml/2006/picture">
                       <pic:pic>
                         <pic:nvPicPr>
-                          <pic:cNvPr id="0" name="image1.png"/>
+                          <pic:cNvPr id="0" name="image3.png"/>
                           <pic:cNvPicPr preferRelativeResize="0"/>
                         </pic:nvPicPr>
                         <pic:blipFill>
@@ -6246,14 +6403,14 @@
         <w:rPr/>
         <w:drawing>
           <wp:inline distB="114300" distT="114300" distL="114300" distR="114300">
-            <wp:extent cx="5731200" cy="3467100"/>
+            <wp:extent cx="5731200" cy="3543300"/>
             <wp:effectExtent b="0" l="0" r="0" t="0"/>
-            <wp:docPr id="4" name="image2.png"/>
+            <wp:docPr id="3" name="image8.png"/>
             <a:graphic>
               <a:graphicData uri="http://schemas.openxmlformats.org/drawingml/2006/picture">
                 <pic:pic>
                   <pic:nvPicPr>
-                    <pic:cNvPr id="0" name="image2.png"/>
+                    <pic:cNvPr id="0" name="image8.png"/>
                     <pic:cNvPicPr preferRelativeResize="0"/>
                   </pic:nvPicPr>
                   <pic:blipFill>
@@ -6266,7 +6423,7 @@
                   <pic:spPr>
                     <a:xfrm>
                       <a:off x="0" y="0"/>
-                      <a:ext cx="5731200" cy="3467100"/>
+                      <a:ext cx="5731200" cy="3543300"/>
                     </a:xfrm>
                     <a:prstGeom prst="rect"/>
                     <a:ln/>

</xml_diff>

<commit_message>
fill in Test Report, update SRS with contributions
</commit_message>
<xml_diff>
--- a/docs/SRS_project_self_checkout.docx
+++ b/docs/SRS_project_self_checkout.docx
@@ -939,144 +939,761 @@
     </w:p>
     <w:p>
       <w:pPr>
-        <w:rPr/>
-      </w:pPr>
-      <w:r>
-        <w:rPr>
-          <w:rtl w:val="0"/>
-        </w:rPr>
-      </w:r>
-    </w:p>
-    <w:p>
-      <w:pPr>
-        <w:rPr/>
-      </w:pPr>
-      <w:r>
-        <w:rPr>
-          <w:rtl w:val="0"/>
-        </w:rPr>
-      </w:r>
-    </w:p>
-    <w:p>
-      <w:pPr>
-        <w:rPr/>
-      </w:pPr>
-      <w:r>
-        <w:rPr>
-          <w:rtl w:val="0"/>
-        </w:rPr>
-      </w:r>
-    </w:p>
-    <w:p>
-      <w:pPr>
-        <w:rPr/>
-      </w:pPr>
-      <w:r>
-        <w:rPr>
-          <w:rtl w:val="0"/>
-        </w:rPr>
-      </w:r>
-    </w:p>
-    <w:p>
-      <w:pPr>
-        <w:rPr/>
-      </w:pPr>
-      <w:r>
-        <w:rPr>
-          <w:rtl w:val="0"/>
-        </w:rPr>
-      </w:r>
-    </w:p>
-    <w:p>
-      <w:pPr>
-        <w:rPr/>
-      </w:pPr>
-      <w:r>
-        <w:rPr>
-          <w:rtl w:val="0"/>
-        </w:rPr>
-      </w:r>
-    </w:p>
-    <w:p>
-      <w:pPr>
-        <w:rPr/>
-      </w:pPr>
-      <w:r>
-        <w:rPr>
-          <w:rtl w:val="0"/>
-        </w:rPr>
-      </w:r>
-    </w:p>
-    <w:p>
-      <w:pPr>
-        <w:rPr/>
-      </w:pPr>
-      <w:r>
-        <w:rPr>
-          <w:rtl w:val="0"/>
-        </w:rPr>
-      </w:r>
-    </w:p>
-    <w:p>
-      <w:pPr>
-        <w:rPr/>
-      </w:pPr>
-      <w:r>
-        <w:rPr>
-          <w:rtl w:val="0"/>
-        </w:rPr>
-      </w:r>
-    </w:p>
-    <w:p>
-      <w:pPr>
-        <w:rPr/>
-      </w:pPr>
-      <w:r>
-        <w:rPr>
-          <w:rtl w:val="0"/>
-        </w:rPr>
-      </w:r>
-    </w:p>
-    <w:p>
-      <w:pPr>
-        <w:rPr/>
-      </w:pPr>
-      <w:r>
-        <w:rPr>
-          <w:rtl w:val="0"/>
-        </w:rPr>
-      </w:r>
-    </w:p>
-    <w:p>
-      <w:pPr>
-        <w:rPr/>
-      </w:pPr>
-      <w:r>
-        <w:br w:type="page"/>
-      </w:r>
-      <w:r>
-        <w:rPr>
-          <w:rtl w:val="0"/>
-        </w:rPr>
-      </w:r>
-    </w:p>
-    <w:p>
-      <w:pPr>
-        <w:pStyle w:val="Heading1"/>
-        <w:rPr/>
-      </w:pPr>
-      <w:bookmarkStart w:colFirst="0" w:colLast="0" w:name="_heading=h.gjdgxs" w:id="0"/>
-      <w:bookmarkEnd w:id="0"/>
-      <w:r>
-        <w:rPr>
-          <w:rtl w:val="0"/>
-        </w:rPr>
-        <w:t xml:space="preserve">Document Version</w:t>
+        <w:rPr>
+          <w:b w:val="1"/>
+        </w:rPr>
+      </w:pPr>
+      <w:r>
+        <w:rPr>
+          <w:b w:val="1"/>
+          <w:rtl w:val="0"/>
+        </w:rPr>
+        <w:t xml:space="preserve">Contributions</w:t>
       </w:r>
     </w:p>
     <w:tbl>
       <w:tblPr>
         <w:tblStyle w:val="Table1"/>
+        <w:tblW w:w="9026.0" w:type="dxa"/>
+        <w:jc w:val="left"/>
+        <w:tblBorders>
+          <w:top w:color="000000" w:space="0" w:sz="8" w:val="single"/>
+          <w:left w:color="000000" w:space="0" w:sz="8" w:val="single"/>
+          <w:bottom w:color="000000" w:space="0" w:sz="8" w:val="single"/>
+          <w:right w:color="000000" w:space="0" w:sz="8" w:val="single"/>
+          <w:insideH w:color="000000" w:space="0" w:sz="8" w:val="single"/>
+          <w:insideV w:color="000000" w:space="0" w:sz="8" w:val="single"/>
+        </w:tblBorders>
+        <w:tblLayout w:type="fixed"/>
+        <w:tblLook w:val="0600"/>
+      </w:tblPr>
+      <w:tblGrid>
+        <w:gridCol w:w="3008.6666666666665"/>
+        <w:gridCol w:w="3008.6666666666665"/>
+        <w:gridCol w:w="3008.6666666666665"/>
+        <w:tblGridChange w:id="0">
+          <w:tblGrid>
+            <w:gridCol w:w="3008.6666666666665"/>
+            <w:gridCol w:w="3008.6666666666665"/>
+            <w:gridCol w:w="3008.6666666666665"/>
+          </w:tblGrid>
+        </w:tblGridChange>
+      </w:tblGrid>
+      <w:tr>
+        <w:trPr>
+          <w:cantSplit w:val="0"/>
+          <w:tblHeader w:val="0"/>
+        </w:trPr>
+        <w:tc>
+          <w:tcPr>
+            <w:shd w:fill="auto" w:val="clear"/>
+            <w:tcMar>
+              <w:top w:w="100.0" w:type="dxa"/>
+              <w:left w:w="100.0" w:type="dxa"/>
+              <w:bottom w:w="100.0" w:type="dxa"/>
+              <w:right w:w="100.0" w:type="dxa"/>
+            </w:tcMar>
+            <w:vAlign w:val="top"/>
+          </w:tcPr>
+          <w:p>
+            <w:pPr>
+              <w:keepNext w:val="0"/>
+              <w:keepLines w:val="0"/>
+              <w:pageBreakBefore w:val="0"/>
+              <w:widowControl w:val="0"/>
+              <w:pBdr>
+                <w:top w:space="0" w:sz="0" w:val="nil"/>
+                <w:left w:space="0" w:sz="0" w:val="nil"/>
+                <w:bottom w:space="0" w:sz="0" w:val="nil"/>
+                <w:right w:space="0" w:sz="0" w:val="nil"/>
+                <w:between w:space="0" w:sz="0" w:val="nil"/>
+              </w:pBdr>
+              <w:shd w:fill="auto" w:val="clear"/>
+              <w:spacing w:after="0" w:before="0" w:line="240" w:lineRule="auto"/>
+              <w:ind w:left="0" w:right="0" w:firstLine="0"/>
+              <w:jc w:val="left"/>
+              <w:rPr>
+                <w:b w:val="1"/>
+              </w:rPr>
+            </w:pPr>
+            <w:r>
+              <w:rPr>
+                <w:b w:val="1"/>
+                <w:rtl w:val="0"/>
+              </w:rPr>
+              <w:t xml:space="preserve">Justin</w:t>
+            </w:r>
+          </w:p>
+        </w:tc>
+        <w:tc>
+          <w:tcPr>
+            <w:shd w:fill="auto" w:val="clear"/>
+            <w:tcMar>
+              <w:top w:w="100.0" w:type="dxa"/>
+              <w:left w:w="100.0" w:type="dxa"/>
+              <w:bottom w:w="100.0" w:type="dxa"/>
+              <w:right w:w="100.0" w:type="dxa"/>
+            </w:tcMar>
+            <w:vAlign w:val="top"/>
+          </w:tcPr>
+          <w:p>
+            <w:pPr>
+              <w:keepNext w:val="0"/>
+              <w:keepLines w:val="0"/>
+              <w:pageBreakBefore w:val="0"/>
+              <w:widowControl w:val="0"/>
+              <w:pBdr>
+                <w:top w:space="0" w:sz="0" w:val="nil"/>
+                <w:left w:space="0" w:sz="0" w:val="nil"/>
+                <w:bottom w:space="0" w:sz="0" w:val="nil"/>
+                <w:right w:space="0" w:sz="0" w:val="nil"/>
+                <w:between w:space="0" w:sz="0" w:val="nil"/>
+              </w:pBdr>
+              <w:shd w:fill="auto" w:val="clear"/>
+              <w:spacing w:after="0" w:before="0" w:line="240" w:lineRule="auto"/>
+              <w:ind w:left="0" w:right="0" w:firstLine="0"/>
+              <w:jc w:val="left"/>
+              <w:rPr>
+                <w:b w:val="1"/>
+              </w:rPr>
+            </w:pPr>
+            <w:r>
+              <w:rPr>
+                <w:b w:val="1"/>
+                <w:rtl w:val="0"/>
+              </w:rPr>
+              <w:t xml:space="preserve">Han Ni</w:t>
+            </w:r>
+          </w:p>
+        </w:tc>
+        <w:tc>
+          <w:tcPr>
+            <w:shd w:fill="auto" w:val="clear"/>
+            <w:tcMar>
+              <w:top w:w="100.0" w:type="dxa"/>
+              <w:left w:w="100.0" w:type="dxa"/>
+              <w:bottom w:w="100.0" w:type="dxa"/>
+              <w:right w:w="100.0" w:type="dxa"/>
+            </w:tcMar>
+            <w:vAlign w:val="top"/>
+          </w:tcPr>
+          <w:p>
+            <w:pPr>
+              <w:keepNext w:val="0"/>
+              <w:keepLines w:val="0"/>
+              <w:pageBreakBefore w:val="0"/>
+              <w:widowControl w:val="0"/>
+              <w:pBdr>
+                <w:top w:space="0" w:sz="0" w:val="nil"/>
+                <w:left w:space="0" w:sz="0" w:val="nil"/>
+                <w:bottom w:space="0" w:sz="0" w:val="nil"/>
+                <w:right w:space="0" w:sz="0" w:val="nil"/>
+                <w:between w:space="0" w:sz="0" w:val="nil"/>
+              </w:pBdr>
+              <w:shd w:fill="auto" w:val="clear"/>
+              <w:spacing w:after="0" w:before="0" w:line="240" w:lineRule="auto"/>
+              <w:ind w:left="0" w:right="0" w:firstLine="0"/>
+              <w:jc w:val="left"/>
+              <w:rPr>
+                <w:b w:val="1"/>
+              </w:rPr>
+            </w:pPr>
+            <w:r>
+              <w:rPr>
+                <w:b w:val="1"/>
+                <w:rtl w:val="0"/>
+              </w:rPr>
+              <w:t xml:space="preserve">Elroy</w:t>
+            </w:r>
+          </w:p>
+        </w:tc>
+      </w:tr>
+      <w:tr>
+        <w:trPr>
+          <w:cantSplit w:val="0"/>
+          <w:tblHeader w:val="0"/>
+        </w:trPr>
+        <w:tc>
+          <w:tcPr>
+            <w:shd w:fill="auto" w:val="clear"/>
+            <w:tcMar>
+              <w:top w:w="100.0" w:type="dxa"/>
+              <w:left w:w="100.0" w:type="dxa"/>
+              <w:bottom w:w="100.0" w:type="dxa"/>
+              <w:right w:w="100.0" w:type="dxa"/>
+            </w:tcMar>
+            <w:vAlign w:val="top"/>
+          </w:tcPr>
+          <w:p>
+            <w:pPr>
+              <w:keepNext w:val="0"/>
+              <w:keepLines w:val="0"/>
+              <w:pageBreakBefore w:val="0"/>
+              <w:widowControl w:val="0"/>
+              <w:numPr>
+                <w:ilvl w:val="0"/>
+                <w:numId w:val="4"/>
+              </w:numPr>
+              <w:pBdr>
+                <w:top w:space="0" w:sz="0" w:val="nil"/>
+                <w:left w:space="0" w:sz="0" w:val="nil"/>
+                <w:bottom w:space="0" w:sz="0" w:val="nil"/>
+                <w:right w:space="0" w:sz="0" w:val="nil"/>
+                <w:between w:space="0" w:sz="0" w:val="nil"/>
+              </w:pBdr>
+              <w:shd w:fill="auto" w:val="clear"/>
+              <w:spacing w:after="0" w:before="0" w:line="240" w:lineRule="auto"/>
+              <w:ind w:left="720" w:right="0" w:hanging="360"/>
+              <w:jc w:val="left"/>
+              <w:rPr>
+                <w:b w:val="1"/>
+                <w:u w:val="none"/>
+              </w:rPr>
+            </w:pPr>
+            <w:r>
+              <w:rPr>
+                <w:b w:val="1"/>
+                <w:rtl w:val="0"/>
+              </w:rPr>
+              <w:t xml:space="preserve">Rest of SRS Document ~60%</w:t>
+            </w:r>
+          </w:p>
+          <w:p>
+            <w:pPr>
+              <w:keepNext w:val="0"/>
+              <w:keepLines w:val="0"/>
+              <w:pageBreakBefore w:val="0"/>
+              <w:widowControl w:val="0"/>
+              <w:numPr>
+                <w:ilvl w:val="0"/>
+                <w:numId w:val="4"/>
+              </w:numPr>
+              <w:pBdr>
+                <w:top w:space="0" w:sz="0" w:val="nil"/>
+                <w:left w:space="0" w:sz="0" w:val="nil"/>
+                <w:bottom w:space="0" w:sz="0" w:val="nil"/>
+                <w:right w:space="0" w:sz="0" w:val="nil"/>
+                <w:between w:space="0" w:sz="0" w:val="nil"/>
+              </w:pBdr>
+              <w:shd w:fill="auto" w:val="clear"/>
+              <w:spacing w:after="0" w:before="0" w:line="240" w:lineRule="auto"/>
+              <w:ind w:left="720" w:right="0" w:hanging="360"/>
+              <w:jc w:val="left"/>
+              <w:rPr>
+                <w:b w:val="1"/>
+                <w:u w:val="none"/>
+              </w:rPr>
+            </w:pPr>
+            <w:r>
+              <w:rPr>
+                <w:b w:val="1"/>
+                <w:rtl w:val="0"/>
+              </w:rPr>
+              <w:t xml:space="preserve">Unit Tests</w:t>
+            </w:r>
+          </w:p>
+          <w:p>
+            <w:pPr>
+              <w:keepNext w:val="0"/>
+              <w:keepLines w:val="0"/>
+              <w:pageBreakBefore w:val="0"/>
+              <w:widowControl w:val="0"/>
+              <w:numPr>
+                <w:ilvl w:val="0"/>
+                <w:numId w:val="4"/>
+              </w:numPr>
+              <w:pBdr>
+                <w:top w:space="0" w:sz="0" w:val="nil"/>
+                <w:left w:space="0" w:sz="0" w:val="nil"/>
+                <w:bottom w:space="0" w:sz="0" w:val="nil"/>
+                <w:right w:space="0" w:sz="0" w:val="nil"/>
+                <w:between w:space="0" w:sz="0" w:val="nil"/>
+              </w:pBdr>
+              <w:shd w:fill="auto" w:val="clear"/>
+              <w:spacing w:after="0" w:before="0" w:line="240" w:lineRule="auto"/>
+              <w:ind w:left="720" w:right="0" w:hanging="360"/>
+              <w:jc w:val="left"/>
+              <w:rPr>
+                <w:b w:val="1"/>
+                <w:u w:val="none"/>
+              </w:rPr>
+            </w:pPr>
+            <w:r>
+              <w:rPr>
+                <w:b w:val="1"/>
+                <w:rtl w:val="0"/>
+              </w:rPr>
+              <w:t xml:space="preserve">Test Report</w:t>
+            </w:r>
+          </w:p>
+          <w:p>
+            <w:pPr>
+              <w:keepNext w:val="0"/>
+              <w:keepLines w:val="0"/>
+              <w:pageBreakBefore w:val="0"/>
+              <w:widowControl w:val="0"/>
+              <w:numPr>
+                <w:ilvl w:val="0"/>
+                <w:numId w:val="4"/>
+              </w:numPr>
+              <w:pBdr>
+                <w:top w:space="0" w:sz="0" w:val="nil"/>
+                <w:left w:space="0" w:sz="0" w:val="nil"/>
+                <w:bottom w:space="0" w:sz="0" w:val="nil"/>
+                <w:right w:space="0" w:sz="0" w:val="nil"/>
+                <w:between w:space="0" w:sz="0" w:val="nil"/>
+              </w:pBdr>
+              <w:shd w:fill="auto" w:val="clear"/>
+              <w:spacing w:after="0" w:before="0" w:line="240" w:lineRule="auto"/>
+              <w:ind w:left="720" w:right="0" w:hanging="360"/>
+              <w:jc w:val="left"/>
+              <w:rPr>
+                <w:b w:val="1"/>
+                <w:u w:val="none"/>
+              </w:rPr>
+            </w:pPr>
+            <w:r>
+              <w:rPr>
+                <w:b w:val="1"/>
+                <w:rtl w:val="0"/>
+              </w:rPr>
+              <w:t xml:space="preserve">Web Server (SPmart Web)</w:t>
+            </w:r>
+          </w:p>
+          <w:p>
+            <w:pPr>
+              <w:keepNext w:val="0"/>
+              <w:keepLines w:val="0"/>
+              <w:pageBreakBefore w:val="0"/>
+              <w:widowControl w:val="0"/>
+              <w:numPr>
+                <w:ilvl w:val="0"/>
+                <w:numId w:val="4"/>
+              </w:numPr>
+              <w:pBdr>
+                <w:top w:space="0" w:sz="0" w:val="nil"/>
+                <w:left w:space="0" w:sz="0" w:val="nil"/>
+                <w:bottom w:space="0" w:sz="0" w:val="nil"/>
+                <w:right w:space="0" w:sz="0" w:val="nil"/>
+                <w:between w:space="0" w:sz="0" w:val="nil"/>
+              </w:pBdr>
+              <w:shd w:fill="auto" w:val="clear"/>
+              <w:spacing w:after="0" w:before="0" w:line="240" w:lineRule="auto"/>
+              <w:ind w:left="720" w:right="0" w:hanging="360"/>
+              <w:jc w:val="left"/>
+              <w:rPr>
+                <w:b w:val="1"/>
+                <w:u w:val="none"/>
+              </w:rPr>
+            </w:pPr>
+            <w:r>
+              <w:rPr>
+                <w:b w:val="1"/>
+                <w:rtl w:val="0"/>
+              </w:rPr>
+              <w:t xml:space="preserve">SQL Database (MySQL)</w:t>
+            </w:r>
+          </w:p>
+          <w:p>
+            <w:pPr>
+              <w:keepNext w:val="0"/>
+              <w:keepLines w:val="0"/>
+              <w:pageBreakBefore w:val="0"/>
+              <w:widowControl w:val="0"/>
+              <w:numPr>
+                <w:ilvl w:val="0"/>
+                <w:numId w:val="4"/>
+              </w:numPr>
+              <w:pBdr>
+                <w:top w:space="0" w:sz="0" w:val="nil"/>
+                <w:left w:space="0" w:sz="0" w:val="nil"/>
+                <w:bottom w:space="0" w:sz="0" w:val="nil"/>
+                <w:right w:space="0" w:sz="0" w:val="nil"/>
+                <w:between w:space="0" w:sz="0" w:val="nil"/>
+              </w:pBdr>
+              <w:shd w:fill="auto" w:val="clear"/>
+              <w:spacing w:after="0" w:before="0" w:line="240" w:lineRule="auto"/>
+              <w:ind w:left="720" w:right="0" w:hanging="360"/>
+              <w:jc w:val="left"/>
+              <w:rPr>
+                <w:b w:val="1"/>
+                <w:u w:val="none"/>
+              </w:rPr>
+            </w:pPr>
+            <w:r>
+              <w:rPr>
+                <w:b w:val="1"/>
+                <w:rtl w:val="0"/>
+              </w:rPr>
+              <w:t xml:space="preserve">Python Code (remaining features) (SPmartIRL)</w:t>
+            </w:r>
+          </w:p>
+          <w:p>
+            <w:pPr>
+              <w:keepNext w:val="0"/>
+              <w:keepLines w:val="0"/>
+              <w:pageBreakBefore w:val="0"/>
+              <w:widowControl w:val="0"/>
+              <w:numPr>
+                <w:ilvl w:val="0"/>
+                <w:numId w:val="4"/>
+              </w:numPr>
+              <w:pBdr>
+                <w:top w:space="0" w:sz="0" w:val="nil"/>
+                <w:left w:space="0" w:sz="0" w:val="nil"/>
+                <w:bottom w:space="0" w:sz="0" w:val="nil"/>
+                <w:right w:space="0" w:sz="0" w:val="nil"/>
+                <w:between w:space="0" w:sz="0" w:val="nil"/>
+              </w:pBdr>
+              <w:shd w:fill="auto" w:val="clear"/>
+              <w:spacing w:after="0" w:before="0" w:line="240" w:lineRule="auto"/>
+              <w:ind w:left="720" w:right="0" w:hanging="360"/>
+              <w:jc w:val="left"/>
+              <w:rPr>
+                <w:b w:val="1"/>
+                <w:u w:val="none"/>
+              </w:rPr>
+            </w:pPr>
+            <w:r>
+              <w:rPr>
+                <w:b w:val="1"/>
+                <w:rtl w:val="0"/>
+              </w:rPr>
+              <w:t xml:space="preserve">Containerization (Docker Compose)</w:t>
+            </w:r>
+          </w:p>
+        </w:tc>
+        <w:tc>
+          <w:tcPr>
+            <w:shd w:fill="auto" w:val="clear"/>
+            <w:tcMar>
+              <w:top w:w="100.0" w:type="dxa"/>
+              <w:left w:w="100.0" w:type="dxa"/>
+              <w:bottom w:w="100.0" w:type="dxa"/>
+              <w:right w:w="100.0" w:type="dxa"/>
+            </w:tcMar>
+            <w:vAlign w:val="top"/>
+          </w:tcPr>
+          <w:p>
+            <w:pPr>
+              <w:keepNext w:val="0"/>
+              <w:keepLines w:val="0"/>
+              <w:pageBreakBefore w:val="0"/>
+              <w:widowControl w:val="0"/>
+              <w:numPr>
+                <w:ilvl w:val="0"/>
+                <w:numId w:val="4"/>
+              </w:numPr>
+              <w:pBdr>
+                <w:top w:space="0" w:sz="0" w:val="nil"/>
+                <w:left w:space="0" w:sz="0" w:val="nil"/>
+                <w:bottom w:space="0" w:sz="0" w:val="nil"/>
+                <w:right w:space="0" w:sz="0" w:val="nil"/>
+                <w:between w:space="0" w:sz="0" w:val="nil"/>
+              </w:pBdr>
+              <w:shd w:fill="auto" w:val="clear"/>
+              <w:spacing w:after="0" w:before="0" w:line="240" w:lineRule="auto"/>
+              <w:ind w:left="720" w:right="0" w:hanging="360"/>
+              <w:jc w:val="left"/>
+              <w:rPr>
+                <w:b w:val="1"/>
+                <w:u w:val="none"/>
+              </w:rPr>
+            </w:pPr>
+            <w:r>
+              <w:rPr>
+                <w:b w:val="1"/>
+                <w:rtl w:val="0"/>
+              </w:rPr>
+              <w:t xml:space="preserve">Base Python Code (SPmartIRL) (payment features)</w:t>
+            </w:r>
+          </w:p>
+          <w:p>
+            <w:pPr>
+              <w:keepNext w:val="0"/>
+              <w:keepLines w:val="0"/>
+              <w:pageBreakBefore w:val="0"/>
+              <w:widowControl w:val="0"/>
+              <w:numPr>
+                <w:ilvl w:val="0"/>
+                <w:numId w:val="4"/>
+              </w:numPr>
+              <w:pBdr>
+                <w:top w:space="0" w:sz="0" w:val="nil"/>
+                <w:left w:space="0" w:sz="0" w:val="nil"/>
+                <w:bottom w:space="0" w:sz="0" w:val="nil"/>
+                <w:right w:space="0" w:sz="0" w:val="nil"/>
+                <w:between w:space="0" w:sz="0" w:val="nil"/>
+              </w:pBdr>
+              <w:shd w:fill="auto" w:val="clear"/>
+              <w:spacing w:after="0" w:before="0" w:line="240" w:lineRule="auto"/>
+              <w:ind w:left="720" w:right="0" w:hanging="360"/>
+              <w:jc w:val="left"/>
+              <w:rPr>
+                <w:b w:val="1"/>
+                <w:u w:val="none"/>
+              </w:rPr>
+            </w:pPr>
+            <w:r>
+              <w:rPr>
+                <w:b w:val="1"/>
+                <w:rtl w:val="0"/>
+              </w:rPr>
+              <w:t xml:space="preserve">~40% of SRS document (Software Architecture)</w:t>
+            </w:r>
+          </w:p>
+        </w:tc>
+        <w:tc>
+          <w:tcPr>
+            <w:shd w:fill="auto" w:val="clear"/>
+            <w:tcMar>
+              <w:top w:w="100.0" w:type="dxa"/>
+              <w:left w:w="100.0" w:type="dxa"/>
+              <w:bottom w:w="100.0" w:type="dxa"/>
+              <w:right w:w="100.0" w:type="dxa"/>
+            </w:tcMar>
+            <w:vAlign w:val="top"/>
+          </w:tcPr>
+          <w:p>
+            <w:pPr>
+              <w:keepNext w:val="0"/>
+              <w:keepLines w:val="0"/>
+              <w:pageBreakBefore w:val="0"/>
+              <w:widowControl w:val="0"/>
+              <w:numPr>
+                <w:ilvl w:val="0"/>
+                <w:numId w:val="5"/>
+              </w:numPr>
+              <w:pBdr>
+                <w:top w:space="0" w:sz="0" w:val="nil"/>
+                <w:left w:space="0" w:sz="0" w:val="nil"/>
+                <w:bottom w:space="0" w:sz="0" w:val="nil"/>
+                <w:right w:space="0" w:sz="0" w:val="nil"/>
+                <w:between w:space="0" w:sz="0" w:val="nil"/>
+              </w:pBdr>
+              <w:shd w:fill="auto" w:val="clear"/>
+              <w:spacing w:after="0" w:before="0" w:line="240" w:lineRule="auto"/>
+              <w:ind w:left="720" w:right="0" w:hanging="360"/>
+              <w:jc w:val="left"/>
+              <w:rPr>
+                <w:b w:val="1"/>
+                <w:u w:val="none"/>
+              </w:rPr>
+            </w:pPr>
+            <w:r>
+              <w:rPr>
+                <w:b w:val="1"/>
+                <w:rtl w:val="0"/>
+              </w:rPr>
+              <w:t xml:space="preserve">Created branch in Git</w:t>
+            </w:r>
+          </w:p>
+          <w:p>
+            <w:pPr>
+              <w:keepNext w:val="0"/>
+              <w:keepLines w:val="0"/>
+              <w:pageBreakBefore w:val="0"/>
+              <w:widowControl w:val="0"/>
+              <w:numPr>
+                <w:ilvl w:val="0"/>
+                <w:numId w:val="5"/>
+              </w:numPr>
+              <w:pBdr>
+                <w:top w:space="0" w:sz="0" w:val="nil"/>
+                <w:left w:space="0" w:sz="0" w:val="nil"/>
+                <w:bottom w:space="0" w:sz="0" w:val="nil"/>
+                <w:right w:space="0" w:sz="0" w:val="nil"/>
+                <w:between w:space="0" w:sz="0" w:val="nil"/>
+              </w:pBdr>
+              <w:shd w:fill="auto" w:val="clear"/>
+              <w:spacing w:after="0" w:before="0" w:line="240" w:lineRule="auto"/>
+              <w:ind w:left="720" w:right="0" w:hanging="360"/>
+              <w:jc w:val="left"/>
+              <w:rPr>
+                <w:b w:val="1"/>
+                <w:u w:val="none"/>
+              </w:rPr>
+            </w:pPr>
+            <w:r>
+              <w:rPr>
+                <w:b w:val="1"/>
+                <w:rtl w:val="0"/>
+              </w:rPr>
+              <w:t xml:space="preserve">That’s all…?</w:t>
+            </w:r>
+          </w:p>
+          <w:p>
+            <w:pPr>
+              <w:keepNext w:val="0"/>
+              <w:keepLines w:val="0"/>
+              <w:pageBreakBefore w:val="0"/>
+              <w:widowControl w:val="0"/>
+              <w:pBdr>
+                <w:top w:space="0" w:sz="0" w:val="nil"/>
+                <w:left w:space="0" w:sz="0" w:val="nil"/>
+                <w:bottom w:space="0" w:sz="0" w:val="nil"/>
+                <w:right w:space="0" w:sz="0" w:val="nil"/>
+                <w:between w:space="0" w:sz="0" w:val="nil"/>
+              </w:pBdr>
+              <w:shd w:fill="auto" w:val="clear"/>
+              <w:spacing w:after="0" w:before="0" w:line="240" w:lineRule="auto"/>
+              <w:ind w:left="720" w:right="0" w:firstLine="0"/>
+              <w:jc w:val="left"/>
+              <w:rPr>
+                <w:b w:val="1"/>
+              </w:rPr>
+            </w:pPr>
+            <w:r>
+              <w:rPr>
+                <w:rtl w:val="0"/>
+              </w:rPr>
+            </w:r>
+          </w:p>
+        </w:tc>
+      </w:tr>
+    </w:tbl>
+    <w:p>
+      <w:pPr>
+        <w:rPr>
+          <w:b w:val="1"/>
+        </w:rPr>
+      </w:pPr>
+      <w:r>
+        <w:rPr>
+          <w:rtl w:val="0"/>
+        </w:rPr>
+      </w:r>
+    </w:p>
+    <w:p>
+      <w:pPr>
+        <w:rPr/>
+      </w:pPr>
+      <w:r>
+        <w:rPr>
+          <w:rtl w:val="0"/>
+        </w:rPr>
+      </w:r>
+    </w:p>
+    <w:p>
+      <w:pPr>
+        <w:rPr/>
+      </w:pPr>
+      <w:r>
+        <w:rPr>
+          <w:rtl w:val="0"/>
+        </w:rPr>
+      </w:r>
+    </w:p>
+    <w:p>
+      <w:pPr>
+        <w:rPr/>
+      </w:pPr>
+      <w:r>
+        <w:rPr>
+          <w:rtl w:val="0"/>
+        </w:rPr>
+      </w:r>
+    </w:p>
+    <w:p>
+      <w:pPr>
+        <w:rPr/>
+      </w:pPr>
+      <w:r>
+        <w:rPr>
+          <w:rtl w:val="0"/>
+        </w:rPr>
+      </w:r>
+    </w:p>
+    <w:p>
+      <w:pPr>
+        <w:rPr/>
+      </w:pPr>
+      <w:r>
+        <w:rPr>
+          <w:rtl w:val="0"/>
+        </w:rPr>
+      </w:r>
+    </w:p>
+    <w:p>
+      <w:pPr>
+        <w:rPr/>
+      </w:pPr>
+      <w:r>
+        <w:rPr>
+          <w:rtl w:val="0"/>
+        </w:rPr>
+      </w:r>
+    </w:p>
+    <w:p>
+      <w:pPr>
+        <w:rPr/>
+      </w:pPr>
+      <w:r>
+        <w:rPr>
+          <w:rtl w:val="0"/>
+        </w:rPr>
+      </w:r>
+    </w:p>
+    <w:p>
+      <w:pPr>
+        <w:rPr/>
+      </w:pPr>
+      <w:r>
+        <w:rPr>
+          <w:rtl w:val="0"/>
+        </w:rPr>
+      </w:r>
+    </w:p>
+    <w:p>
+      <w:pPr>
+        <w:rPr/>
+      </w:pPr>
+      <w:r>
+        <w:rPr>
+          <w:rtl w:val="0"/>
+        </w:rPr>
+      </w:r>
+    </w:p>
+    <w:p>
+      <w:pPr>
+        <w:rPr/>
+      </w:pPr>
+      <w:r>
+        <w:rPr>
+          <w:rtl w:val="0"/>
+        </w:rPr>
+      </w:r>
+    </w:p>
+    <w:p>
+      <w:pPr>
+        <w:rPr/>
+      </w:pPr>
+      <w:r>
+        <w:br w:type="page"/>
+      </w:r>
+      <w:r>
+        <w:rPr>
+          <w:rtl w:val="0"/>
+        </w:rPr>
+      </w:r>
+    </w:p>
+    <w:p>
+      <w:pPr>
+        <w:pStyle w:val="Heading1"/>
+        <w:rPr/>
+      </w:pPr>
+      <w:bookmarkStart w:colFirst="0" w:colLast="0" w:name="_heading=h.gjdgxs" w:id="0"/>
+      <w:bookmarkEnd w:id="0"/>
+      <w:r>
+        <w:rPr>
+          <w:rtl w:val="0"/>
+        </w:rPr>
+        <w:t xml:space="preserve">Document Version</w:t>
+      </w:r>
+    </w:p>
+    <w:tbl>
+      <w:tblPr>
+        <w:tblStyle w:val="Table2"/>
         <w:tblW w:w="9016.0" w:type="dxa"/>
         <w:jc w:val="left"/>
         <w:tblBorders>
@@ -1474,7 +2091,7 @@
               <w:rPr>
                 <w:rtl w:val="0"/>
               </w:rPr>
-              <w:t xml:space="preserve">Elroy</w:t>
+              <w:t xml:space="preserve">Justin</w:t>
             </w:r>
           </w:p>
         </w:tc>
@@ -1536,7 +2153,7 @@
         <w:pStyle w:val="Heading1"/>
         <w:numPr>
           <w:ilvl w:val="0"/>
-          <w:numId w:val="6"/>
+          <w:numId w:val="8"/>
         </w:numPr>
         <w:ind w:left="360" w:hanging="360"/>
         <w:rPr/>
@@ -1555,7 +2172,7 @@
         <w:pStyle w:val="Heading2"/>
         <w:numPr>
           <w:ilvl w:val="1"/>
-          <w:numId w:val="6"/>
+          <w:numId w:val="8"/>
         </w:numPr>
         <w:ind w:left="792" w:hanging="432"/>
         <w:rPr/>
@@ -1586,7 +2203,7 @@
         <w:pStyle w:val="Heading2"/>
         <w:numPr>
           <w:ilvl w:val="1"/>
-          <w:numId w:val="6"/>
+          <w:numId w:val="8"/>
         </w:numPr>
         <w:ind w:left="792" w:hanging="432"/>
         <w:rPr/>
@@ -1617,7 +2234,7 @@
         <w:pStyle w:val="Heading2"/>
         <w:numPr>
           <w:ilvl w:val="1"/>
-          <w:numId w:val="6"/>
+          <w:numId w:val="8"/>
         </w:numPr>
         <w:ind w:left="792" w:hanging="432"/>
         <w:rPr/>
@@ -1668,7 +2285,7 @@
     </w:p>
     <w:tbl>
       <w:tblPr>
-        <w:tblStyle w:val="Table2"/>
+        <w:tblStyle w:val="Table3"/>
         <w:tblW w:w="8234.0" w:type="dxa"/>
         <w:jc w:val="left"/>
         <w:tblInd w:w="792.0" w:type="dxa"/>
@@ -2668,12 +3285,12 @@
           <wp:inline distB="114300" distT="114300" distL="114300" distR="114300">
             <wp:extent cx="5731200" cy="1409700"/>
             <wp:effectExtent b="0" l="0" r="0" t="0"/>
-            <wp:docPr id="80" name="image2.png"/>
+            <wp:docPr id="80" name="image6.png"/>
             <a:graphic>
               <a:graphicData uri="http://schemas.openxmlformats.org/drawingml/2006/picture">
                 <pic:pic>
                   <pic:nvPicPr>
-                    <pic:cNvPr id="0" name="image2.png"/>
+                    <pic:cNvPr id="0" name="image6.png"/>
                     <pic:cNvPicPr preferRelativeResize="0"/>
                   </pic:nvPicPr>
                   <pic:blipFill>
@@ -2708,7 +3325,7 @@
         <w:pStyle w:val="Heading2"/>
         <w:numPr>
           <w:ilvl w:val="1"/>
-          <w:numId w:val="6"/>
+          <w:numId w:val="8"/>
         </w:numPr>
         <w:ind w:left="792" w:hanging="432"/>
         <w:rPr/>
@@ -2735,7 +3352,7 @@
     </w:p>
     <w:tbl>
       <w:tblPr>
-        <w:tblStyle w:val="Table3"/>
+        <w:tblStyle w:val="Table4"/>
         <w:tblW w:w="8656.0" w:type="dxa"/>
         <w:jc w:val="left"/>
         <w:tblInd w:w="360.0" w:type="dxa"/>
@@ -3221,7 +3838,7 @@
         <w:pStyle w:val="Heading1"/>
         <w:numPr>
           <w:ilvl w:val="0"/>
-          <w:numId w:val="6"/>
+          <w:numId w:val="8"/>
         </w:numPr>
         <w:ind w:left="360" w:hanging="360"/>
         <w:rPr/>
@@ -3240,7 +3857,7 @@
         <w:pStyle w:val="Heading2"/>
         <w:numPr>
           <w:ilvl w:val="1"/>
-          <w:numId w:val="6"/>
+          <w:numId w:val="8"/>
         </w:numPr>
         <w:ind w:left="792" w:hanging="432"/>
         <w:rPr/>
@@ -3274,12 +3891,12 @@
           <wp:inline distB="114300" distT="114300" distL="114300" distR="114300">
             <wp:extent cx="5731200" cy="6451600"/>
             <wp:effectExtent b="0" l="0" r="0" t="0"/>
-            <wp:docPr id="78" name="image1.png"/>
+            <wp:docPr id="78" name="image5.png"/>
             <a:graphic>
               <a:graphicData uri="http://schemas.openxmlformats.org/drawingml/2006/picture">
                 <pic:pic>
                   <pic:nvPicPr>
-                    <pic:cNvPr id="0" name="image1.png"/>
+                    <pic:cNvPr id="0" name="image5.png"/>
                     <pic:cNvPicPr preferRelativeResize="0"/>
                   </pic:nvPicPr>
                   <pic:blipFill>
@@ -3374,7 +3991,7 @@
         <w:pStyle w:val="Heading2"/>
         <w:numPr>
           <w:ilvl w:val="1"/>
-          <w:numId w:val="6"/>
+          <w:numId w:val="8"/>
         </w:numPr>
         <w:ind w:left="792" w:hanging="432"/>
         <w:rPr/>
@@ -3458,7 +4075,7 @@
         <w:pStyle w:val="Heading2"/>
         <w:numPr>
           <w:ilvl w:val="1"/>
-          <w:numId w:val="6"/>
+          <w:numId w:val="8"/>
         </w:numPr>
         <w:ind w:left="792" w:hanging="432"/>
         <w:rPr/>
@@ -3477,7 +4094,7 @@
         <w:pStyle w:val="Heading3"/>
         <w:numPr>
           <w:ilvl w:val="2"/>
-          <w:numId w:val="6"/>
+          <w:numId w:val="8"/>
         </w:numPr>
         <w:ind w:left="1224" w:hanging="504.00000000000006"/>
         <w:rPr/>
@@ -3500,738 +4117,6 @@
           <w:rtl w:val="0"/>
         </w:rPr>
         <w:t xml:space="preserve">The Supermarket Self-Checkout System supports an online store for customers to order items and either self-collect by showing a QR Code or deliver to the customer’s home for an additional charge.</w:t>
-      </w:r>
-    </w:p>
-    <w:tbl>
-      <w:tblPr>
-        <w:tblStyle w:val="Table4"/>
-        <w:tblW w:w="9209.0" w:type="dxa"/>
-        <w:jc w:val="left"/>
-        <w:tblBorders>
-          <w:top w:color="000000" w:space="0" w:sz="4" w:val="single"/>
-          <w:left w:color="000000" w:space="0" w:sz="4" w:val="single"/>
-          <w:bottom w:color="000000" w:space="0" w:sz="4" w:val="single"/>
-          <w:right w:color="000000" w:space="0" w:sz="4" w:val="single"/>
-          <w:insideH w:color="000000" w:space="0" w:sz="4" w:val="single"/>
-          <w:insideV w:color="000000" w:space="0" w:sz="4" w:val="single"/>
-        </w:tblBorders>
-        <w:tblLayout w:type="fixed"/>
-        <w:tblLook w:val="0400"/>
-      </w:tblPr>
-      <w:tblGrid>
-        <w:gridCol w:w="1555"/>
-        <w:gridCol w:w="7654"/>
-        <w:tblGridChange w:id="0">
-          <w:tblGrid>
-            <w:gridCol w:w="1555"/>
-            <w:gridCol w:w="7654"/>
-          </w:tblGrid>
-        </w:tblGridChange>
-      </w:tblGrid>
-      <w:tr>
-        <w:trPr>
-          <w:cantSplit w:val="0"/>
-          <w:tblHeader w:val="0"/>
-        </w:trPr>
-        <w:tc>
-          <w:tcPr/>
-          <w:p>
-            <w:pPr>
-              <w:rPr>
-                <w:b w:val="1"/>
-              </w:rPr>
-            </w:pPr>
-            <w:r>
-              <w:rPr>
-                <w:b w:val="1"/>
-                <w:rtl w:val="0"/>
-              </w:rPr>
-              <w:t xml:space="preserve">REQ_ID</w:t>
-            </w:r>
-          </w:p>
-        </w:tc>
-        <w:tc>
-          <w:tcPr/>
-          <w:p>
-            <w:pPr>
-              <w:rPr>
-                <w:b w:val="1"/>
-              </w:rPr>
-            </w:pPr>
-            <w:r>
-              <w:rPr>
-                <w:b w:val="1"/>
-                <w:rtl w:val="0"/>
-              </w:rPr>
-              <w:t xml:space="preserve">Requirement</w:t>
-            </w:r>
-          </w:p>
-        </w:tc>
-      </w:tr>
-      <w:tr>
-        <w:trPr>
-          <w:cantSplit w:val="0"/>
-          <w:tblHeader w:val="0"/>
-        </w:trPr>
-        <w:tc>
-          <w:tcPr/>
-          <w:p>
-            <w:pPr>
-              <w:rPr/>
-            </w:pPr>
-            <w:r>
-              <w:rPr>
-                <w:rtl w:val="0"/>
-              </w:rPr>
-            </w:r>
-          </w:p>
-          <w:p>
-            <w:pPr>
-              <w:rPr/>
-            </w:pPr>
-            <w:r>
-              <w:rPr>
-                <w:rtl w:val="0"/>
-              </w:rPr>
-              <w:t xml:space="preserve">REQ-01</w:t>
-            </w:r>
-          </w:p>
-        </w:tc>
-        <w:tc>
-          <w:tcPr/>
-          <w:p>
-            <w:pPr>
-              <w:keepNext w:val="0"/>
-              <w:keepLines w:val="0"/>
-              <w:pageBreakBefore w:val="0"/>
-              <w:widowControl w:val="1"/>
-              <w:pBdr>
-                <w:top w:space="0" w:sz="0" w:val="nil"/>
-                <w:left w:space="0" w:sz="0" w:val="nil"/>
-                <w:bottom w:space="0" w:sz="0" w:val="nil"/>
-                <w:right w:space="0" w:sz="0" w:val="nil"/>
-                <w:between w:space="0" w:sz="0" w:val="nil"/>
-              </w:pBdr>
-              <w:shd w:fill="auto" w:val="clear"/>
-              <w:spacing w:after="160" w:before="0" w:line="259" w:lineRule="auto"/>
-              <w:ind w:left="0" w:right="0" w:firstLine="0"/>
-              <w:jc w:val="left"/>
-              <w:rPr/>
-            </w:pPr>
-            <w:r>
-              <w:rPr>
-                <w:rtl w:val="0"/>
-              </w:rPr>
-              <w:t xml:space="preserve">When the website is first accessed, display the Home Page. The Product Page shall be accessible from the Navigation Bar on the top of the Home Page.</w:t>
-            </w:r>
-          </w:p>
-          <w:p>
-            <w:pPr>
-              <w:keepNext w:val="0"/>
-              <w:keepLines w:val="0"/>
-              <w:pageBreakBefore w:val="0"/>
-              <w:widowControl w:val="1"/>
-              <w:pBdr>
-                <w:top w:space="0" w:sz="0" w:val="nil"/>
-                <w:left w:space="0" w:sz="0" w:val="nil"/>
-                <w:bottom w:space="0" w:sz="0" w:val="nil"/>
-                <w:right w:space="0" w:sz="0" w:val="nil"/>
-                <w:between w:space="0" w:sz="0" w:val="nil"/>
-              </w:pBdr>
-              <w:shd w:fill="auto" w:val="clear"/>
-              <w:spacing w:after="160" w:before="0" w:line="259" w:lineRule="auto"/>
-              <w:ind w:left="0" w:right="0" w:firstLine="0"/>
-              <w:jc w:val="left"/>
-              <w:rPr/>
-            </w:pPr>
-            <w:r>
-              <w:rPr>
-                <w:rtl w:val="0"/>
-              </w:rPr>
-              <w:t xml:space="preserve">The Product Page contains all products in the database, which contains the following details:</w:t>
-            </w:r>
-          </w:p>
-          <w:p>
-            <w:pPr>
-              <w:numPr>
-                <w:ilvl w:val="0"/>
-                <w:numId w:val="4"/>
-              </w:numPr>
-              <w:spacing w:after="0" w:afterAutospacing="0" w:line="259" w:lineRule="auto"/>
-              <w:ind w:left="720" w:hanging="360"/>
-            </w:pPr>
-            <w:r>
-              <w:rPr>
-                <w:rtl w:val="0"/>
-              </w:rPr>
-              <w:t xml:space="preserve">Price</w:t>
-            </w:r>
-          </w:p>
-          <w:p>
-            <w:pPr>
-              <w:numPr>
-                <w:ilvl w:val="0"/>
-                <w:numId w:val="4"/>
-              </w:numPr>
-              <w:spacing w:after="160" w:line="259" w:lineRule="auto"/>
-              <w:ind w:left="720" w:hanging="360"/>
-            </w:pPr>
-            <w:r>
-              <w:rPr>
-                <w:rtl w:val="0"/>
-              </w:rPr>
-              <w:t xml:space="preserve">Add to Cart button</w:t>
-            </w:r>
-          </w:p>
-          <w:p>
-            <w:pPr>
-              <w:spacing w:after="160" w:line="259" w:lineRule="auto"/>
-              <w:rPr/>
-            </w:pPr>
-            <w:r>
-              <w:rPr>
-                <w:rtl w:val="0"/>
-              </w:rPr>
-              <w:t xml:space="preserve">Pressing Add to Cart will save the product to the user’s cart, which can be accessed in REQ-03</w:t>
-            </w:r>
-            <w:r>
-              <w:rPr>
-                <w:rtl w:val="0"/>
-              </w:rPr>
-            </w:r>
-          </w:p>
-        </w:tc>
-      </w:tr>
-      <w:tr>
-        <w:trPr>
-          <w:cantSplit w:val="0"/>
-          <w:tblHeader w:val="0"/>
-        </w:trPr>
-        <w:tc>
-          <w:tcPr/>
-          <w:p>
-            <w:pPr>
-              <w:rPr/>
-            </w:pPr>
-            <w:r>
-              <w:rPr>
-                <w:rtl w:val="0"/>
-              </w:rPr>
-            </w:r>
-          </w:p>
-          <w:p>
-            <w:pPr>
-              <w:rPr/>
-            </w:pPr>
-            <w:r>
-              <w:rPr>
-                <w:rtl w:val="0"/>
-              </w:rPr>
-              <w:t xml:space="preserve">REQ-02</w:t>
-            </w:r>
-          </w:p>
-        </w:tc>
-        <w:tc>
-          <w:tcPr/>
-          <w:p>
-            <w:pPr>
-              <w:spacing w:after="160" w:line="259" w:lineRule="auto"/>
-              <w:rPr/>
-            </w:pPr>
-            <w:r>
-              <w:rPr>
-                <w:rtl w:val="0"/>
-              </w:rPr>
-              <w:t xml:space="preserve">In the Navbar Menu, the following buttons leading to pages will be shown:</w:t>
-            </w:r>
-          </w:p>
-          <w:p>
-            <w:pPr>
-              <w:numPr>
-                <w:ilvl w:val="0"/>
-                <w:numId w:val="7"/>
-              </w:numPr>
-              <w:spacing w:after="0" w:afterAutospacing="0" w:line="259" w:lineRule="auto"/>
-              <w:ind w:left="720" w:hanging="360"/>
-            </w:pPr>
-            <w:r>
-              <w:rPr>
-                <w:rtl w:val="0"/>
-              </w:rPr>
-              <w:t xml:space="preserve">Products</w:t>
-            </w:r>
-          </w:p>
-          <w:p>
-            <w:pPr>
-              <w:numPr>
-                <w:ilvl w:val="0"/>
-                <w:numId w:val="7"/>
-              </w:numPr>
-              <w:spacing w:after="0" w:afterAutospacing="0" w:line="259" w:lineRule="auto"/>
-              <w:ind w:left="720" w:hanging="360"/>
-            </w:pPr>
-            <w:r>
-              <w:rPr>
-                <w:rtl w:val="0"/>
-              </w:rPr>
-              <w:t xml:space="preserve">Cart</w:t>
-            </w:r>
-          </w:p>
-          <w:p>
-            <w:pPr>
-              <w:numPr>
-                <w:ilvl w:val="0"/>
-                <w:numId w:val="7"/>
-              </w:numPr>
-              <w:spacing w:after="160" w:line="259" w:lineRule="auto"/>
-              <w:ind w:left="720" w:hanging="360"/>
-            </w:pPr>
-            <w:r>
-              <w:rPr>
-                <w:rtl w:val="0"/>
-              </w:rPr>
-              <w:t xml:space="preserve">My Orders</w:t>
-            </w:r>
-            <w:r>
-              <w:rPr>
-                <w:rtl w:val="0"/>
-              </w:rPr>
-            </w:r>
-          </w:p>
-        </w:tc>
-      </w:tr>
-      <w:tr>
-        <w:trPr>
-          <w:cantSplit w:val="0"/>
-          <w:tblHeader w:val="0"/>
-        </w:trPr>
-        <w:tc>
-          <w:tcPr/>
-          <w:p>
-            <w:pPr>
-              <w:rPr/>
-            </w:pPr>
-            <w:r>
-              <w:rPr>
-                <w:rtl w:val="0"/>
-              </w:rPr>
-            </w:r>
-          </w:p>
-          <w:p>
-            <w:pPr>
-              <w:rPr/>
-            </w:pPr>
-            <w:r>
-              <w:rPr>
-                <w:rtl w:val="0"/>
-              </w:rPr>
-              <w:t xml:space="preserve">REQ-03</w:t>
-            </w:r>
-          </w:p>
-        </w:tc>
-        <w:tc>
-          <w:tcPr/>
-          <w:p>
-            <w:pPr>
-              <w:spacing w:after="160" w:line="259" w:lineRule="auto"/>
-              <w:rPr/>
-            </w:pPr>
-            <w:r>
-              <w:rPr>
-                <w:rtl w:val="0"/>
-              </w:rPr>
-              <w:t xml:space="preserve">In the Cart page, show all products that the user saved in the cart. The following actions shall be displayed per product in the cart:</w:t>
-            </w:r>
-          </w:p>
-          <w:p>
-            <w:pPr>
-              <w:numPr>
-                <w:ilvl w:val="0"/>
-                <w:numId w:val="1"/>
-              </w:numPr>
-              <w:spacing w:after="0" w:afterAutospacing="0" w:line="259" w:lineRule="auto"/>
-              <w:ind w:left="720" w:hanging="360"/>
-              <w:rPr>
-                <w:u w:val="none"/>
-              </w:rPr>
-            </w:pPr>
-            <w:r>
-              <w:rPr>
-                <w:rtl w:val="0"/>
-              </w:rPr>
-              <w:t xml:space="preserve">Change quantity</w:t>
-            </w:r>
-          </w:p>
-          <w:p>
-            <w:pPr>
-              <w:numPr>
-                <w:ilvl w:val="0"/>
-                <w:numId w:val="1"/>
-              </w:numPr>
-              <w:spacing w:after="160" w:line="259" w:lineRule="auto"/>
-              <w:ind w:left="720" w:hanging="360"/>
-              <w:rPr>
-                <w:u w:val="none"/>
-              </w:rPr>
-            </w:pPr>
-            <w:r>
-              <w:rPr>
-                <w:rtl w:val="0"/>
-              </w:rPr>
-              <w:t xml:space="preserve">Remove product</w:t>
-            </w:r>
-          </w:p>
-          <w:p>
-            <w:pPr>
-              <w:spacing w:after="160" w:line="259" w:lineRule="auto"/>
-              <w:rPr/>
-            </w:pPr>
-            <w:r>
-              <w:rPr>
-                <w:rtl w:val="0"/>
-              </w:rPr>
-              <w:t xml:space="preserve">A checkout button shall be found at the bottom of the page, which will lead to REQ-04</w:t>
-            </w:r>
-          </w:p>
-        </w:tc>
-      </w:tr>
-      <w:tr>
-        <w:trPr>
-          <w:cantSplit w:val="0"/>
-          <w:tblHeader w:val="0"/>
-        </w:trPr>
-        <w:tc>
-          <w:tcPr/>
-          <w:p>
-            <w:pPr>
-              <w:rPr/>
-            </w:pPr>
-            <w:r>
-              <w:rPr>
-                <w:rtl w:val="0"/>
-              </w:rPr>
-              <w:t xml:space="preserve">REQ-04</w:t>
-            </w:r>
-          </w:p>
-        </w:tc>
-        <w:tc>
-          <w:tcPr/>
-          <w:p>
-            <w:pPr>
-              <w:spacing w:after="160" w:line="259" w:lineRule="auto"/>
-              <w:rPr/>
-            </w:pPr>
-            <w:r>
-              <w:rPr>
-                <w:rtl w:val="0"/>
-              </w:rPr>
-              <w:t xml:space="preserve">In the Checkout page, the following delivery options shall be shown</w:t>
-            </w:r>
-          </w:p>
-          <w:p>
-            <w:pPr>
-              <w:numPr>
-                <w:ilvl w:val="0"/>
-                <w:numId w:val="1"/>
-              </w:numPr>
-              <w:spacing w:after="0" w:afterAutospacing="0" w:line="259" w:lineRule="auto"/>
-              <w:ind w:left="720" w:hanging="360"/>
-            </w:pPr>
-            <w:r>
-              <w:rPr>
-                <w:rtl w:val="0"/>
-              </w:rPr>
-              <w:t xml:space="preserve">Self collect at any store</w:t>
-            </w:r>
-          </w:p>
-          <w:p>
-            <w:pPr>
-              <w:numPr>
-                <w:ilvl w:val="0"/>
-                <w:numId w:val="1"/>
-              </w:numPr>
-              <w:spacing w:after="160" w:line="259" w:lineRule="auto"/>
-              <w:ind w:left="720" w:hanging="360"/>
-            </w:pPr>
-            <w:r>
-              <w:rPr>
-                <w:rtl w:val="0"/>
-              </w:rPr>
-              <w:t xml:space="preserve">Deliver to home</w:t>
-            </w:r>
-          </w:p>
-          <w:p>
-            <w:pPr>
-              <w:spacing w:after="160" w:line="259" w:lineRule="auto"/>
-              <w:rPr/>
-            </w:pPr>
-            <w:r>
-              <w:rPr>
-                <w:rtl w:val="0"/>
-              </w:rPr>
-              <w:t xml:space="preserve">If the user selects Deliver to home, an additional $4 shall be added to the total cost. </w:t>
-            </w:r>
-          </w:p>
-          <w:p>
-            <w:pPr>
-              <w:spacing w:after="160" w:line="259" w:lineRule="auto"/>
-              <w:rPr/>
-            </w:pPr>
-            <w:r>
-              <w:rPr>
-                <w:rtl w:val="0"/>
-              </w:rPr>
-              <w:t xml:space="preserve">The total price shall be displayed at the right of the page, together with a Submit Order button. A QR Code will be generated if Self Collect is selected by user, and saved to the My Orders page defined in REQ-05, accessible via the Navbar as defined in REQ-02</w:t>
-            </w:r>
-          </w:p>
-        </w:tc>
-      </w:tr>
-      <w:tr>
-        <w:trPr>
-          <w:cantSplit w:val="0"/>
-          <w:tblHeader w:val="0"/>
-        </w:trPr>
-        <w:tc>
-          <w:tcPr/>
-          <w:p>
-            <w:pPr>
-              <w:rPr/>
-            </w:pPr>
-            <w:r>
-              <w:rPr>
-                <w:rtl w:val="0"/>
-              </w:rPr>
-              <w:t xml:space="preserve">REQ-05</w:t>
-            </w:r>
-          </w:p>
-        </w:tc>
-        <w:tc>
-          <w:tcPr/>
-          <w:p>
-            <w:pPr>
-              <w:spacing w:after="160" w:line="259" w:lineRule="auto"/>
-              <w:rPr/>
-            </w:pPr>
-            <w:r>
-              <w:rPr>
-                <w:rtl w:val="0"/>
-              </w:rPr>
-              <w:t xml:space="preserve">In the My Orders page, all QR Codes tied to previous purchases will be shown in a vertical list. The following details will be shown together with each QR Code:</w:t>
-            </w:r>
-          </w:p>
-          <w:p>
-            <w:pPr>
-              <w:numPr>
-                <w:ilvl w:val="0"/>
-                <w:numId w:val="2"/>
-              </w:numPr>
-              <w:spacing w:after="0" w:afterAutospacing="0" w:line="259" w:lineRule="auto"/>
-              <w:ind w:left="720" w:hanging="360"/>
-              <w:rPr>
-                <w:u w:val="none"/>
-              </w:rPr>
-            </w:pPr>
-            <w:r>
-              <w:rPr>
-                <w:rtl w:val="0"/>
-              </w:rPr>
-              <w:t xml:space="preserve">Purchase date</w:t>
-            </w:r>
-          </w:p>
-          <w:p>
-            <w:pPr>
-              <w:numPr>
-                <w:ilvl w:val="0"/>
-                <w:numId w:val="2"/>
-              </w:numPr>
-              <w:spacing w:after="0" w:afterAutospacing="0" w:line="259" w:lineRule="auto"/>
-              <w:ind w:left="720" w:hanging="360"/>
-              <w:rPr>
-                <w:u w:val="none"/>
-              </w:rPr>
-            </w:pPr>
-            <w:r>
-              <w:rPr>
-                <w:rtl w:val="0"/>
-              </w:rPr>
-              <w:t xml:space="preserve">Total product quantity</w:t>
-            </w:r>
-          </w:p>
-          <w:p>
-            <w:pPr>
-              <w:numPr>
-                <w:ilvl w:val="0"/>
-                <w:numId w:val="2"/>
-              </w:numPr>
-              <w:spacing w:after="160" w:line="259" w:lineRule="auto"/>
-              <w:ind w:left="720" w:hanging="360"/>
-              <w:rPr>
-                <w:u w:val="none"/>
-              </w:rPr>
-            </w:pPr>
-            <w:r>
-              <w:rPr>
-                <w:rtl w:val="0"/>
-              </w:rPr>
-              <w:t xml:space="preserve">Total amount paid</w:t>
-            </w:r>
-          </w:p>
-        </w:tc>
-      </w:tr>
-    </w:tbl>
-    <w:p>
-      <w:pPr>
-        <w:rPr/>
-      </w:pPr>
-      <w:r>
-        <w:rPr>
-          <w:rtl w:val="0"/>
-        </w:rPr>
-      </w:r>
-    </w:p>
-    <w:p>
-      <w:pPr>
-        <w:rPr/>
-      </w:pPr>
-      <w:r>
-        <w:rPr>
-          <w:rtl w:val="0"/>
-        </w:rPr>
-      </w:r>
-    </w:p>
-    <w:p>
-      <w:pPr>
-        <w:rPr/>
-      </w:pPr>
-      <w:r>
-        <w:rPr>
-          <w:rtl w:val="0"/>
-        </w:rPr>
-      </w:r>
-    </w:p>
-    <w:p>
-      <w:pPr>
-        <w:rPr/>
-      </w:pPr>
-      <w:r>
-        <w:rPr>
-          <w:rtl w:val="0"/>
-        </w:rPr>
-      </w:r>
-    </w:p>
-    <w:p>
-      <w:pPr>
-        <w:rPr/>
-      </w:pPr>
-      <w:r>
-        <w:rPr>
-          <w:rtl w:val="0"/>
-        </w:rPr>
-      </w:r>
-    </w:p>
-    <w:p>
-      <w:pPr>
-        <w:rPr/>
-      </w:pPr>
-      <w:r>
-        <w:rPr>
-          <w:rtl w:val="0"/>
-        </w:rPr>
-      </w:r>
-    </w:p>
-    <w:p>
-      <w:pPr>
-        <w:rPr/>
-      </w:pPr>
-      <w:r>
-        <w:rPr>
-          <w:rtl w:val="0"/>
-        </w:rPr>
-      </w:r>
-    </w:p>
-    <w:p>
-      <w:pPr>
-        <w:rPr/>
-      </w:pPr>
-      <w:r>
-        <w:rPr>
-          <w:rtl w:val="0"/>
-        </w:rPr>
-      </w:r>
-    </w:p>
-    <w:p>
-      <w:pPr>
-        <w:rPr/>
-      </w:pPr>
-      <w:r>
-        <w:rPr>
-          <w:rtl w:val="0"/>
-        </w:rPr>
-      </w:r>
-    </w:p>
-    <w:p>
-      <w:pPr>
-        <w:rPr/>
-      </w:pPr>
-      <w:r>
-        <w:rPr>
-          <w:rtl w:val="0"/>
-        </w:rPr>
-      </w:r>
-    </w:p>
-    <w:p>
-      <w:pPr>
-        <w:rPr/>
-      </w:pPr>
-      <w:r>
-        <w:rPr>
-          <w:rtl w:val="0"/>
-        </w:rPr>
-      </w:r>
-    </w:p>
-    <w:p>
-      <w:pPr>
-        <w:rPr/>
-      </w:pPr>
-      <w:r>
-        <w:rPr>
-          <w:rtl w:val="0"/>
-        </w:rPr>
-      </w:r>
-    </w:p>
-    <w:p>
-      <w:pPr>
-        <w:pStyle w:val="Heading3"/>
-        <w:numPr>
-          <w:ilvl w:val="2"/>
-          <w:numId w:val="6"/>
-        </w:numPr>
-        <w:ind w:left="1224" w:hanging="504.00000000000006"/>
-        <w:rPr/>
-      </w:pPr>
-      <w:bookmarkStart w:colFirst="0" w:colLast="0" w:name="_heading=h.3rdcrjn" w:id="11"/>
-      <w:bookmarkEnd w:id="11"/>
-      <w:r>
-        <w:rPr>
-          <w:rtl w:val="0"/>
-        </w:rPr>
-        <w:t xml:space="preserve">Start Up Main Menu (In-store)</w:t>
-      </w:r>
-    </w:p>
-    <w:p>
-      <w:pPr>
-        <w:rPr/>
-      </w:pPr>
-      <w:r>
-        <w:rPr>
-          <w:rtl w:val="0"/>
-        </w:rPr>
-        <w:t xml:space="preserve">The Supermarket Self-Checkout System allows customers to scan their products and checkout on their own, using cashless payment methods</w:t>
-      </w:r>
-      <w:r>
-        <w:rPr>
-          <w:rtl w:val="0"/>
-        </w:rPr>
       </w:r>
     </w:p>
     <w:tbl>
@@ -4315,7 +4200,17 @@
               <w:rPr>
                 <w:rtl w:val="0"/>
               </w:rPr>
-              <w:t xml:space="preserve">REQ-06</w:t>
+            </w:r>
+          </w:p>
+          <w:p>
+            <w:pPr>
+              <w:rPr/>
+            </w:pPr>
+            <w:r>
+              <w:rPr>
+                <w:rtl w:val="0"/>
+              </w:rPr>
+              <w:t xml:space="preserve">REQ-01</w:t>
             </w:r>
           </w:p>
         </w:tc>
@@ -4323,52 +4218,99 @@
           <w:tcPr/>
           <w:p>
             <w:pPr>
-              <w:rPr/>
-            </w:pPr>
-            <w:r>
-              <w:rPr>
-                <w:rtl w:val="0"/>
-              </w:rPr>
-              <w:t xml:space="preserve">When the self-checkout system is first powered ON, the main menu with the text below shall be displayed on the LCD Screen</w:t>
+              <w:keepNext w:val="0"/>
+              <w:keepLines w:val="0"/>
+              <w:pageBreakBefore w:val="0"/>
+              <w:widowControl w:val="1"/>
+              <w:pBdr>
+                <w:top w:space="0" w:sz="0" w:val="nil"/>
+                <w:left w:space="0" w:sz="0" w:val="nil"/>
+                <w:bottom w:space="0" w:sz="0" w:val="nil"/>
+                <w:right w:space="0" w:sz="0" w:val="nil"/>
+                <w:between w:space="0" w:sz="0" w:val="nil"/>
+              </w:pBdr>
+              <w:shd w:fill="auto" w:val="clear"/>
+              <w:spacing w:after="160" w:before="0" w:line="259" w:lineRule="auto"/>
+              <w:ind w:left="0" w:right="0" w:firstLine="0"/>
+              <w:jc w:val="left"/>
+              <w:rPr/>
+            </w:pPr>
+            <w:r>
+              <w:rPr>
+                <w:rtl w:val="0"/>
+              </w:rPr>
+              <w:t xml:space="preserve">When the website is first accessed, display the Home Page. The Product Page shall be accessible from the Navigation Bar on the top of the Home Page.</w:t>
+            </w:r>
+          </w:p>
+          <w:p>
+            <w:pPr>
+              <w:keepNext w:val="0"/>
+              <w:keepLines w:val="0"/>
+              <w:pageBreakBefore w:val="0"/>
+              <w:widowControl w:val="1"/>
+              <w:pBdr>
+                <w:top w:space="0" w:sz="0" w:val="nil"/>
+                <w:left w:space="0" w:sz="0" w:val="nil"/>
+                <w:bottom w:space="0" w:sz="0" w:val="nil"/>
+                <w:right w:space="0" w:sz="0" w:val="nil"/>
+                <w:between w:space="0" w:sz="0" w:val="nil"/>
+              </w:pBdr>
+              <w:shd w:fill="auto" w:val="clear"/>
+              <w:spacing w:after="160" w:before="0" w:line="259" w:lineRule="auto"/>
+              <w:ind w:left="0" w:right="0" w:firstLine="0"/>
+              <w:jc w:val="left"/>
+              <w:rPr/>
+            </w:pPr>
+            <w:r>
+              <w:rPr>
+                <w:rtl w:val="0"/>
+              </w:rPr>
+              <w:t xml:space="preserve">The Product Page contains all products in the database, which contains the following details:</w:t>
             </w:r>
           </w:p>
           <w:p>
             <w:pPr>
               <w:numPr>
                 <w:ilvl w:val="0"/>
-                <w:numId w:val="3"/>
+                <w:numId w:val="6"/>
               </w:numPr>
+              <w:spacing w:after="0" w:afterAutospacing="0" w:line="259" w:lineRule="auto"/>
               <w:ind w:left="720" w:hanging="360"/>
-              <w:rPr>
-                <w:u w:val="none"/>
-              </w:rPr>
-            </w:pPr>
-            <w:r>
-              <w:rPr>
-                <w:rtl w:val="0"/>
-              </w:rPr>
-              <w:t xml:space="preserve">Line 1: “SPmart Menu”</w:t>
+            </w:pPr>
+            <w:r>
+              <w:rPr>
+                <w:rtl w:val="0"/>
+              </w:rPr>
+              <w:t xml:space="preserve">Price</w:t>
             </w:r>
           </w:p>
           <w:p>
             <w:pPr>
               <w:numPr>
                 <w:ilvl w:val="0"/>
-                <w:numId w:val="3"/>
+                <w:numId w:val="6"/>
               </w:numPr>
+              <w:spacing w:after="160" w:line="259" w:lineRule="auto"/>
               <w:ind w:left="720" w:hanging="360"/>
             </w:pPr>
             <w:r>
               <w:rPr>
                 <w:rtl w:val="0"/>
               </w:rPr>
-              <w:t xml:space="preserve">Line 2: “1. Self-Checkout”</w:t>
-            </w:r>
-          </w:p>
-          <w:p>
-            <w:pPr>
-              <w:rPr/>
-            </w:pPr>
+              <w:t xml:space="preserve">Add to Cart button</w:t>
+            </w:r>
+          </w:p>
+          <w:p>
+            <w:pPr>
+              <w:spacing w:after="160" w:line="259" w:lineRule="auto"/>
+              <w:rPr/>
+            </w:pPr>
+            <w:r>
+              <w:rPr>
+                <w:rtl w:val="0"/>
+              </w:rPr>
+              <w:t xml:space="preserve">Pressing Add to Cart will save the product to the user’s cart, which can be accessed in REQ-03</w:t>
+            </w:r>
             <w:r>
               <w:rPr>
                 <w:rtl w:val="0"/>
@@ -4392,7 +4334,17 @@
               <w:rPr>
                 <w:rtl w:val="0"/>
               </w:rPr>
-              <w:t xml:space="preserve">REQ-07</w:t>
+            </w:r>
+          </w:p>
+          <w:p>
+            <w:pPr>
+              <w:rPr/>
+            </w:pPr>
+            <w:r>
+              <w:rPr>
+                <w:rtl w:val="0"/>
+              </w:rPr>
+              <w:t xml:space="preserve">REQ-02</w:t>
             </w:r>
           </w:p>
         </w:tc>
@@ -4400,13 +4352,345 @@
           <w:tcPr/>
           <w:p>
             <w:pPr>
-              <w:rPr/>
-            </w:pPr>
-            <w:r>
-              <w:rPr>
-                <w:rtl w:val="0"/>
-              </w:rPr>
-              <w:t xml:space="preserve">In the main menu defined in REQ-06, if the option “1. Start self-checkout” is selected on the keypad, then the menu in REQ-08 shall be shown</w:t>
+              <w:spacing w:after="160" w:line="259" w:lineRule="auto"/>
+              <w:rPr/>
+            </w:pPr>
+            <w:r>
+              <w:rPr>
+                <w:rtl w:val="0"/>
+              </w:rPr>
+              <w:t xml:space="preserve">In the Navbar Menu, the following buttons leading to pages will be shown:</w:t>
+            </w:r>
+          </w:p>
+          <w:p>
+            <w:pPr>
+              <w:numPr>
+                <w:ilvl w:val="0"/>
+                <w:numId w:val="9"/>
+              </w:numPr>
+              <w:spacing w:after="0" w:afterAutospacing="0" w:line="259" w:lineRule="auto"/>
+              <w:ind w:left="720" w:hanging="360"/>
+            </w:pPr>
+            <w:r>
+              <w:rPr>
+                <w:rtl w:val="0"/>
+              </w:rPr>
+              <w:t xml:space="preserve">Products</w:t>
+            </w:r>
+          </w:p>
+          <w:p>
+            <w:pPr>
+              <w:numPr>
+                <w:ilvl w:val="0"/>
+                <w:numId w:val="9"/>
+              </w:numPr>
+              <w:spacing w:after="0" w:afterAutospacing="0" w:line="259" w:lineRule="auto"/>
+              <w:ind w:left="720" w:hanging="360"/>
+            </w:pPr>
+            <w:r>
+              <w:rPr>
+                <w:rtl w:val="0"/>
+              </w:rPr>
+              <w:t xml:space="preserve">Cart</w:t>
+            </w:r>
+          </w:p>
+          <w:p>
+            <w:pPr>
+              <w:numPr>
+                <w:ilvl w:val="0"/>
+                <w:numId w:val="9"/>
+              </w:numPr>
+              <w:spacing w:after="160" w:line="259" w:lineRule="auto"/>
+              <w:ind w:left="720" w:hanging="360"/>
+            </w:pPr>
+            <w:r>
+              <w:rPr>
+                <w:rtl w:val="0"/>
+              </w:rPr>
+              <w:t xml:space="preserve">My Orders</w:t>
+            </w:r>
+            <w:r>
+              <w:rPr>
+                <w:rtl w:val="0"/>
+              </w:rPr>
+            </w:r>
+          </w:p>
+        </w:tc>
+      </w:tr>
+      <w:tr>
+        <w:trPr>
+          <w:cantSplit w:val="0"/>
+          <w:tblHeader w:val="0"/>
+        </w:trPr>
+        <w:tc>
+          <w:tcPr/>
+          <w:p>
+            <w:pPr>
+              <w:rPr/>
+            </w:pPr>
+            <w:r>
+              <w:rPr>
+                <w:rtl w:val="0"/>
+              </w:rPr>
+            </w:r>
+          </w:p>
+          <w:p>
+            <w:pPr>
+              <w:rPr/>
+            </w:pPr>
+            <w:r>
+              <w:rPr>
+                <w:rtl w:val="0"/>
+              </w:rPr>
+              <w:t xml:space="preserve">REQ-03</w:t>
+            </w:r>
+          </w:p>
+        </w:tc>
+        <w:tc>
+          <w:tcPr/>
+          <w:p>
+            <w:pPr>
+              <w:spacing w:after="160" w:line="259" w:lineRule="auto"/>
+              <w:rPr/>
+            </w:pPr>
+            <w:r>
+              <w:rPr>
+                <w:rtl w:val="0"/>
+              </w:rPr>
+              <w:t xml:space="preserve">In the Cart page, show all products that the user saved in the cart. The following actions shall be displayed per product in the cart:</w:t>
+            </w:r>
+          </w:p>
+          <w:p>
+            <w:pPr>
+              <w:numPr>
+                <w:ilvl w:val="0"/>
+                <w:numId w:val="1"/>
+              </w:numPr>
+              <w:spacing w:after="0" w:afterAutospacing="0" w:line="259" w:lineRule="auto"/>
+              <w:ind w:left="720" w:hanging="360"/>
+              <w:rPr>
+                <w:u w:val="none"/>
+              </w:rPr>
+            </w:pPr>
+            <w:r>
+              <w:rPr>
+                <w:rtl w:val="0"/>
+              </w:rPr>
+              <w:t xml:space="preserve">Change quantity</w:t>
+            </w:r>
+          </w:p>
+          <w:p>
+            <w:pPr>
+              <w:numPr>
+                <w:ilvl w:val="0"/>
+                <w:numId w:val="1"/>
+              </w:numPr>
+              <w:spacing w:after="160" w:line="259" w:lineRule="auto"/>
+              <w:ind w:left="720" w:hanging="360"/>
+              <w:rPr>
+                <w:u w:val="none"/>
+              </w:rPr>
+            </w:pPr>
+            <w:r>
+              <w:rPr>
+                <w:rtl w:val="0"/>
+              </w:rPr>
+              <w:t xml:space="preserve">Remove product</w:t>
+            </w:r>
+          </w:p>
+          <w:p>
+            <w:pPr>
+              <w:spacing w:after="160" w:line="259" w:lineRule="auto"/>
+              <w:rPr/>
+            </w:pPr>
+            <w:r>
+              <w:rPr>
+                <w:rtl w:val="0"/>
+              </w:rPr>
+              <w:t xml:space="preserve">A checkout button shall be found at the bottom of the page, which will lead to REQ-04</w:t>
+            </w:r>
+          </w:p>
+        </w:tc>
+      </w:tr>
+      <w:tr>
+        <w:trPr>
+          <w:cantSplit w:val="0"/>
+          <w:tblHeader w:val="0"/>
+        </w:trPr>
+        <w:tc>
+          <w:tcPr/>
+          <w:p>
+            <w:pPr>
+              <w:rPr/>
+            </w:pPr>
+            <w:r>
+              <w:rPr>
+                <w:rtl w:val="0"/>
+              </w:rPr>
+              <w:t xml:space="preserve">REQ-04</w:t>
+            </w:r>
+          </w:p>
+        </w:tc>
+        <w:tc>
+          <w:tcPr/>
+          <w:p>
+            <w:pPr>
+              <w:spacing w:after="160" w:line="259" w:lineRule="auto"/>
+              <w:rPr/>
+            </w:pPr>
+            <w:r>
+              <w:rPr>
+                <w:rtl w:val="0"/>
+              </w:rPr>
+              <w:t xml:space="preserve">In the Checkout page, the following delivery options shall be shown</w:t>
+            </w:r>
+          </w:p>
+          <w:p>
+            <w:pPr>
+              <w:numPr>
+                <w:ilvl w:val="0"/>
+                <w:numId w:val="1"/>
+              </w:numPr>
+              <w:spacing w:after="0" w:afterAutospacing="0" w:line="259" w:lineRule="auto"/>
+              <w:ind w:left="720" w:hanging="360"/>
+            </w:pPr>
+            <w:r>
+              <w:rPr>
+                <w:rtl w:val="0"/>
+              </w:rPr>
+              <w:t xml:space="preserve">Self collect at any store</w:t>
+            </w:r>
+          </w:p>
+          <w:p>
+            <w:pPr>
+              <w:numPr>
+                <w:ilvl w:val="0"/>
+                <w:numId w:val="1"/>
+              </w:numPr>
+              <w:spacing w:after="160" w:line="259" w:lineRule="auto"/>
+              <w:ind w:left="720" w:hanging="360"/>
+            </w:pPr>
+            <w:r>
+              <w:rPr>
+                <w:rtl w:val="0"/>
+              </w:rPr>
+              <w:t xml:space="preserve">Deliver to home</w:t>
+            </w:r>
+          </w:p>
+          <w:p>
+            <w:pPr>
+              <w:spacing w:after="160" w:line="259" w:lineRule="auto"/>
+              <w:rPr/>
+            </w:pPr>
+            <w:r>
+              <w:rPr>
+                <w:rtl w:val="0"/>
+              </w:rPr>
+              <w:t xml:space="preserve">If the user selects Deliver to home, an additional $4 shall be added to the total cost. </w:t>
+            </w:r>
+          </w:p>
+          <w:p>
+            <w:pPr>
+              <w:spacing w:after="160" w:line="259" w:lineRule="auto"/>
+              <w:rPr/>
+            </w:pPr>
+            <w:r>
+              <w:rPr>
+                <w:rtl w:val="0"/>
+              </w:rPr>
+              <w:t xml:space="preserve">The total price shall be displayed at the right of the page, together with a Submit Order button. A QR Code will be generated if Self Collect is selected by user, and saved to the My Orders page defined in REQ-05, accessible via the Navbar as defined in REQ-02</w:t>
+            </w:r>
+          </w:p>
+        </w:tc>
+      </w:tr>
+      <w:tr>
+        <w:trPr>
+          <w:cantSplit w:val="0"/>
+          <w:tblHeader w:val="0"/>
+        </w:trPr>
+        <w:tc>
+          <w:tcPr/>
+          <w:p>
+            <w:pPr>
+              <w:rPr/>
+            </w:pPr>
+            <w:r>
+              <w:rPr>
+                <w:rtl w:val="0"/>
+              </w:rPr>
+              <w:t xml:space="preserve">REQ-05</w:t>
+            </w:r>
+          </w:p>
+        </w:tc>
+        <w:tc>
+          <w:tcPr/>
+          <w:p>
+            <w:pPr>
+              <w:spacing w:after="160" w:line="259" w:lineRule="auto"/>
+              <w:rPr/>
+            </w:pPr>
+            <w:r>
+              <w:rPr>
+                <w:rtl w:val="0"/>
+              </w:rPr>
+              <w:t xml:space="preserve">In the My Orders page, all QR Codes tied to previous purchases will be shown in a vertical list. The following details will be shown together with each QR Code:</w:t>
+            </w:r>
+          </w:p>
+          <w:p>
+            <w:pPr>
+              <w:numPr>
+                <w:ilvl w:val="0"/>
+                <w:numId w:val="2"/>
+              </w:numPr>
+              <w:spacing w:after="0" w:afterAutospacing="0" w:line="259" w:lineRule="auto"/>
+              <w:ind w:left="720" w:hanging="360"/>
+              <w:rPr>
+                <w:u w:val="none"/>
+              </w:rPr>
+            </w:pPr>
+            <w:r>
+              <w:rPr>
+                <w:rtl w:val="0"/>
+              </w:rPr>
+              <w:t xml:space="preserve">Purchase date</w:t>
+            </w:r>
+          </w:p>
+          <w:p>
+            <w:pPr>
+              <w:numPr>
+                <w:ilvl w:val="0"/>
+                <w:numId w:val="2"/>
+              </w:numPr>
+              <w:spacing w:after="0" w:afterAutospacing="0" w:line="259" w:lineRule="auto"/>
+              <w:ind w:left="720" w:hanging="360"/>
+              <w:rPr>
+                <w:u w:val="none"/>
+              </w:rPr>
+            </w:pPr>
+            <w:r>
+              <w:rPr>
+                <w:rtl w:val="0"/>
+              </w:rPr>
+              <w:t xml:space="preserve">Total product quantity</w:t>
+            </w:r>
+          </w:p>
+          <w:p>
+            <w:pPr>
+              <w:numPr>
+                <w:ilvl w:val="0"/>
+                <w:numId w:val="2"/>
+              </w:numPr>
+              <w:spacing w:after="160" w:line="259" w:lineRule="auto"/>
+              <w:ind w:left="720" w:hanging="360"/>
+              <w:rPr>
+                <w:u w:val="none"/>
+              </w:rPr>
+            </w:pPr>
+            <w:r>
+              <w:rPr>
+                <w:rtl w:val="0"/>
+              </w:rPr>
+              <w:t xml:space="preserve">Total amount paid</w:t>
             </w:r>
           </w:p>
         </w:tc>
@@ -4414,12 +4698,88 @@
     </w:tbl>
     <w:p>
       <w:pPr>
-        <w:pStyle w:val="Heading3"/>
-        <w:ind w:left="1224" w:firstLine="0"/>
-        <w:rPr/>
-      </w:pPr>
-      <w:bookmarkStart w:colFirst="0" w:colLast="0" w:name="_heading=h.bc4auxpembpm" w:id="12"/>
-      <w:bookmarkEnd w:id="12"/>
+        <w:rPr/>
+      </w:pPr>
+      <w:r>
+        <w:rPr>
+          <w:rtl w:val="0"/>
+        </w:rPr>
+      </w:r>
+    </w:p>
+    <w:p>
+      <w:pPr>
+        <w:rPr/>
+      </w:pPr>
+      <w:r>
+        <w:rPr>
+          <w:rtl w:val="0"/>
+        </w:rPr>
+      </w:r>
+    </w:p>
+    <w:p>
+      <w:pPr>
+        <w:rPr/>
+      </w:pPr>
+      <w:r>
+        <w:rPr>
+          <w:rtl w:val="0"/>
+        </w:rPr>
+      </w:r>
+    </w:p>
+    <w:p>
+      <w:pPr>
+        <w:rPr/>
+      </w:pPr>
+      <w:r>
+        <w:rPr>
+          <w:rtl w:val="0"/>
+        </w:rPr>
+      </w:r>
+    </w:p>
+    <w:p>
+      <w:pPr>
+        <w:rPr/>
+      </w:pPr>
+      <w:r>
+        <w:rPr>
+          <w:rtl w:val="0"/>
+        </w:rPr>
+      </w:r>
+    </w:p>
+    <w:p>
+      <w:pPr>
+        <w:rPr/>
+      </w:pPr>
+      <w:r>
+        <w:rPr>
+          <w:rtl w:val="0"/>
+        </w:rPr>
+      </w:r>
+    </w:p>
+    <w:p>
+      <w:pPr>
+        <w:rPr/>
+      </w:pPr>
+      <w:r>
+        <w:rPr>
+          <w:rtl w:val="0"/>
+        </w:rPr>
+      </w:r>
+    </w:p>
+    <w:p>
+      <w:pPr>
+        <w:rPr/>
+      </w:pPr>
+      <w:r>
+        <w:rPr>
+          <w:rtl w:val="0"/>
+        </w:rPr>
+      </w:r>
+    </w:p>
+    <w:p>
+      <w:pPr>
+        <w:rPr/>
+      </w:pPr>
       <w:r>
         <w:rPr>
           <w:rtl w:val="0"/>
@@ -4461,28 +4821,30 @@
         <w:pStyle w:val="Heading3"/>
         <w:numPr>
           <w:ilvl w:val="2"/>
-          <w:numId w:val="6"/>
+          <w:numId w:val="8"/>
         </w:numPr>
         <w:ind w:left="1224" w:hanging="504.00000000000006"/>
-        <w:rPr>
-          <w:color w:val="1e4d78"/>
-          <w:sz w:val="24"/>
-          <w:szCs w:val="24"/>
-        </w:rPr>
-      </w:pPr>
-      <w:bookmarkStart w:colFirst="0" w:colLast="0" w:name="_heading=h.pbhxnj63qrxr" w:id="13"/>
-      <w:bookmarkEnd w:id="13"/>
-      <w:r>
-        <w:rPr>
-          <w:rtl w:val="0"/>
-        </w:rPr>
-        <w:t xml:space="preserve">Product Scanning (In-store)</w:t>
-      </w:r>
-    </w:p>
-    <w:p>
-      <w:pPr>
-        <w:rPr/>
-      </w:pPr>
+        <w:rPr/>
+      </w:pPr>
+      <w:bookmarkStart w:colFirst="0" w:colLast="0" w:name="_heading=h.3rdcrjn" w:id="11"/>
+      <w:bookmarkEnd w:id="11"/>
+      <w:r>
+        <w:rPr>
+          <w:rtl w:val="0"/>
+        </w:rPr>
+        <w:t xml:space="preserve">Start Up Main Menu (In-store)</w:t>
+      </w:r>
+    </w:p>
+    <w:p>
+      <w:pPr>
+        <w:rPr/>
+      </w:pPr>
+      <w:r>
+        <w:rPr>
+          <w:rtl w:val="0"/>
+        </w:rPr>
+        <w:t xml:space="preserve">The Supermarket Self-Checkout System allows customers to scan their products and checkout on their own, using cashless payment methods</w:t>
+      </w:r>
       <w:r>
         <w:rPr>
           <w:rtl w:val="0"/>
@@ -4524,7 +4886,6 @@
           <w:tcPr/>
           <w:p>
             <w:pPr>
-              <w:spacing w:after="0" w:line="240" w:lineRule="auto"/>
               <w:rPr>
                 <w:b w:val="1"/>
               </w:rPr>
@@ -4542,7 +4903,6 @@
           <w:tcPr/>
           <w:p>
             <w:pPr>
-              <w:spacing w:after="0" w:line="240" w:lineRule="auto"/>
               <w:rPr>
                 <w:b w:val="1"/>
               </w:rPr>
@@ -4566,14 +4926,13 @@
           <w:tcPr/>
           <w:p>
             <w:pPr>
-              <w:spacing w:after="0" w:line="240" w:lineRule="auto"/>
-              <w:rPr/>
-            </w:pPr>
-            <w:r>
-              <w:rPr>
-                <w:rtl w:val="0"/>
-              </w:rPr>
-              <w:t xml:space="preserve">REQ-08</w:t>
+              <w:rPr/>
+            </w:pPr>
+            <w:r>
+              <w:rPr>
+                <w:rtl w:val="0"/>
+              </w:rPr>
+              <w:t xml:space="preserve">REQ-06</w:t>
             </w:r>
           </w:p>
         </w:tc>
@@ -4581,21 +4940,279 @@
           <w:tcPr/>
           <w:p>
             <w:pPr>
-              <w:spacing w:after="0" w:line="240" w:lineRule="auto"/>
-              <w:rPr/>
-            </w:pPr>
-            <w:r>
-              <w:rPr>
-                <w:rtl w:val="0"/>
-              </w:rPr>
-              <w:t xml:space="preserve">When Start self-checkout is selected in REQ-06, the following text shall be displayed on the LCD Screen:</w:t>
+              <w:rPr/>
+            </w:pPr>
+            <w:r>
+              <w:rPr>
+                <w:rtl w:val="0"/>
+              </w:rPr>
+              <w:t xml:space="preserve">When the self-checkout system is first powered ON, the main menu with the text below shall be displayed on the LCD Screen</w:t>
             </w:r>
           </w:p>
           <w:p>
             <w:pPr>
               <w:numPr>
                 <w:ilvl w:val="0"/>
-                <w:numId w:val="5"/>
+                <w:numId w:val="3"/>
+              </w:numPr>
+              <w:ind w:left="720" w:hanging="360"/>
+              <w:rPr>
+                <w:u w:val="none"/>
+              </w:rPr>
+            </w:pPr>
+            <w:r>
+              <w:rPr>
+                <w:rtl w:val="0"/>
+              </w:rPr>
+              <w:t xml:space="preserve">Line 1: “SPmart Menu”</w:t>
+            </w:r>
+          </w:p>
+          <w:p>
+            <w:pPr>
+              <w:numPr>
+                <w:ilvl w:val="0"/>
+                <w:numId w:val="3"/>
+              </w:numPr>
+              <w:ind w:left="720" w:hanging="360"/>
+            </w:pPr>
+            <w:r>
+              <w:rPr>
+                <w:rtl w:val="0"/>
+              </w:rPr>
+              <w:t xml:space="preserve">Line 2: “1. Self-Checkout”</w:t>
+            </w:r>
+          </w:p>
+          <w:p>
+            <w:pPr>
+              <w:rPr/>
+            </w:pPr>
+            <w:r>
+              <w:rPr>
+                <w:rtl w:val="0"/>
+              </w:rPr>
+            </w:r>
+          </w:p>
+        </w:tc>
+      </w:tr>
+      <w:tr>
+        <w:trPr>
+          <w:cantSplit w:val="0"/>
+          <w:tblHeader w:val="0"/>
+        </w:trPr>
+        <w:tc>
+          <w:tcPr/>
+          <w:p>
+            <w:pPr>
+              <w:rPr/>
+            </w:pPr>
+            <w:r>
+              <w:rPr>
+                <w:rtl w:val="0"/>
+              </w:rPr>
+              <w:t xml:space="preserve">REQ-07</w:t>
+            </w:r>
+          </w:p>
+        </w:tc>
+        <w:tc>
+          <w:tcPr/>
+          <w:p>
+            <w:pPr>
+              <w:rPr/>
+            </w:pPr>
+            <w:r>
+              <w:rPr>
+                <w:rtl w:val="0"/>
+              </w:rPr>
+              <w:t xml:space="preserve">In the main menu defined in REQ-06, if the option “1. Start self-checkout” is selected on the keypad, then the menu in REQ-08 shall be shown</w:t>
+            </w:r>
+          </w:p>
+        </w:tc>
+      </w:tr>
+    </w:tbl>
+    <w:p>
+      <w:pPr>
+        <w:pStyle w:val="Heading3"/>
+        <w:ind w:left="1224" w:firstLine="0"/>
+        <w:rPr/>
+      </w:pPr>
+      <w:bookmarkStart w:colFirst="0" w:colLast="0" w:name="_heading=h.bc4auxpembpm" w:id="12"/>
+      <w:bookmarkEnd w:id="12"/>
+      <w:r>
+        <w:rPr>
+          <w:rtl w:val="0"/>
+        </w:rPr>
+      </w:r>
+    </w:p>
+    <w:p>
+      <w:pPr>
+        <w:rPr/>
+      </w:pPr>
+      <w:r>
+        <w:rPr>
+          <w:rtl w:val="0"/>
+        </w:rPr>
+      </w:r>
+    </w:p>
+    <w:p>
+      <w:pPr>
+        <w:rPr/>
+      </w:pPr>
+      <w:r>
+        <w:rPr>
+          <w:rtl w:val="0"/>
+        </w:rPr>
+      </w:r>
+    </w:p>
+    <w:p>
+      <w:pPr>
+        <w:rPr/>
+      </w:pPr>
+      <w:r>
+        <w:rPr>
+          <w:rtl w:val="0"/>
+        </w:rPr>
+      </w:r>
+    </w:p>
+    <w:p>
+      <w:pPr>
+        <w:pStyle w:val="Heading3"/>
+        <w:numPr>
+          <w:ilvl w:val="2"/>
+          <w:numId w:val="8"/>
+        </w:numPr>
+        <w:ind w:left="1224" w:hanging="504.00000000000006"/>
+        <w:rPr>
+          <w:color w:val="1e4d78"/>
+          <w:sz w:val="24"/>
+          <w:szCs w:val="24"/>
+        </w:rPr>
+      </w:pPr>
+      <w:bookmarkStart w:colFirst="0" w:colLast="0" w:name="_heading=h.pbhxnj63qrxr" w:id="13"/>
+      <w:bookmarkEnd w:id="13"/>
+      <w:r>
+        <w:rPr>
+          <w:rtl w:val="0"/>
+        </w:rPr>
+        <w:t xml:space="preserve">Product Scanning (In-store)</w:t>
+      </w:r>
+    </w:p>
+    <w:p>
+      <w:pPr>
+        <w:rPr/>
+      </w:pPr>
+      <w:r>
+        <w:rPr>
+          <w:rtl w:val="0"/>
+        </w:rPr>
+      </w:r>
+    </w:p>
+    <w:tbl>
+      <w:tblPr>
+        <w:tblStyle w:val="Table7"/>
+        <w:tblW w:w="9209.0" w:type="dxa"/>
+        <w:jc w:val="left"/>
+        <w:tblBorders>
+          <w:top w:color="000000" w:space="0" w:sz="4" w:val="single"/>
+          <w:left w:color="000000" w:space="0" w:sz="4" w:val="single"/>
+          <w:bottom w:color="000000" w:space="0" w:sz="4" w:val="single"/>
+          <w:right w:color="000000" w:space="0" w:sz="4" w:val="single"/>
+          <w:insideH w:color="000000" w:space="0" w:sz="4" w:val="single"/>
+          <w:insideV w:color="000000" w:space="0" w:sz="4" w:val="single"/>
+        </w:tblBorders>
+        <w:tblLayout w:type="fixed"/>
+        <w:tblLook w:val="0400"/>
+      </w:tblPr>
+      <w:tblGrid>
+        <w:gridCol w:w="1555"/>
+        <w:gridCol w:w="7654"/>
+        <w:tblGridChange w:id="0">
+          <w:tblGrid>
+            <w:gridCol w:w="1555"/>
+            <w:gridCol w:w="7654"/>
+          </w:tblGrid>
+        </w:tblGridChange>
+      </w:tblGrid>
+      <w:tr>
+        <w:trPr>
+          <w:cantSplit w:val="0"/>
+          <w:tblHeader w:val="0"/>
+        </w:trPr>
+        <w:tc>
+          <w:tcPr/>
+          <w:p>
+            <w:pPr>
+              <w:spacing w:after="0" w:line="240" w:lineRule="auto"/>
+              <w:rPr>
+                <w:b w:val="1"/>
+              </w:rPr>
+            </w:pPr>
+            <w:r>
+              <w:rPr>
+                <w:b w:val="1"/>
+                <w:rtl w:val="0"/>
+              </w:rPr>
+              <w:t xml:space="preserve">REQ_ID</w:t>
+            </w:r>
+          </w:p>
+        </w:tc>
+        <w:tc>
+          <w:tcPr/>
+          <w:p>
+            <w:pPr>
+              <w:spacing w:after="0" w:line="240" w:lineRule="auto"/>
+              <w:rPr>
+                <w:b w:val="1"/>
+              </w:rPr>
+            </w:pPr>
+            <w:r>
+              <w:rPr>
+                <w:b w:val="1"/>
+                <w:rtl w:val="0"/>
+              </w:rPr>
+              <w:t xml:space="preserve">Requirement</w:t>
+            </w:r>
+          </w:p>
+        </w:tc>
+      </w:tr>
+      <w:tr>
+        <w:trPr>
+          <w:cantSplit w:val="0"/>
+          <w:tblHeader w:val="0"/>
+        </w:trPr>
+        <w:tc>
+          <w:tcPr/>
+          <w:p>
+            <w:pPr>
+              <w:spacing w:after="0" w:line="240" w:lineRule="auto"/>
+              <w:rPr/>
+            </w:pPr>
+            <w:r>
+              <w:rPr>
+                <w:rtl w:val="0"/>
+              </w:rPr>
+              <w:t xml:space="preserve">REQ-08</w:t>
+            </w:r>
+          </w:p>
+        </w:tc>
+        <w:tc>
+          <w:tcPr/>
+          <w:p>
+            <w:pPr>
+              <w:spacing w:after="0" w:line="240" w:lineRule="auto"/>
+              <w:rPr/>
+            </w:pPr>
+            <w:r>
+              <w:rPr>
+                <w:rtl w:val="0"/>
+              </w:rPr>
+              <w:t xml:space="preserve">When Start self-checkout is selected in REQ-06, the following text shall be displayed on the LCD Screen:</w:t>
+            </w:r>
+          </w:p>
+          <w:p>
+            <w:pPr>
+              <w:numPr>
+                <w:ilvl w:val="0"/>
+                <w:numId w:val="7"/>
               </w:numPr>
               <w:spacing w:after="0" w:line="240" w:lineRule="auto"/>
               <w:ind w:left="720" w:hanging="360"/>
@@ -4611,7 +5228,7 @@
             <w:pPr>
               <w:numPr>
                 <w:ilvl w:val="0"/>
-                <w:numId w:val="5"/>
+                <w:numId w:val="7"/>
               </w:numPr>
               <w:spacing w:after="0" w:line="240" w:lineRule="auto"/>
               <w:ind w:left="720" w:hanging="360"/>
@@ -4733,7 +5350,7 @@
         <w:pStyle w:val="Heading3"/>
         <w:numPr>
           <w:ilvl w:val="2"/>
-          <w:numId w:val="6"/>
+          <w:numId w:val="8"/>
         </w:numPr>
         <w:ind w:left="1224" w:hanging="504.00000000000006"/>
         <w:rPr/>
@@ -4765,7 +5382,7 @@
     </w:p>
     <w:tbl>
       <w:tblPr>
-        <w:tblStyle w:val="Table7"/>
+        <w:tblStyle w:val="Table8"/>
         <w:tblW w:w="9209.0" w:type="dxa"/>
         <w:jc w:val="left"/>
         <w:tblBorders>
@@ -4882,7 +5499,7 @@
             <w:pPr>
               <w:numPr>
                 <w:ilvl w:val="0"/>
-                <w:numId w:val="5"/>
+                <w:numId w:val="7"/>
               </w:numPr>
               <w:spacing w:after="0" w:line="240" w:lineRule="auto"/>
               <w:ind w:left="720" w:hanging="360"/>
@@ -4898,7 +5515,7 @@
             <w:pPr>
               <w:numPr>
                 <w:ilvl w:val="0"/>
-                <w:numId w:val="5"/>
+                <w:numId w:val="7"/>
               </w:numPr>
               <w:spacing w:after="0" w:line="240" w:lineRule="auto"/>
               <w:ind w:left="720" w:hanging="360"/>
@@ -4947,12 +5564,12 @@
           <wp:inline distB="114300" distT="114300" distL="114300" distR="114300">
             <wp:extent cx="5731200" cy="8394700"/>
             <wp:effectExtent b="0" l="0" r="0" t="0"/>
-            <wp:docPr id="75" name="image5.png"/>
+            <wp:docPr id="75" name="image2.png"/>
             <a:graphic>
               <a:graphicData uri="http://schemas.openxmlformats.org/drawingml/2006/picture">
                 <pic:pic>
                   <pic:nvPicPr>
-                    <pic:cNvPr id="0" name="image5.png"/>
+                    <pic:cNvPr id="0" name="image2.png"/>
                     <pic:cNvPicPr preferRelativeResize="0"/>
                   </pic:nvPicPr>
                   <pic:blipFill>
@@ -5095,7 +5712,7 @@
         <w:pStyle w:val="Heading1"/>
         <w:numPr>
           <w:ilvl w:val="0"/>
-          <w:numId w:val="6"/>
+          <w:numId w:val="8"/>
         </w:numPr>
         <w:ind w:left="360" w:hanging="360"/>
         <w:rPr/>
@@ -5114,7 +5731,7 @@
         <w:pStyle w:val="Heading2"/>
         <w:numPr>
           <w:ilvl w:val="1"/>
-          <w:numId w:val="6"/>
+          <w:numId w:val="8"/>
         </w:numPr>
         <w:ind w:left="792" w:hanging="432"/>
         <w:rPr/>
@@ -5159,12 +5776,12 @@
           <wp:inline distB="114300" distT="114300" distL="114300" distR="114300">
             <wp:extent cx="5731200" cy="3454400"/>
             <wp:effectExtent b="0" l="0" r="0" t="0"/>
-            <wp:docPr id="79" name="image6.png"/>
+            <wp:docPr id="79" name="image1.png"/>
             <a:graphic>
               <a:graphicData uri="http://schemas.openxmlformats.org/drawingml/2006/picture">
                 <pic:pic>
                   <pic:nvPicPr>
-                    <pic:cNvPr id="0" name="image6.png"/>
+                    <pic:cNvPr id="0" name="image1.png"/>
                     <pic:cNvPicPr preferRelativeResize="0"/>
                   </pic:nvPicPr>
                   <pic:blipFill>
@@ -5969,6 +6586,226 @@
   <w:abstractNum w:abstractNumId="6">
     <w:lvl w:ilvl="0">
       <w:start w:val="1"/>
+      <w:numFmt w:val="bullet"/>
+      <w:lvlText w:val="●"/>
+      <w:lvlJc w:val="left"/>
+      <w:pPr>
+        <w:ind w:left="720" w:hanging="360"/>
+      </w:pPr>
+      <w:rPr>
+        <w:u w:val="none"/>
+      </w:rPr>
+    </w:lvl>
+    <w:lvl w:ilvl="1">
+      <w:start w:val="1"/>
+      <w:numFmt w:val="bullet"/>
+      <w:lvlText w:val="○"/>
+      <w:lvlJc w:val="left"/>
+      <w:pPr>
+        <w:ind w:left="1440" w:hanging="360"/>
+      </w:pPr>
+      <w:rPr>
+        <w:u w:val="none"/>
+      </w:rPr>
+    </w:lvl>
+    <w:lvl w:ilvl="2">
+      <w:start w:val="1"/>
+      <w:numFmt w:val="bullet"/>
+      <w:lvlText w:val="■"/>
+      <w:lvlJc w:val="left"/>
+      <w:pPr>
+        <w:ind w:left="2160" w:hanging="360"/>
+      </w:pPr>
+      <w:rPr>
+        <w:u w:val="none"/>
+      </w:rPr>
+    </w:lvl>
+    <w:lvl w:ilvl="3">
+      <w:start w:val="1"/>
+      <w:numFmt w:val="bullet"/>
+      <w:lvlText w:val="●"/>
+      <w:lvlJc w:val="left"/>
+      <w:pPr>
+        <w:ind w:left="2880" w:hanging="360"/>
+      </w:pPr>
+      <w:rPr>
+        <w:u w:val="none"/>
+      </w:rPr>
+    </w:lvl>
+    <w:lvl w:ilvl="4">
+      <w:start w:val="1"/>
+      <w:numFmt w:val="bullet"/>
+      <w:lvlText w:val="○"/>
+      <w:lvlJc w:val="left"/>
+      <w:pPr>
+        <w:ind w:left="3600" w:hanging="360"/>
+      </w:pPr>
+      <w:rPr>
+        <w:u w:val="none"/>
+      </w:rPr>
+    </w:lvl>
+    <w:lvl w:ilvl="5">
+      <w:start w:val="1"/>
+      <w:numFmt w:val="bullet"/>
+      <w:lvlText w:val="■"/>
+      <w:lvlJc w:val="left"/>
+      <w:pPr>
+        <w:ind w:left="4320" w:hanging="360"/>
+      </w:pPr>
+      <w:rPr>
+        <w:u w:val="none"/>
+      </w:rPr>
+    </w:lvl>
+    <w:lvl w:ilvl="6">
+      <w:start w:val="1"/>
+      <w:numFmt w:val="bullet"/>
+      <w:lvlText w:val="●"/>
+      <w:lvlJc w:val="left"/>
+      <w:pPr>
+        <w:ind w:left="5040" w:hanging="360"/>
+      </w:pPr>
+      <w:rPr>
+        <w:u w:val="none"/>
+      </w:rPr>
+    </w:lvl>
+    <w:lvl w:ilvl="7">
+      <w:start w:val="1"/>
+      <w:numFmt w:val="bullet"/>
+      <w:lvlText w:val="○"/>
+      <w:lvlJc w:val="left"/>
+      <w:pPr>
+        <w:ind w:left="5760" w:hanging="360"/>
+      </w:pPr>
+      <w:rPr>
+        <w:u w:val="none"/>
+      </w:rPr>
+    </w:lvl>
+    <w:lvl w:ilvl="8">
+      <w:start w:val="1"/>
+      <w:numFmt w:val="bullet"/>
+      <w:lvlText w:val="■"/>
+      <w:lvlJc w:val="left"/>
+      <w:pPr>
+        <w:ind w:left="6480" w:hanging="360"/>
+      </w:pPr>
+      <w:rPr>
+        <w:u w:val="none"/>
+      </w:rPr>
+    </w:lvl>
+  </w:abstractNum>
+  <w:abstractNum w:abstractNumId="7">
+    <w:lvl w:ilvl="0">
+      <w:start w:val="1"/>
+      <w:numFmt w:val="bullet"/>
+      <w:lvlText w:val="●"/>
+      <w:lvlJc w:val="left"/>
+      <w:pPr>
+        <w:ind w:left="720" w:hanging="360"/>
+      </w:pPr>
+      <w:rPr>
+        <w:u w:val="none"/>
+      </w:rPr>
+    </w:lvl>
+    <w:lvl w:ilvl="1">
+      <w:start w:val="1"/>
+      <w:numFmt w:val="bullet"/>
+      <w:lvlText w:val="○"/>
+      <w:lvlJc w:val="left"/>
+      <w:pPr>
+        <w:ind w:left="1440" w:hanging="360"/>
+      </w:pPr>
+      <w:rPr>
+        <w:u w:val="none"/>
+      </w:rPr>
+    </w:lvl>
+    <w:lvl w:ilvl="2">
+      <w:start w:val="1"/>
+      <w:numFmt w:val="bullet"/>
+      <w:lvlText w:val="■"/>
+      <w:lvlJc w:val="left"/>
+      <w:pPr>
+        <w:ind w:left="2160" w:hanging="360"/>
+      </w:pPr>
+      <w:rPr>
+        <w:u w:val="none"/>
+      </w:rPr>
+    </w:lvl>
+    <w:lvl w:ilvl="3">
+      <w:start w:val="1"/>
+      <w:numFmt w:val="bullet"/>
+      <w:lvlText w:val="●"/>
+      <w:lvlJc w:val="left"/>
+      <w:pPr>
+        <w:ind w:left="2880" w:hanging="360"/>
+      </w:pPr>
+      <w:rPr>
+        <w:u w:val="none"/>
+      </w:rPr>
+    </w:lvl>
+    <w:lvl w:ilvl="4">
+      <w:start w:val="1"/>
+      <w:numFmt w:val="bullet"/>
+      <w:lvlText w:val="○"/>
+      <w:lvlJc w:val="left"/>
+      <w:pPr>
+        <w:ind w:left="3600" w:hanging="360"/>
+      </w:pPr>
+      <w:rPr>
+        <w:u w:val="none"/>
+      </w:rPr>
+    </w:lvl>
+    <w:lvl w:ilvl="5">
+      <w:start w:val="1"/>
+      <w:numFmt w:val="bullet"/>
+      <w:lvlText w:val="■"/>
+      <w:lvlJc w:val="left"/>
+      <w:pPr>
+        <w:ind w:left="4320" w:hanging="360"/>
+      </w:pPr>
+      <w:rPr>
+        <w:u w:val="none"/>
+      </w:rPr>
+    </w:lvl>
+    <w:lvl w:ilvl="6">
+      <w:start w:val="1"/>
+      <w:numFmt w:val="bullet"/>
+      <w:lvlText w:val="●"/>
+      <w:lvlJc w:val="left"/>
+      <w:pPr>
+        <w:ind w:left="5040" w:hanging="360"/>
+      </w:pPr>
+      <w:rPr>
+        <w:u w:val="none"/>
+      </w:rPr>
+    </w:lvl>
+    <w:lvl w:ilvl="7">
+      <w:start w:val="1"/>
+      <w:numFmt w:val="bullet"/>
+      <w:lvlText w:val="○"/>
+      <w:lvlJc w:val="left"/>
+      <w:pPr>
+        <w:ind w:left="5760" w:hanging="360"/>
+      </w:pPr>
+      <w:rPr>
+        <w:u w:val="none"/>
+      </w:rPr>
+    </w:lvl>
+    <w:lvl w:ilvl="8">
+      <w:start w:val="1"/>
+      <w:numFmt w:val="bullet"/>
+      <w:lvlText w:val="■"/>
+      <w:lvlJc w:val="left"/>
+      <w:pPr>
+        <w:ind w:left="6480" w:hanging="360"/>
+      </w:pPr>
+      <w:rPr>
+        <w:u w:val="none"/>
+      </w:rPr>
+    </w:lvl>
+  </w:abstractNum>
+  <w:abstractNum w:abstractNumId="8">
+    <w:lvl w:ilvl="0">
+      <w:start w:val="1"/>
       <w:numFmt w:val="decimal"/>
       <w:lvlText w:val="%1."/>
       <w:lvlJc w:val="left"/>
@@ -6058,7 +6895,7 @@
       <w:rPr/>
     </w:lvl>
   </w:abstractNum>
-  <w:abstractNum w:abstractNumId="7">
+  <w:abstractNum w:abstractNumId="9">
     <w:lvl w:ilvl="0">
       <w:start w:val="1"/>
       <w:numFmt w:val="bullet"/>
@@ -6188,6 +7025,12 @@
   </w:num>
   <w:num w:numId="7">
     <w:abstractNumId w:val="7"/>
+  </w:num>
+  <w:num w:numId="8">
+    <w:abstractNumId w:val="8"/>
+  </w:num>
+  <w:num w:numId="9">
+    <w:abstractNumId w:val="9"/>
   </w:num>
 </w:numbering>
 </file>
@@ -6668,6 +7511,19 @@
   </w:style>
   <w:style w:type="table" w:styleId="Table1">
     <w:basedOn w:val="TableNormal"/>
+    <w:tblPr>
+      <w:tblStyleRowBandSize w:val="1"/>
+      <w:tblStyleColBandSize w:val="1"/>
+      <w:tblCellMar>
+        <w:top w:w="100.0" w:type="dxa"/>
+        <w:left w:w="100.0" w:type="dxa"/>
+        <w:bottom w:w="100.0" w:type="dxa"/>
+        <w:right w:w="100.0" w:type="dxa"/>
+      </w:tblCellMar>
+    </w:tblPr>
+  </w:style>
+  <w:style w:type="table" w:styleId="Table2">
+    <w:basedOn w:val="TableNormal"/>
     <w:pPr>
       <w:spacing w:after="0" w:line="240" w:lineRule="auto"/>
     </w:pPr>
@@ -6682,7 +7538,7 @@
       </w:tblCellMar>
     </w:tblPr>
   </w:style>
-  <w:style w:type="table" w:styleId="Table2">
+  <w:style w:type="table" w:styleId="Table3">
     <w:basedOn w:val="TableNormal"/>
     <w:tblPr>
       <w:tblStyleRowBandSize w:val="1"/>
@@ -6692,22 +7548,6 @@
         <w:left w:w="100.0" w:type="dxa"/>
         <w:bottom w:w="100.0" w:type="dxa"/>
         <w:right w:w="100.0" w:type="dxa"/>
-      </w:tblCellMar>
-    </w:tblPr>
-  </w:style>
-  <w:style w:type="table" w:styleId="Table3">
-    <w:basedOn w:val="TableNormal"/>
-    <w:pPr>
-      <w:spacing w:after="0" w:line="240" w:lineRule="auto"/>
-    </w:pPr>
-    <w:tblPr>
-      <w:tblStyleRowBandSize w:val="1"/>
-      <w:tblStyleColBandSize w:val="1"/>
-      <w:tblCellMar>
-        <w:top w:w="0.0" w:type="dxa"/>
-        <w:left w:w="108.0" w:type="dxa"/>
-        <w:bottom w:w="0.0" w:type="dxa"/>
-        <w:right w:w="108.0" w:type="dxa"/>
       </w:tblCellMar>
     </w:tblPr>
   </w:style>
@@ -6760,6 +7600,22 @@
     </w:tblPr>
   </w:style>
   <w:style w:type="table" w:styleId="Table7">
+    <w:basedOn w:val="TableNormal"/>
+    <w:pPr>
+      <w:spacing w:after="0" w:line="240" w:lineRule="auto"/>
+    </w:pPr>
+    <w:tblPr>
+      <w:tblStyleRowBandSize w:val="1"/>
+      <w:tblStyleColBandSize w:val="1"/>
+      <w:tblCellMar>
+        <w:top w:w="0.0" w:type="dxa"/>
+        <w:left w:w="108.0" w:type="dxa"/>
+        <w:bottom w:w="0.0" w:type="dxa"/>
+        <w:right w:w="108.0" w:type="dxa"/>
+      </w:tblCellMar>
+    </w:tblPr>
+  </w:style>
+  <w:style w:type="table" w:styleId="Table8">
     <w:basedOn w:val="TableNormal"/>
     <w:pPr>
       <w:spacing w:after="0" w:line="240" w:lineRule="auto"/>

</xml_diff>

<commit_message>
Revert "fill in Test Report, update SRS with contributions"
This reverts commit c8e2ea671d84ccde696b605acd1c153e54861293.

revert commit too wrong branch
</commit_message>
<xml_diff>
--- a/docs/SRS_project_self_checkout.docx
+++ b/docs/SRS_project_self_checkout.docx
@@ -939,761 +939,144 @@
     </w:p>
     <w:p>
       <w:pPr>
-        <w:rPr>
-          <w:b w:val="1"/>
-        </w:rPr>
-      </w:pPr>
-      <w:r>
-        <w:rPr>
-          <w:b w:val="1"/>
-          <w:rtl w:val="0"/>
-        </w:rPr>
-        <w:t xml:space="preserve">Contributions</w:t>
+        <w:rPr/>
+      </w:pPr>
+      <w:r>
+        <w:rPr>
+          <w:rtl w:val="0"/>
+        </w:rPr>
+      </w:r>
+    </w:p>
+    <w:p>
+      <w:pPr>
+        <w:rPr/>
+      </w:pPr>
+      <w:r>
+        <w:rPr>
+          <w:rtl w:val="0"/>
+        </w:rPr>
+      </w:r>
+    </w:p>
+    <w:p>
+      <w:pPr>
+        <w:rPr/>
+      </w:pPr>
+      <w:r>
+        <w:rPr>
+          <w:rtl w:val="0"/>
+        </w:rPr>
+      </w:r>
+    </w:p>
+    <w:p>
+      <w:pPr>
+        <w:rPr/>
+      </w:pPr>
+      <w:r>
+        <w:rPr>
+          <w:rtl w:val="0"/>
+        </w:rPr>
+      </w:r>
+    </w:p>
+    <w:p>
+      <w:pPr>
+        <w:rPr/>
+      </w:pPr>
+      <w:r>
+        <w:rPr>
+          <w:rtl w:val="0"/>
+        </w:rPr>
+      </w:r>
+    </w:p>
+    <w:p>
+      <w:pPr>
+        <w:rPr/>
+      </w:pPr>
+      <w:r>
+        <w:rPr>
+          <w:rtl w:val="0"/>
+        </w:rPr>
+      </w:r>
+    </w:p>
+    <w:p>
+      <w:pPr>
+        <w:rPr/>
+      </w:pPr>
+      <w:r>
+        <w:rPr>
+          <w:rtl w:val="0"/>
+        </w:rPr>
+      </w:r>
+    </w:p>
+    <w:p>
+      <w:pPr>
+        <w:rPr/>
+      </w:pPr>
+      <w:r>
+        <w:rPr>
+          <w:rtl w:val="0"/>
+        </w:rPr>
+      </w:r>
+    </w:p>
+    <w:p>
+      <w:pPr>
+        <w:rPr/>
+      </w:pPr>
+      <w:r>
+        <w:rPr>
+          <w:rtl w:val="0"/>
+        </w:rPr>
+      </w:r>
+    </w:p>
+    <w:p>
+      <w:pPr>
+        <w:rPr/>
+      </w:pPr>
+      <w:r>
+        <w:rPr>
+          <w:rtl w:val="0"/>
+        </w:rPr>
+      </w:r>
+    </w:p>
+    <w:p>
+      <w:pPr>
+        <w:rPr/>
+      </w:pPr>
+      <w:r>
+        <w:rPr>
+          <w:rtl w:val="0"/>
+        </w:rPr>
+      </w:r>
+    </w:p>
+    <w:p>
+      <w:pPr>
+        <w:rPr/>
+      </w:pPr>
+      <w:r>
+        <w:br w:type="page"/>
+      </w:r>
+      <w:r>
+        <w:rPr>
+          <w:rtl w:val="0"/>
+        </w:rPr>
+      </w:r>
+    </w:p>
+    <w:p>
+      <w:pPr>
+        <w:pStyle w:val="Heading1"/>
+        <w:rPr/>
+      </w:pPr>
+      <w:bookmarkStart w:colFirst="0" w:colLast="0" w:name="_heading=h.gjdgxs" w:id="0"/>
+      <w:bookmarkEnd w:id="0"/>
+      <w:r>
+        <w:rPr>
+          <w:rtl w:val="0"/>
+        </w:rPr>
+        <w:t xml:space="preserve">Document Version</w:t>
       </w:r>
     </w:p>
     <w:tbl>
       <w:tblPr>
         <w:tblStyle w:val="Table1"/>
-        <w:tblW w:w="9026.0" w:type="dxa"/>
-        <w:jc w:val="left"/>
-        <w:tblBorders>
-          <w:top w:color="000000" w:space="0" w:sz="8" w:val="single"/>
-          <w:left w:color="000000" w:space="0" w:sz="8" w:val="single"/>
-          <w:bottom w:color="000000" w:space="0" w:sz="8" w:val="single"/>
-          <w:right w:color="000000" w:space="0" w:sz="8" w:val="single"/>
-          <w:insideH w:color="000000" w:space="0" w:sz="8" w:val="single"/>
-          <w:insideV w:color="000000" w:space="0" w:sz="8" w:val="single"/>
-        </w:tblBorders>
-        <w:tblLayout w:type="fixed"/>
-        <w:tblLook w:val="0600"/>
-      </w:tblPr>
-      <w:tblGrid>
-        <w:gridCol w:w="3008.6666666666665"/>
-        <w:gridCol w:w="3008.6666666666665"/>
-        <w:gridCol w:w="3008.6666666666665"/>
-        <w:tblGridChange w:id="0">
-          <w:tblGrid>
-            <w:gridCol w:w="3008.6666666666665"/>
-            <w:gridCol w:w="3008.6666666666665"/>
-            <w:gridCol w:w="3008.6666666666665"/>
-          </w:tblGrid>
-        </w:tblGridChange>
-      </w:tblGrid>
-      <w:tr>
-        <w:trPr>
-          <w:cantSplit w:val="0"/>
-          <w:tblHeader w:val="0"/>
-        </w:trPr>
-        <w:tc>
-          <w:tcPr>
-            <w:shd w:fill="auto" w:val="clear"/>
-            <w:tcMar>
-              <w:top w:w="100.0" w:type="dxa"/>
-              <w:left w:w="100.0" w:type="dxa"/>
-              <w:bottom w:w="100.0" w:type="dxa"/>
-              <w:right w:w="100.0" w:type="dxa"/>
-            </w:tcMar>
-            <w:vAlign w:val="top"/>
-          </w:tcPr>
-          <w:p>
-            <w:pPr>
-              <w:keepNext w:val="0"/>
-              <w:keepLines w:val="0"/>
-              <w:pageBreakBefore w:val="0"/>
-              <w:widowControl w:val="0"/>
-              <w:pBdr>
-                <w:top w:space="0" w:sz="0" w:val="nil"/>
-                <w:left w:space="0" w:sz="0" w:val="nil"/>
-                <w:bottom w:space="0" w:sz="0" w:val="nil"/>
-                <w:right w:space="0" w:sz="0" w:val="nil"/>
-                <w:between w:space="0" w:sz="0" w:val="nil"/>
-              </w:pBdr>
-              <w:shd w:fill="auto" w:val="clear"/>
-              <w:spacing w:after="0" w:before="0" w:line="240" w:lineRule="auto"/>
-              <w:ind w:left="0" w:right="0" w:firstLine="0"/>
-              <w:jc w:val="left"/>
-              <w:rPr>
-                <w:b w:val="1"/>
-              </w:rPr>
-            </w:pPr>
-            <w:r>
-              <w:rPr>
-                <w:b w:val="1"/>
-                <w:rtl w:val="0"/>
-              </w:rPr>
-              <w:t xml:space="preserve">Justin</w:t>
-            </w:r>
-          </w:p>
-        </w:tc>
-        <w:tc>
-          <w:tcPr>
-            <w:shd w:fill="auto" w:val="clear"/>
-            <w:tcMar>
-              <w:top w:w="100.0" w:type="dxa"/>
-              <w:left w:w="100.0" w:type="dxa"/>
-              <w:bottom w:w="100.0" w:type="dxa"/>
-              <w:right w:w="100.0" w:type="dxa"/>
-            </w:tcMar>
-            <w:vAlign w:val="top"/>
-          </w:tcPr>
-          <w:p>
-            <w:pPr>
-              <w:keepNext w:val="0"/>
-              <w:keepLines w:val="0"/>
-              <w:pageBreakBefore w:val="0"/>
-              <w:widowControl w:val="0"/>
-              <w:pBdr>
-                <w:top w:space="0" w:sz="0" w:val="nil"/>
-                <w:left w:space="0" w:sz="0" w:val="nil"/>
-                <w:bottom w:space="0" w:sz="0" w:val="nil"/>
-                <w:right w:space="0" w:sz="0" w:val="nil"/>
-                <w:between w:space="0" w:sz="0" w:val="nil"/>
-              </w:pBdr>
-              <w:shd w:fill="auto" w:val="clear"/>
-              <w:spacing w:after="0" w:before="0" w:line="240" w:lineRule="auto"/>
-              <w:ind w:left="0" w:right="0" w:firstLine="0"/>
-              <w:jc w:val="left"/>
-              <w:rPr>
-                <w:b w:val="1"/>
-              </w:rPr>
-            </w:pPr>
-            <w:r>
-              <w:rPr>
-                <w:b w:val="1"/>
-                <w:rtl w:val="0"/>
-              </w:rPr>
-              <w:t xml:space="preserve">Han Ni</w:t>
-            </w:r>
-          </w:p>
-        </w:tc>
-        <w:tc>
-          <w:tcPr>
-            <w:shd w:fill="auto" w:val="clear"/>
-            <w:tcMar>
-              <w:top w:w="100.0" w:type="dxa"/>
-              <w:left w:w="100.0" w:type="dxa"/>
-              <w:bottom w:w="100.0" w:type="dxa"/>
-              <w:right w:w="100.0" w:type="dxa"/>
-            </w:tcMar>
-            <w:vAlign w:val="top"/>
-          </w:tcPr>
-          <w:p>
-            <w:pPr>
-              <w:keepNext w:val="0"/>
-              <w:keepLines w:val="0"/>
-              <w:pageBreakBefore w:val="0"/>
-              <w:widowControl w:val="0"/>
-              <w:pBdr>
-                <w:top w:space="0" w:sz="0" w:val="nil"/>
-                <w:left w:space="0" w:sz="0" w:val="nil"/>
-                <w:bottom w:space="0" w:sz="0" w:val="nil"/>
-                <w:right w:space="0" w:sz="0" w:val="nil"/>
-                <w:between w:space="0" w:sz="0" w:val="nil"/>
-              </w:pBdr>
-              <w:shd w:fill="auto" w:val="clear"/>
-              <w:spacing w:after="0" w:before="0" w:line="240" w:lineRule="auto"/>
-              <w:ind w:left="0" w:right="0" w:firstLine="0"/>
-              <w:jc w:val="left"/>
-              <w:rPr>
-                <w:b w:val="1"/>
-              </w:rPr>
-            </w:pPr>
-            <w:r>
-              <w:rPr>
-                <w:b w:val="1"/>
-                <w:rtl w:val="0"/>
-              </w:rPr>
-              <w:t xml:space="preserve">Elroy</w:t>
-            </w:r>
-          </w:p>
-        </w:tc>
-      </w:tr>
-      <w:tr>
-        <w:trPr>
-          <w:cantSplit w:val="0"/>
-          <w:tblHeader w:val="0"/>
-        </w:trPr>
-        <w:tc>
-          <w:tcPr>
-            <w:shd w:fill="auto" w:val="clear"/>
-            <w:tcMar>
-              <w:top w:w="100.0" w:type="dxa"/>
-              <w:left w:w="100.0" w:type="dxa"/>
-              <w:bottom w:w="100.0" w:type="dxa"/>
-              <w:right w:w="100.0" w:type="dxa"/>
-            </w:tcMar>
-            <w:vAlign w:val="top"/>
-          </w:tcPr>
-          <w:p>
-            <w:pPr>
-              <w:keepNext w:val="0"/>
-              <w:keepLines w:val="0"/>
-              <w:pageBreakBefore w:val="0"/>
-              <w:widowControl w:val="0"/>
-              <w:numPr>
-                <w:ilvl w:val="0"/>
-                <w:numId w:val="4"/>
-              </w:numPr>
-              <w:pBdr>
-                <w:top w:space="0" w:sz="0" w:val="nil"/>
-                <w:left w:space="0" w:sz="0" w:val="nil"/>
-                <w:bottom w:space="0" w:sz="0" w:val="nil"/>
-                <w:right w:space="0" w:sz="0" w:val="nil"/>
-                <w:between w:space="0" w:sz="0" w:val="nil"/>
-              </w:pBdr>
-              <w:shd w:fill="auto" w:val="clear"/>
-              <w:spacing w:after="0" w:before="0" w:line="240" w:lineRule="auto"/>
-              <w:ind w:left="720" w:right="0" w:hanging="360"/>
-              <w:jc w:val="left"/>
-              <w:rPr>
-                <w:b w:val="1"/>
-                <w:u w:val="none"/>
-              </w:rPr>
-            </w:pPr>
-            <w:r>
-              <w:rPr>
-                <w:b w:val="1"/>
-                <w:rtl w:val="0"/>
-              </w:rPr>
-              <w:t xml:space="preserve">Rest of SRS Document ~60%</w:t>
-            </w:r>
-          </w:p>
-          <w:p>
-            <w:pPr>
-              <w:keepNext w:val="0"/>
-              <w:keepLines w:val="0"/>
-              <w:pageBreakBefore w:val="0"/>
-              <w:widowControl w:val="0"/>
-              <w:numPr>
-                <w:ilvl w:val="0"/>
-                <w:numId w:val="4"/>
-              </w:numPr>
-              <w:pBdr>
-                <w:top w:space="0" w:sz="0" w:val="nil"/>
-                <w:left w:space="0" w:sz="0" w:val="nil"/>
-                <w:bottom w:space="0" w:sz="0" w:val="nil"/>
-                <w:right w:space="0" w:sz="0" w:val="nil"/>
-                <w:between w:space="0" w:sz="0" w:val="nil"/>
-              </w:pBdr>
-              <w:shd w:fill="auto" w:val="clear"/>
-              <w:spacing w:after="0" w:before="0" w:line="240" w:lineRule="auto"/>
-              <w:ind w:left="720" w:right="0" w:hanging="360"/>
-              <w:jc w:val="left"/>
-              <w:rPr>
-                <w:b w:val="1"/>
-                <w:u w:val="none"/>
-              </w:rPr>
-            </w:pPr>
-            <w:r>
-              <w:rPr>
-                <w:b w:val="1"/>
-                <w:rtl w:val="0"/>
-              </w:rPr>
-              <w:t xml:space="preserve">Unit Tests</w:t>
-            </w:r>
-          </w:p>
-          <w:p>
-            <w:pPr>
-              <w:keepNext w:val="0"/>
-              <w:keepLines w:val="0"/>
-              <w:pageBreakBefore w:val="0"/>
-              <w:widowControl w:val="0"/>
-              <w:numPr>
-                <w:ilvl w:val="0"/>
-                <w:numId w:val="4"/>
-              </w:numPr>
-              <w:pBdr>
-                <w:top w:space="0" w:sz="0" w:val="nil"/>
-                <w:left w:space="0" w:sz="0" w:val="nil"/>
-                <w:bottom w:space="0" w:sz="0" w:val="nil"/>
-                <w:right w:space="0" w:sz="0" w:val="nil"/>
-                <w:between w:space="0" w:sz="0" w:val="nil"/>
-              </w:pBdr>
-              <w:shd w:fill="auto" w:val="clear"/>
-              <w:spacing w:after="0" w:before="0" w:line="240" w:lineRule="auto"/>
-              <w:ind w:left="720" w:right="0" w:hanging="360"/>
-              <w:jc w:val="left"/>
-              <w:rPr>
-                <w:b w:val="1"/>
-                <w:u w:val="none"/>
-              </w:rPr>
-            </w:pPr>
-            <w:r>
-              <w:rPr>
-                <w:b w:val="1"/>
-                <w:rtl w:val="0"/>
-              </w:rPr>
-              <w:t xml:space="preserve">Test Report</w:t>
-            </w:r>
-          </w:p>
-          <w:p>
-            <w:pPr>
-              <w:keepNext w:val="0"/>
-              <w:keepLines w:val="0"/>
-              <w:pageBreakBefore w:val="0"/>
-              <w:widowControl w:val="0"/>
-              <w:numPr>
-                <w:ilvl w:val="0"/>
-                <w:numId w:val="4"/>
-              </w:numPr>
-              <w:pBdr>
-                <w:top w:space="0" w:sz="0" w:val="nil"/>
-                <w:left w:space="0" w:sz="0" w:val="nil"/>
-                <w:bottom w:space="0" w:sz="0" w:val="nil"/>
-                <w:right w:space="0" w:sz="0" w:val="nil"/>
-                <w:between w:space="0" w:sz="0" w:val="nil"/>
-              </w:pBdr>
-              <w:shd w:fill="auto" w:val="clear"/>
-              <w:spacing w:after="0" w:before="0" w:line="240" w:lineRule="auto"/>
-              <w:ind w:left="720" w:right="0" w:hanging="360"/>
-              <w:jc w:val="left"/>
-              <w:rPr>
-                <w:b w:val="1"/>
-                <w:u w:val="none"/>
-              </w:rPr>
-            </w:pPr>
-            <w:r>
-              <w:rPr>
-                <w:b w:val="1"/>
-                <w:rtl w:val="0"/>
-              </w:rPr>
-              <w:t xml:space="preserve">Web Server (SPmart Web)</w:t>
-            </w:r>
-          </w:p>
-          <w:p>
-            <w:pPr>
-              <w:keepNext w:val="0"/>
-              <w:keepLines w:val="0"/>
-              <w:pageBreakBefore w:val="0"/>
-              <w:widowControl w:val="0"/>
-              <w:numPr>
-                <w:ilvl w:val="0"/>
-                <w:numId w:val="4"/>
-              </w:numPr>
-              <w:pBdr>
-                <w:top w:space="0" w:sz="0" w:val="nil"/>
-                <w:left w:space="0" w:sz="0" w:val="nil"/>
-                <w:bottom w:space="0" w:sz="0" w:val="nil"/>
-                <w:right w:space="0" w:sz="0" w:val="nil"/>
-                <w:between w:space="0" w:sz="0" w:val="nil"/>
-              </w:pBdr>
-              <w:shd w:fill="auto" w:val="clear"/>
-              <w:spacing w:after="0" w:before="0" w:line="240" w:lineRule="auto"/>
-              <w:ind w:left="720" w:right="0" w:hanging="360"/>
-              <w:jc w:val="left"/>
-              <w:rPr>
-                <w:b w:val="1"/>
-                <w:u w:val="none"/>
-              </w:rPr>
-            </w:pPr>
-            <w:r>
-              <w:rPr>
-                <w:b w:val="1"/>
-                <w:rtl w:val="0"/>
-              </w:rPr>
-              <w:t xml:space="preserve">SQL Database (MySQL)</w:t>
-            </w:r>
-          </w:p>
-          <w:p>
-            <w:pPr>
-              <w:keepNext w:val="0"/>
-              <w:keepLines w:val="0"/>
-              <w:pageBreakBefore w:val="0"/>
-              <w:widowControl w:val="0"/>
-              <w:numPr>
-                <w:ilvl w:val="0"/>
-                <w:numId w:val="4"/>
-              </w:numPr>
-              <w:pBdr>
-                <w:top w:space="0" w:sz="0" w:val="nil"/>
-                <w:left w:space="0" w:sz="0" w:val="nil"/>
-                <w:bottom w:space="0" w:sz="0" w:val="nil"/>
-                <w:right w:space="0" w:sz="0" w:val="nil"/>
-                <w:between w:space="0" w:sz="0" w:val="nil"/>
-              </w:pBdr>
-              <w:shd w:fill="auto" w:val="clear"/>
-              <w:spacing w:after="0" w:before="0" w:line="240" w:lineRule="auto"/>
-              <w:ind w:left="720" w:right="0" w:hanging="360"/>
-              <w:jc w:val="left"/>
-              <w:rPr>
-                <w:b w:val="1"/>
-                <w:u w:val="none"/>
-              </w:rPr>
-            </w:pPr>
-            <w:r>
-              <w:rPr>
-                <w:b w:val="1"/>
-                <w:rtl w:val="0"/>
-              </w:rPr>
-              <w:t xml:space="preserve">Python Code (remaining features) (SPmartIRL)</w:t>
-            </w:r>
-          </w:p>
-          <w:p>
-            <w:pPr>
-              <w:keepNext w:val="0"/>
-              <w:keepLines w:val="0"/>
-              <w:pageBreakBefore w:val="0"/>
-              <w:widowControl w:val="0"/>
-              <w:numPr>
-                <w:ilvl w:val="0"/>
-                <w:numId w:val="4"/>
-              </w:numPr>
-              <w:pBdr>
-                <w:top w:space="0" w:sz="0" w:val="nil"/>
-                <w:left w:space="0" w:sz="0" w:val="nil"/>
-                <w:bottom w:space="0" w:sz="0" w:val="nil"/>
-                <w:right w:space="0" w:sz="0" w:val="nil"/>
-                <w:between w:space="0" w:sz="0" w:val="nil"/>
-              </w:pBdr>
-              <w:shd w:fill="auto" w:val="clear"/>
-              <w:spacing w:after="0" w:before="0" w:line="240" w:lineRule="auto"/>
-              <w:ind w:left="720" w:right="0" w:hanging="360"/>
-              <w:jc w:val="left"/>
-              <w:rPr>
-                <w:b w:val="1"/>
-                <w:u w:val="none"/>
-              </w:rPr>
-            </w:pPr>
-            <w:r>
-              <w:rPr>
-                <w:b w:val="1"/>
-                <w:rtl w:val="0"/>
-              </w:rPr>
-              <w:t xml:space="preserve">Containerization (Docker Compose)</w:t>
-            </w:r>
-          </w:p>
-        </w:tc>
-        <w:tc>
-          <w:tcPr>
-            <w:shd w:fill="auto" w:val="clear"/>
-            <w:tcMar>
-              <w:top w:w="100.0" w:type="dxa"/>
-              <w:left w:w="100.0" w:type="dxa"/>
-              <w:bottom w:w="100.0" w:type="dxa"/>
-              <w:right w:w="100.0" w:type="dxa"/>
-            </w:tcMar>
-            <w:vAlign w:val="top"/>
-          </w:tcPr>
-          <w:p>
-            <w:pPr>
-              <w:keepNext w:val="0"/>
-              <w:keepLines w:val="0"/>
-              <w:pageBreakBefore w:val="0"/>
-              <w:widowControl w:val="0"/>
-              <w:numPr>
-                <w:ilvl w:val="0"/>
-                <w:numId w:val="4"/>
-              </w:numPr>
-              <w:pBdr>
-                <w:top w:space="0" w:sz="0" w:val="nil"/>
-                <w:left w:space="0" w:sz="0" w:val="nil"/>
-                <w:bottom w:space="0" w:sz="0" w:val="nil"/>
-                <w:right w:space="0" w:sz="0" w:val="nil"/>
-                <w:between w:space="0" w:sz="0" w:val="nil"/>
-              </w:pBdr>
-              <w:shd w:fill="auto" w:val="clear"/>
-              <w:spacing w:after="0" w:before="0" w:line="240" w:lineRule="auto"/>
-              <w:ind w:left="720" w:right="0" w:hanging="360"/>
-              <w:jc w:val="left"/>
-              <w:rPr>
-                <w:b w:val="1"/>
-                <w:u w:val="none"/>
-              </w:rPr>
-            </w:pPr>
-            <w:r>
-              <w:rPr>
-                <w:b w:val="1"/>
-                <w:rtl w:val="0"/>
-              </w:rPr>
-              <w:t xml:space="preserve">Base Python Code (SPmartIRL) (payment features)</w:t>
-            </w:r>
-          </w:p>
-          <w:p>
-            <w:pPr>
-              <w:keepNext w:val="0"/>
-              <w:keepLines w:val="0"/>
-              <w:pageBreakBefore w:val="0"/>
-              <w:widowControl w:val="0"/>
-              <w:numPr>
-                <w:ilvl w:val="0"/>
-                <w:numId w:val="4"/>
-              </w:numPr>
-              <w:pBdr>
-                <w:top w:space="0" w:sz="0" w:val="nil"/>
-                <w:left w:space="0" w:sz="0" w:val="nil"/>
-                <w:bottom w:space="0" w:sz="0" w:val="nil"/>
-                <w:right w:space="0" w:sz="0" w:val="nil"/>
-                <w:between w:space="0" w:sz="0" w:val="nil"/>
-              </w:pBdr>
-              <w:shd w:fill="auto" w:val="clear"/>
-              <w:spacing w:after="0" w:before="0" w:line="240" w:lineRule="auto"/>
-              <w:ind w:left="720" w:right="0" w:hanging="360"/>
-              <w:jc w:val="left"/>
-              <w:rPr>
-                <w:b w:val="1"/>
-                <w:u w:val="none"/>
-              </w:rPr>
-            </w:pPr>
-            <w:r>
-              <w:rPr>
-                <w:b w:val="1"/>
-                <w:rtl w:val="0"/>
-              </w:rPr>
-              <w:t xml:space="preserve">~40% of SRS document (Software Architecture)</w:t>
-            </w:r>
-          </w:p>
-        </w:tc>
-        <w:tc>
-          <w:tcPr>
-            <w:shd w:fill="auto" w:val="clear"/>
-            <w:tcMar>
-              <w:top w:w="100.0" w:type="dxa"/>
-              <w:left w:w="100.0" w:type="dxa"/>
-              <w:bottom w:w="100.0" w:type="dxa"/>
-              <w:right w:w="100.0" w:type="dxa"/>
-            </w:tcMar>
-            <w:vAlign w:val="top"/>
-          </w:tcPr>
-          <w:p>
-            <w:pPr>
-              <w:keepNext w:val="0"/>
-              <w:keepLines w:val="0"/>
-              <w:pageBreakBefore w:val="0"/>
-              <w:widowControl w:val="0"/>
-              <w:numPr>
-                <w:ilvl w:val="0"/>
-                <w:numId w:val="5"/>
-              </w:numPr>
-              <w:pBdr>
-                <w:top w:space="0" w:sz="0" w:val="nil"/>
-                <w:left w:space="0" w:sz="0" w:val="nil"/>
-                <w:bottom w:space="0" w:sz="0" w:val="nil"/>
-                <w:right w:space="0" w:sz="0" w:val="nil"/>
-                <w:between w:space="0" w:sz="0" w:val="nil"/>
-              </w:pBdr>
-              <w:shd w:fill="auto" w:val="clear"/>
-              <w:spacing w:after="0" w:before="0" w:line="240" w:lineRule="auto"/>
-              <w:ind w:left="720" w:right="0" w:hanging="360"/>
-              <w:jc w:val="left"/>
-              <w:rPr>
-                <w:b w:val="1"/>
-                <w:u w:val="none"/>
-              </w:rPr>
-            </w:pPr>
-            <w:r>
-              <w:rPr>
-                <w:b w:val="1"/>
-                <w:rtl w:val="0"/>
-              </w:rPr>
-              <w:t xml:space="preserve">Created branch in Git</w:t>
-            </w:r>
-          </w:p>
-          <w:p>
-            <w:pPr>
-              <w:keepNext w:val="0"/>
-              <w:keepLines w:val="0"/>
-              <w:pageBreakBefore w:val="0"/>
-              <w:widowControl w:val="0"/>
-              <w:numPr>
-                <w:ilvl w:val="0"/>
-                <w:numId w:val="5"/>
-              </w:numPr>
-              <w:pBdr>
-                <w:top w:space="0" w:sz="0" w:val="nil"/>
-                <w:left w:space="0" w:sz="0" w:val="nil"/>
-                <w:bottom w:space="0" w:sz="0" w:val="nil"/>
-                <w:right w:space="0" w:sz="0" w:val="nil"/>
-                <w:between w:space="0" w:sz="0" w:val="nil"/>
-              </w:pBdr>
-              <w:shd w:fill="auto" w:val="clear"/>
-              <w:spacing w:after="0" w:before="0" w:line="240" w:lineRule="auto"/>
-              <w:ind w:left="720" w:right="0" w:hanging="360"/>
-              <w:jc w:val="left"/>
-              <w:rPr>
-                <w:b w:val="1"/>
-                <w:u w:val="none"/>
-              </w:rPr>
-            </w:pPr>
-            <w:r>
-              <w:rPr>
-                <w:b w:val="1"/>
-                <w:rtl w:val="0"/>
-              </w:rPr>
-              <w:t xml:space="preserve">That’s all…?</w:t>
-            </w:r>
-          </w:p>
-          <w:p>
-            <w:pPr>
-              <w:keepNext w:val="0"/>
-              <w:keepLines w:val="0"/>
-              <w:pageBreakBefore w:val="0"/>
-              <w:widowControl w:val="0"/>
-              <w:pBdr>
-                <w:top w:space="0" w:sz="0" w:val="nil"/>
-                <w:left w:space="0" w:sz="0" w:val="nil"/>
-                <w:bottom w:space="0" w:sz="0" w:val="nil"/>
-                <w:right w:space="0" w:sz="0" w:val="nil"/>
-                <w:between w:space="0" w:sz="0" w:val="nil"/>
-              </w:pBdr>
-              <w:shd w:fill="auto" w:val="clear"/>
-              <w:spacing w:after="0" w:before="0" w:line="240" w:lineRule="auto"/>
-              <w:ind w:left="720" w:right="0" w:firstLine="0"/>
-              <w:jc w:val="left"/>
-              <w:rPr>
-                <w:b w:val="1"/>
-              </w:rPr>
-            </w:pPr>
-            <w:r>
-              <w:rPr>
-                <w:rtl w:val="0"/>
-              </w:rPr>
-            </w:r>
-          </w:p>
-        </w:tc>
-      </w:tr>
-    </w:tbl>
-    <w:p>
-      <w:pPr>
-        <w:rPr>
-          <w:b w:val="1"/>
-        </w:rPr>
-      </w:pPr>
-      <w:r>
-        <w:rPr>
-          <w:rtl w:val="0"/>
-        </w:rPr>
-      </w:r>
-    </w:p>
-    <w:p>
-      <w:pPr>
-        <w:rPr/>
-      </w:pPr>
-      <w:r>
-        <w:rPr>
-          <w:rtl w:val="0"/>
-        </w:rPr>
-      </w:r>
-    </w:p>
-    <w:p>
-      <w:pPr>
-        <w:rPr/>
-      </w:pPr>
-      <w:r>
-        <w:rPr>
-          <w:rtl w:val="0"/>
-        </w:rPr>
-      </w:r>
-    </w:p>
-    <w:p>
-      <w:pPr>
-        <w:rPr/>
-      </w:pPr>
-      <w:r>
-        <w:rPr>
-          <w:rtl w:val="0"/>
-        </w:rPr>
-      </w:r>
-    </w:p>
-    <w:p>
-      <w:pPr>
-        <w:rPr/>
-      </w:pPr>
-      <w:r>
-        <w:rPr>
-          <w:rtl w:val="0"/>
-        </w:rPr>
-      </w:r>
-    </w:p>
-    <w:p>
-      <w:pPr>
-        <w:rPr/>
-      </w:pPr>
-      <w:r>
-        <w:rPr>
-          <w:rtl w:val="0"/>
-        </w:rPr>
-      </w:r>
-    </w:p>
-    <w:p>
-      <w:pPr>
-        <w:rPr/>
-      </w:pPr>
-      <w:r>
-        <w:rPr>
-          <w:rtl w:val="0"/>
-        </w:rPr>
-      </w:r>
-    </w:p>
-    <w:p>
-      <w:pPr>
-        <w:rPr/>
-      </w:pPr>
-      <w:r>
-        <w:rPr>
-          <w:rtl w:val="0"/>
-        </w:rPr>
-      </w:r>
-    </w:p>
-    <w:p>
-      <w:pPr>
-        <w:rPr/>
-      </w:pPr>
-      <w:r>
-        <w:rPr>
-          <w:rtl w:val="0"/>
-        </w:rPr>
-      </w:r>
-    </w:p>
-    <w:p>
-      <w:pPr>
-        <w:rPr/>
-      </w:pPr>
-      <w:r>
-        <w:rPr>
-          <w:rtl w:val="0"/>
-        </w:rPr>
-      </w:r>
-    </w:p>
-    <w:p>
-      <w:pPr>
-        <w:rPr/>
-      </w:pPr>
-      <w:r>
-        <w:rPr>
-          <w:rtl w:val="0"/>
-        </w:rPr>
-      </w:r>
-    </w:p>
-    <w:p>
-      <w:pPr>
-        <w:rPr/>
-      </w:pPr>
-      <w:r>
-        <w:br w:type="page"/>
-      </w:r>
-      <w:r>
-        <w:rPr>
-          <w:rtl w:val="0"/>
-        </w:rPr>
-      </w:r>
-    </w:p>
-    <w:p>
-      <w:pPr>
-        <w:pStyle w:val="Heading1"/>
-        <w:rPr/>
-      </w:pPr>
-      <w:bookmarkStart w:colFirst="0" w:colLast="0" w:name="_heading=h.gjdgxs" w:id="0"/>
-      <w:bookmarkEnd w:id="0"/>
-      <w:r>
-        <w:rPr>
-          <w:rtl w:val="0"/>
-        </w:rPr>
-        <w:t xml:space="preserve">Document Version</w:t>
-      </w:r>
-    </w:p>
-    <w:tbl>
-      <w:tblPr>
-        <w:tblStyle w:val="Table2"/>
         <w:tblW w:w="9016.0" w:type="dxa"/>
         <w:jc w:val="left"/>
         <w:tblBorders>
@@ -2091,7 +1474,7 @@
               <w:rPr>
                 <w:rtl w:val="0"/>
               </w:rPr>
-              <w:t xml:space="preserve">Justin</w:t>
+              <w:t xml:space="preserve">Elroy</w:t>
             </w:r>
           </w:p>
         </w:tc>
@@ -2153,7 +1536,7 @@
         <w:pStyle w:val="Heading1"/>
         <w:numPr>
           <w:ilvl w:val="0"/>
-          <w:numId w:val="8"/>
+          <w:numId w:val="6"/>
         </w:numPr>
         <w:ind w:left="360" w:hanging="360"/>
         <w:rPr/>
@@ -2172,7 +1555,7 @@
         <w:pStyle w:val="Heading2"/>
         <w:numPr>
           <w:ilvl w:val="1"/>
-          <w:numId w:val="8"/>
+          <w:numId w:val="6"/>
         </w:numPr>
         <w:ind w:left="792" w:hanging="432"/>
         <w:rPr/>
@@ -2203,7 +1586,7 @@
         <w:pStyle w:val="Heading2"/>
         <w:numPr>
           <w:ilvl w:val="1"/>
-          <w:numId w:val="8"/>
+          <w:numId w:val="6"/>
         </w:numPr>
         <w:ind w:left="792" w:hanging="432"/>
         <w:rPr/>
@@ -2234,7 +1617,7 @@
         <w:pStyle w:val="Heading2"/>
         <w:numPr>
           <w:ilvl w:val="1"/>
-          <w:numId w:val="8"/>
+          <w:numId w:val="6"/>
         </w:numPr>
         <w:ind w:left="792" w:hanging="432"/>
         <w:rPr/>
@@ -2285,7 +1668,7 @@
     </w:p>
     <w:tbl>
       <w:tblPr>
-        <w:tblStyle w:val="Table3"/>
+        <w:tblStyle w:val="Table2"/>
         <w:tblW w:w="8234.0" w:type="dxa"/>
         <w:jc w:val="left"/>
         <w:tblInd w:w="792.0" w:type="dxa"/>
@@ -3285,12 +2668,12 @@
           <wp:inline distB="114300" distT="114300" distL="114300" distR="114300">
             <wp:extent cx="5731200" cy="1409700"/>
             <wp:effectExtent b="0" l="0" r="0" t="0"/>
-            <wp:docPr id="80" name="image6.png"/>
+            <wp:docPr id="80" name="image2.png"/>
             <a:graphic>
               <a:graphicData uri="http://schemas.openxmlformats.org/drawingml/2006/picture">
                 <pic:pic>
                   <pic:nvPicPr>
-                    <pic:cNvPr id="0" name="image6.png"/>
+                    <pic:cNvPr id="0" name="image2.png"/>
                     <pic:cNvPicPr preferRelativeResize="0"/>
                   </pic:nvPicPr>
                   <pic:blipFill>
@@ -3325,7 +2708,7 @@
         <w:pStyle w:val="Heading2"/>
         <w:numPr>
           <w:ilvl w:val="1"/>
-          <w:numId w:val="8"/>
+          <w:numId w:val="6"/>
         </w:numPr>
         <w:ind w:left="792" w:hanging="432"/>
         <w:rPr/>
@@ -3352,7 +2735,7 @@
     </w:p>
     <w:tbl>
       <w:tblPr>
-        <w:tblStyle w:val="Table4"/>
+        <w:tblStyle w:val="Table3"/>
         <w:tblW w:w="8656.0" w:type="dxa"/>
         <w:jc w:val="left"/>
         <w:tblInd w:w="360.0" w:type="dxa"/>
@@ -3838,7 +3221,7 @@
         <w:pStyle w:val="Heading1"/>
         <w:numPr>
           <w:ilvl w:val="0"/>
-          <w:numId w:val="8"/>
+          <w:numId w:val="6"/>
         </w:numPr>
         <w:ind w:left="360" w:hanging="360"/>
         <w:rPr/>
@@ -3857,7 +3240,7 @@
         <w:pStyle w:val="Heading2"/>
         <w:numPr>
           <w:ilvl w:val="1"/>
-          <w:numId w:val="8"/>
+          <w:numId w:val="6"/>
         </w:numPr>
         <w:ind w:left="792" w:hanging="432"/>
         <w:rPr/>
@@ -3891,12 +3274,12 @@
           <wp:inline distB="114300" distT="114300" distL="114300" distR="114300">
             <wp:extent cx="5731200" cy="6451600"/>
             <wp:effectExtent b="0" l="0" r="0" t="0"/>
-            <wp:docPr id="78" name="image5.png"/>
+            <wp:docPr id="78" name="image1.png"/>
             <a:graphic>
               <a:graphicData uri="http://schemas.openxmlformats.org/drawingml/2006/picture">
                 <pic:pic>
                   <pic:nvPicPr>
-                    <pic:cNvPr id="0" name="image5.png"/>
+                    <pic:cNvPr id="0" name="image1.png"/>
                     <pic:cNvPicPr preferRelativeResize="0"/>
                   </pic:nvPicPr>
                   <pic:blipFill>
@@ -3991,7 +3374,7 @@
         <w:pStyle w:val="Heading2"/>
         <w:numPr>
           <w:ilvl w:val="1"/>
-          <w:numId w:val="8"/>
+          <w:numId w:val="6"/>
         </w:numPr>
         <w:ind w:left="792" w:hanging="432"/>
         <w:rPr/>
@@ -4075,7 +3458,7 @@
         <w:pStyle w:val="Heading2"/>
         <w:numPr>
           <w:ilvl w:val="1"/>
-          <w:numId w:val="8"/>
+          <w:numId w:val="6"/>
         </w:numPr>
         <w:ind w:left="792" w:hanging="432"/>
         <w:rPr/>
@@ -4094,7 +3477,7 @@
         <w:pStyle w:val="Heading3"/>
         <w:numPr>
           <w:ilvl w:val="2"/>
-          <w:numId w:val="8"/>
+          <w:numId w:val="6"/>
         </w:numPr>
         <w:ind w:left="1224" w:hanging="504.00000000000006"/>
         <w:rPr/>
@@ -4117,6 +3500,738 @@
           <w:rtl w:val="0"/>
         </w:rPr>
         <w:t xml:space="preserve">The Supermarket Self-Checkout System supports an online store for customers to order items and either self-collect by showing a QR Code or deliver to the customer’s home for an additional charge.</w:t>
+      </w:r>
+    </w:p>
+    <w:tbl>
+      <w:tblPr>
+        <w:tblStyle w:val="Table4"/>
+        <w:tblW w:w="9209.0" w:type="dxa"/>
+        <w:jc w:val="left"/>
+        <w:tblBorders>
+          <w:top w:color="000000" w:space="0" w:sz="4" w:val="single"/>
+          <w:left w:color="000000" w:space="0" w:sz="4" w:val="single"/>
+          <w:bottom w:color="000000" w:space="0" w:sz="4" w:val="single"/>
+          <w:right w:color="000000" w:space="0" w:sz="4" w:val="single"/>
+          <w:insideH w:color="000000" w:space="0" w:sz="4" w:val="single"/>
+          <w:insideV w:color="000000" w:space="0" w:sz="4" w:val="single"/>
+        </w:tblBorders>
+        <w:tblLayout w:type="fixed"/>
+        <w:tblLook w:val="0400"/>
+      </w:tblPr>
+      <w:tblGrid>
+        <w:gridCol w:w="1555"/>
+        <w:gridCol w:w="7654"/>
+        <w:tblGridChange w:id="0">
+          <w:tblGrid>
+            <w:gridCol w:w="1555"/>
+            <w:gridCol w:w="7654"/>
+          </w:tblGrid>
+        </w:tblGridChange>
+      </w:tblGrid>
+      <w:tr>
+        <w:trPr>
+          <w:cantSplit w:val="0"/>
+          <w:tblHeader w:val="0"/>
+        </w:trPr>
+        <w:tc>
+          <w:tcPr/>
+          <w:p>
+            <w:pPr>
+              <w:rPr>
+                <w:b w:val="1"/>
+              </w:rPr>
+            </w:pPr>
+            <w:r>
+              <w:rPr>
+                <w:b w:val="1"/>
+                <w:rtl w:val="0"/>
+              </w:rPr>
+              <w:t xml:space="preserve">REQ_ID</w:t>
+            </w:r>
+          </w:p>
+        </w:tc>
+        <w:tc>
+          <w:tcPr/>
+          <w:p>
+            <w:pPr>
+              <w:rPr>
+                <w:b w:val="1"/>
+              </w:rPr>
+            </w:pPr>
+            <w:r>
+              <w:rPr>
+                <w:b w:val="1"/>
+                <w:rtl w:val="0"/>
+              </w:rPr>
+              <w:t xml:space="preserve">Requirement</w:t>
+            </w:r>
+          </w:p>
+        </w:tc>
+      </w:tr>
+      <w:tr>
+        <w:trPr>
+          <w:cantSplit w:val="0"/>
+          <w:tblHeader w:val="0"/>
+        </w:trPr>
+        <w:tc>
+          <w:tcPr/>
+          <w:p>
+            <w:pPr>
+              <w:rPr/>
+            </w:pPr>
+            <w:r>
+              <w:rPr>
+                <w:rtl w:val="0"/>
+              </w:rPr>
+            </w:r>
+          </w:p>
+          <w:p>
+            <w:pPr>
+              <w:rPr/>
+            </w:pPr>
+            <w:r>
+              <w:rPr>
+                <w:rtl w:val="0"/>
+              </w:rPr>
+              <w:t xml:space="preserve">REQ-01</w:t>
+            </w:r>
+          </w:p>
+        </w:tc>
+        <w:tc>
+          <w:tcPr/>
+          <w:p>
+            <w:pPr>
+              <w:keepNext w:val="0"/>
+              <w:keepLines w:val="0"/>
+              <w:pageBreakBefore w:val="0"/>
+              <w:widowControl w:val="1"/>
+              <w:pBdr>
+                <w:top w:space="0" w:sz="0" w:val="nil"/>
+                <w:left w:space="0" w:sz="0" w:val="nil"/>
+                <w:bottom w:space="0" w:sz="0" w:val="nil"/>
+                <w:right w:space="0" w:sz="0" w:val="nil"/>
+                <w:between w:space="0" w:sz="0" w:val="nil"/>
+              </w:pBdr>
+              <w:shd w:fill="auto" w:val="clear"/>
+              <w:spacing w:after="160" w:before="0" w:line="259" w:lineRule="auto"/>
+              <w:ind w:left="0" w:right="0" w:firstLine="0"/>
+              <w:jc w:val="left"/>
+              <w:rPr/>
+            </w:pPr>
+            <w:r>
+              <w:rPr>
+                <w:rtl w:val="0"/>
+              </w:rPr>
+              <w:t xml:space="preserve">When the website is first accessed, display the Home Page. The Product Page shall be accessible from the Navigation Bar on the top of the Home Page.</w:t>
+            </w:r>
+          </w:p>
+          <w:p>
+            <w:pPr>
+              <w:keepNext w:val="0"/>
+              <w:keepLines w:val="0"/>
+              <w:pageBreakBefore w:val="0"/>
+              <w:widowControl w:val="1"/>
+              <w:pBdr>
+                <w:top w:space="0" w:sz="0" w:val="nil"/>
+                <w:left w:space="0" w:sz="0" w:val="nil"/>
+                <w:bottom w:space="0" w:sz="0" w:val="nil"/>
+                <w:right w:space="0" w:sz="0" w:val="nil"/>
+                <w:between w:space="0" w:sz="0" w:val="nil"/>
+              </w:pBdr>
+              <w:shd w:fill="auto" w:val="clear"/>
+              <w:spacing w:after="160" w:before="0" w:line="259" w:lineRule="auto"/>
+              <w:ind w:left="0" w:right="0" w:firstLine="0"/>
+              <w:jc w:val="left"/>
+              <w:rPr/>
+            </w:pPr>
+            <w:r>
+              <w:rPr>
+                <w:rtl w:val="0"/>
+              </w:rPr>
+              <w:t xml:space="preserve">The Product Page contains all products in the database, which contains the following details:</w:t>
+            </w:r>
+          </w:p>
+          <w:p>
+            <w:pPr>
+              <w:numPr>
+                <w:ilvl w:val="0"/>
+                <w:numId w:val="4"/>
+              </w:numPr>
+              <w:spacing w:after="0" w:afterAutospacing="0" w:line="259" w:lineRule="auto"/>
+              <w:ind w:left="720" w:hanging="360"/>
+            </w:pPr>
+            <w:r>
+              <w:rPr>
+                <w:rtl w:val="0"/>
+              </w:rPr>
+              <w:t xml:space="preserve">Price</w:t>
+            </w:r>
+          </w:p>
+          <w:p>
+            <w:pPr>
+              <w:numPr>
+                <w:ilvl w:val="0"/>
+                <w:numId w:val="4"/>
+              </w:numPr>
+              <w:spacing w:after="160" w:line="259" w:lineRule="auto"/>
+              <w:ind w:left="720" w:hanging="360"/>
+            </w:pPr>
+            <w:r>
+              <w:rPr>
+                <w:rtl w:val="0"/>
+              </w:rPr>
+              <w:t xml:space="preserve">Add to Cart button</w:t>
+            </w:r>
+          </w:p>
+          <w:p>
+            <w:pPr>
+              <w:spacing w:after="160" w:line="259" w:lineRule="auto"/>
+              <w:rPr/>
+            </w:pPr>
+            <w:r>
+              <w:rPr>
+                <w:rtl w:val="0"/>
+              </w:rPr>
+              <w:t xml:space="preserve">Pressing Add to Cart will save the product to the user’s cart, which can be accessed in REQ-03</w:t>
+            </w:r>
+            <w:r>
+              <w:rPr>
+                <w:rtl w:val="0"/>
+              </w:rPr>
+            </w:r>
+          </w:p>
+        </w:tc>
+      </w:tr>
+      <w:tr>
+        <w:trPr>
+          <w:cantSplit w:val="0"/>
+          <w:tblHeader w:val="0"/>
+        </w:trPr>
+        <w:tc>
+          <w:tcPr/>
+          <w:p>
+            <w:pPr>
+              <w:rPr/>
+            </w:pPr>
+            <w:r>
+              <w:rPr>
+                <w:rtl w:val="0"/>
+              </w:rPr>
+            </w:r>
+          </w:p>
+          <w:p>
+            <w:pPr>
+              <w:rPr/>
+            </w:pPr>
+            <w:r>
+              <w:rPr>
+                <w:rtl w:val="0"/>
+              </w:rPr>
+              <w:t xml:space="preserve">REQ-02</w:t>
+            </w:r>
+          </w:p>
+        </w:tc>
+        <w:tc>
+          <w:tcPr/>
+          <w:p>
+            <w:pPr>
+              <w:spacing w:after="160" w:line="259" w:lineRule="auto"/>
+              <w:rPr/>
+            </w:pPr>
+            <w:r>
+              <w:rPr>
+                <w:rtl w:val="0"/>
+              </w:rPr>
+              <w:t xml:space="preserve">In the Navbar Menu, the following buttons leading to pages will be shown:</w:t>
+            </w:r>
+          </w:p>
+          <w:p>
+            <w:pPr>
+              <w:numPr>
+                <w:ilvl w:val="0"/>
+                <w:numId w:val="7"/>
+              </w:numPr>
+              <w:spacing w:after="0" w:afterAutospacing="0" w:line="259" w:lineRule="auto"/>
+              <w:ind w:left="720" w:hanging="360"/>
+            </w:pPr>
+            <w:r>
+              <w:rPr>
+                <w:rtl w:val="0"/>
+              </w:rPr>
+              <w:t xml:space="preserve">Products</w:t>
+            </w:r>
+          </w:p>
+          <w:p>
+            <w:pPr>
+              <w:numPr>
+                <w:ilvl w:val="0"/>
+                <w:numId w:val="7"/>
+              </w:numPr>
+              <w:spacing w:after="0" w:afterAutospacing="0" w:line="259" w:lineRule="auto"/>
+              <w:ind w:left="720" w:hanging="360"/>
+            </w:pPr>
+            <w:r>
+              <w:rPr>
+                <w:rtl w:val="0"/>
+              </w:rPr>
+              <w:t xml:space="preserve">Cart</w:t>
+            </w:r>
+          </w:p>
+          <w:p>
+            <w:pPr>
+              <w:numPr>
+                <w:ilvl w:val="0"/>
+                <w:numId w:val="7"/>
+              </w:numPr>
+              <w:spacing w:after="160" w:line="259" w:lineRule="auto"/>
+              <w:ind w:left="720" w:hanging="360"/>
+            </w:pPr>
+            <w:r>
+              <w:rPr>
+                <w:rtl w:val="0"/>
+              </w:rPr>
+              <w:t xml:space="preserve">My Orders</w:t>
+            </w:r>
+            <w:r>
+              <w:rPr>
+                <w:rtl w:val="0"/>
+              </w:rPr>
+            </w:r>
+          </w:p>
+        </w:tc>
+      </w:tr>
+      <w:tr>
+        <w:trPr>
+          <w:cantSplit w:val="0"/>
+          <w:tblHeader w:val="0"/>
+        </w:trPr>
+        <w:tc>
+          <w:tcPr/>
+          <w:p>
+            <w:pPr>
+              <w:rPr/>
+            </w:pPr>
+            <w:r>
+              <w:rPr>
+                <w:rtl w:val="0"/>
+              </w:rPr>
+            </w:r>
+          </w:p>
+          <w:p>
+            <w:pPr>
+              <w:rPr/>
+            </w:pPr>
+            <w:r>
+              <w:rPr>
+                <w:rtl w:val="0"/>
+              </w:rPr>
+              <w:t xml:space="preserve">REQ-03</w:t>
+            </w:r>
+          </w:p>
+        </w:tc>
+        <w:tc>
+          <w:tcPr/>
+          <w:p>
+            <w:pPr>
+              <w:spacing w:after="160" w:line="259" w:lineRule="auto"/>
+              <w:rPr/>
+            </w:pPr>
+            <w:r>
+              <w:rPr>
+                <w:rtl w:val="0"/>
+              </w:rPr>
+              <w:t xml:space="preserve">In the Cart page, show all products that the user saved in the cart. The following actions shall be displayed per product in the cart:</w:t>
+            </w:r>
+          </w:p>
+          <w:p>
+            <w:pPr>
+              <w:numPr>
+                <w:ilvl w:val="0"/>
+                <w:numId w:val="1"/>
+              </w:numPr>
+              <w:spacing w:after="0" w:afterAutospacing="0" w:line="259" w:lineRule="auto"/>
+              <w:ind w:left="720" w:hanging="360"/>
+              <w:rPr>
+                <w:u w:val="none"/>
+              </w:rPr>
+            </w:pPr>
+            <w:r>
+              <w:rPr>
+                <w:rtl w:val="0"/>
+              </w:rPr>
+              <w:t xml:space="preserve">Change quantity</w:t>
+            </w:r>
+          </w:p>
+          <w:p>
+            <w:pPr>
+              <w:numPr>
+                <w:ilvl w:val="0"/>
+                <w:numId w:val="1"/>
+              </w:numPr>
+              <w:spacing w:after="160" w:line="259" w:lineRule="auto"/>
+              <w:ind w:left="720" w:hanging="360"/>
+              <w:rPr>
+                <w:u w:val="none"/>
+              </w:rPr>
+            </w:pPr>
+            <w:r>
+              <w:rPr>
+                <w:rtl w:val="0"/>
+              </w:rPr>
+              <w:t xml:space="preserve">Remove product</w:t>
+            </w:r>
+          </w:p>
+          <w:p>
+            <w:pPr>
+              <w:spacing w:after="160" w:line="259" w:lineRule="auto"/>
+              <w:rPr/>
+            </w:pPr>
+            <w:r>
+              <w:rPr>
+                <w:rtl w:val="0"/>
+              </w:rPr>
+              <w:t xml:space="preserve">A checkout button shall be found at the bottom of the page, which will lead to REQ-04</w:t>
+            </w:r>
+          </w:p>
+        </w:tc>
+      </w:tr>
+      <w:tr>
+        <w:trPr>
+          <w:cantSplit w:val="0"/>
+          <w:tblHeader w:val="0"/>
+        </w:trPr>
+        <w:tc>
+          <w:tcPr/>
+          <w:p>
+            <w:pPr>
+              <w:rPr/>
+            </w:pPr>
+            <w:r>
+              <w:rPr>
+                <w:rtl w:val="0"/>
+              </w:rPr>
+              <w:t xml:space="preserve">REQ-04</w:t>
+            </w:r>
+          </w:p>
+        </w:tc>
+        <w:tc>
+          <w:tcPr/>
+          <w:p>
+            <w:pPr>
+              <w:spacing w:after="160" w:line="259" w:lineRule="auto"/>
+              <w:rPr/>
+            </w:pPr>
+            <w:r>
+              <w:rPr>
+                <w:rtl w:val="0"/>
+              </w:rPr>
+              <w:t xml:space="preserve">In the Checkout page, the following delivery options shall be shown</w:t>
+            </w:r>
+          </w:p>
+          <w:p>
+            <w:pPr>
+              <w:numPr>
+                <w:ilvl w:val="0"/>
+                <w:numId w:val="1"/>
+              </w:numPr>
+              <w:spacing w:after="0" w:afterAutospacing="0" w:line="259" w:lineRule="auto"/>
+              <w:ind w:left="720" w:hanging="360"/>
+            </w:pPr>
+            <w:r>
+              <w:rPr>
+                <w:rtl w:val="0"/>
+              </w:rPr>
+              <w:t xml:space="preserve">Self collect at any store</w:t>
+            </w:r>
+          </w:p>
+          <w:p>
+            <w:pPr>
+              <w:numPr>
+                <w:ilvl w:val="0"/>
+                <w:numId w:val="1"/>
+              </w:numPr>
+              <w:spacing w:after="160" w:line="259" w:lineRule="auto"/>
+              <w:ind w:left="720" w:hanging="360"/>
+            </w:pPr>
+            <w:r>
+              <w:rPr>
+                <w:rtl w:val="0"/>
+              </w:rPr>
+              <w:t xml:space="preserve">Deliver to home</w:t>
+            </w:r>
+          </w:p>
+          <w:p>
+            <w:pPr>
+              <w:spacing w:after="160" w:line="259" w:lineRule="auto"/>
+              <w:rPr/>
+            </w:pPr>
+            <w:r>
+              <w:rPr>
+                <w:rtl w:val="0"/>
+              </w:rPr>
+              <w:t xml:space="preserve">If the user selects Deliver to home, an additional $4 shall be added to the total cost. </w:t>
+            </w:r>
+          </w:p>
+          <w:p>
+            <w:pPr>
+              <w:spacing w:after="160" w:line="259" w:lineRule="auto"/>
+              <w:rPr/>
+            </w:pPr>
+            <w:r>
+              <w:rPr>
+                <w:rtl w:val="0"/>
+              </w:rPr>
+              <w:t xml:space="preserve">The total price shall be displayed at the right of the page, together with a Submit Order button. A QR Code will be generated if Self Collect is selected by user, and saved to the My Orders page defined in REQ-05, accessible via the Navbar as defined in REQ-02</w:t>
+            </w:r>
+          </w:p>
+        </w:tc>
+      </w:tr>
+      <w:tr>
+        <w:trPr>
+          <w:cantSplit w:val="0"/>
+          <w:tblHeader w:val="0"/>
+        </w:trPr>
+        <w:tc>
+          <w:tcPr/>
+          <w:p>
+            <w:pPr>
+              <w:rPr/>
+            </w:pPr>
+            <w:r>
+              <w:rPr>
+                <w:rtl w:val="0"/>
+              </w:rPr>
+              <w:t xml:space="preserve">REQ-05</w:t>
+            </w:r>
+          </w:p>
+        </w:tc>
+        <w:tc>
+          <w:tcPr/>
+          <w:p>
+            <w:pPr>
+              <w:spacing w:after="160" w:line="259" w:lineRule="auto"/>
+              <w:rPr/>
+            </w:pPr>
+            <w:r>
+              <w:rPr>
+                <w:rtl w:val="0"/>
+              </w:rPr>
+              <w:t xml:space="preserve">In the My Orders page, all QR Codes tied to previous purchases will be shown in a vertical list. The following details will be shown together with each QR Code:</w:t>
+            </w:r>
+          </w:p>
+          <w:p>
+            <w:pPr>
+              <w:numPr>
+                <w:ilvl w:val="0"/>
+                <w:numId w:val="2"/>
+              </w:numPr>
+              <w:spacing w:after="0" w:afterAutospacing="0" w:line="259" w:lineRule="auto"/>
+              <w:ind w:left="720" w:hanging="360"/>
+              <w:rPr>
+                <w:u w:val="none"/>
+              </w:rPr>
+            </w:pPr>
+            <w:r>
+              <w:rPr>
+                <w:rtl w:val="0"/>
+              </w:rPr>
+              <w:t xml:space="preserve">Purchase date</w:t>
+            </w:r>
+          </w:p>
+          <w:p>
+            <w:pPr>
+              <w:numPr>
+                <w:ilvl w:val="0"/>
+                <w:numId w:val="2"/>
+              </w:numPr>
+              <w:spacing w:after="0" w:afterAutospacing="0" w:line="259" w:lineRule="auto"/>
+              <w:ind w:left="720" w:hanging="360"/>
+              <w:rPr>
+                <w:u w:val="none"/>
+              </w:rPr>
+            </w:pPr>
+            <w:r>
+              <w:rPr>
+                <w:rtl w:val="0"/>
+              </w:rPr>
+              <w:t xml:space="preserve">Total product quantity</w:t>
+            </w:r>
+          </w:p>
+          <w:p>
+            <w:pPr>
+              <w:numPr>
+                <w:ilvl w:val="0"/>
+                <w:numId w:val="2"/>
+              </w:numPr>
+              <w:spacing w:after="160" w:line="259" w:lineRule="auto"/>
+              <w:ind w:left="720" w:hanging="360"/>
+              <w:rPr>
+                <w:u w:val="none"/>
+              </w:rPr>
+            </w:pPr>
+            <w:r>
+              <w:rPr>
+                <w:rtl w:val="0"/>
+              </w:rPr>
+              <w:t xml:space="preserve">Total amount paid</w:t>
+            </w:r>
+          </w:p>
+        </w:tc>
+      </w:tr>
+    </w:tbl>
+    <w:p>
+      <w:pPr>
+        <w:rPr/>
+      </w:pPr>
+      <w:r>
+        <w:rPr>
+          <w:rtl w:val="0"/>
+        </w:rPr>
+      </w:r>
+    </w:p>
+    <w:p>
+      <w:pPr>
+        <w:rPr/>
+      </w:pPr>
+      <w:r>
+        <w:rPr>
+          <w:rtl w:val="0"/>
+        </w:rPr>
+      </w:r>
+    </w:p>
+    <w:p>
+      <w:pPr>
+        <w:rPr/>
+      </w:pPr>
+      <w:r>
+        <w:rPr>
+          <w:rtl w:val="0"/>
+        </w:rPr>
+      </w:r>
+    </w:p>
+    <w:p>
+      <w:pPr>
+        <w:rPr/>
+      </w:pPr>
+      <w:r>
+        <w:rPr>
+          <w:rtl w:val="0"/>
+        </w:rPr>
+      </w:r>
+    </w:p>
+    <w:p>
+      <w:pPr>
+        <w:rPr/>
+      </w:pPr>
+      <w:r>
+        <w:rPr>
+          <w:rtl w:val="0"/>
+        </w:rPr>
+      </w:r>
+    </w:p>
+    <w:p>
+      <w:pPr>
+        <w:rPr/>
+      </w:pPr>
+      <w:r>
+        <w:rPr>
+          <w:rtl w:val="0"/>
+        </w:rPr>
+      </w:r>
+    </w:p>
+    <w:p>
+      <w:pPr>
+        <w:rPr/>
+      </w:pPr>
+      <w:r>
+        <w:rPr>
+          <w:rtl w:val="0"/>
+        </w:rPr>
+      </w:r>
+    </w:p>
+    <w:p>
+      <w:pPr>
+        <w:rPr/>
+      </w:pPr>
+      <w:r>
+        <w:rPr>
+          <w:rtl w:val="0"/>
+        </w:rPr>
+      </w:r>
+    </w:p>
+    <w:p>
+      <w:pPr>
+        <w:rPr/>
+      </w:pPr>
+      <w:r>
+        <w:rPr>
+          <w:rtl w:val="0"/>
+        </w:rPr>
+      </w:r>
+    </w:p>
+    <w:p>
+      <w:pPr>
+        <w:rPr/>
+      </w:pPr>
+      <w:r>
+        <w:rPr>
+          <w:rtl w:val="0"/>
+        </w:rPr>
+      </w:r>
+    </w:p>
+    <w:p>
+      <w:pPr>
+        <w:rPr/>
+      </w:pPr>
+      <w:r>
+        <w:rPr>
+          <w:rtl w:val="0"/>
+        </w:rPr>
+      </w:r>
+    </w:p>
+    <w:p>
+      <w:pPr>
+        <w:rPr/>
+      </w:pPr>
+      <w:r>
+        <w:rPr>
+          <w:rtl w:val="0"/>
+        </w:rPr>
+      </w:r>
+    </w:p>
+    <w:p>
+      <w:pPr>
+        <w:pStyle w:val="Heading3"/>
+        <w:numPr>
+          <w:ilvl w:val="2"/>
+          <w:numId w:val="6"/>
+        </w:numPr>
+        <w:ind w:left="1224" w:hanging="504.00000000000006"/>
+        <w:rPr/>
+      </w:pPr>
+      <w:bookmarkStart w:colFirst="0" w:colLast="0" w:name="_heading=h.3rdcrjn" w:id="11"/>
+      <w:bookmarkEnd w:id="11"/>
+      <w:r>
+        <w:rPr>
+          <w:rtl w:val="0"/>
+        </w:rPr>
+        <w:t xml:space="preserve">Start Up Main Menu (In-store)</w:t>
+      </w:r>
+    </w:p>
+    <w:p>
+      <w:pPr>
+        <w:rPr/>
+      </w:pPr>
+      <w:r>
+        <w:rPr>
+          <w:rtl w:val="0"/>
+        </w:rPr>
+        <w:t xml:space="preserve">The Supermarket Self-Checkout System allows customers to scan their products and checkout on their own, using cashless payment methods</w:t>
+      </w:r>
+      <w:r>
+        <w:rPr>
+          <w:rtl w:val="0"/>
+        </w:rPr>
       </w:r>
     </w:p>
     <w:tbl>
@@ -4200,17 +4315,7 @@
               <w:rPr>
                 <w:rtl w:val="0"/>
               </w:rPr>
-            </w:r>
-          </w:p>
-          <w:p>
-            <w:pPr>
-              <w:rPr/>
-            </w:pPr>
-            <w:r>
-              <w:rPr>
-                <w:rtl w:val="0"/>
-              </w:rPr>
-              <w:t xml:space="preserve">REQ-01</w:t>
+              <w:t xml:space="preserve">REQ-06</w:t>
             </w:r>
           </w:p>
         </w:tc>
@@ -4218,99 +4323,52 @@
           <w:tcPr/>
           <w:p>
             <w:pPr>
-              <w:keepNext w:val="0"/>
-              <w:keepLines w:val="0"/>
-              <w:pageBreakBefore w:val="0"/>
-              <w:widowControl w:val="1"/>
-              <w:pBdr>
-                <w:top w:space="0" w:sz="0" w:val="nil"/>
-                <w:left w:space="0" w:sz="0" w:val="nil"/>
-                <w:bottom w:space="0" w:sz="0" w:val="nil"/>
-                <w:right w:space="0" w:sz="0" w:val="nil"/>
-                <w:between w:space="0" w:sz="0" w:val="nil"/>
-              </w:pBdr>
-              <w:shd w:fill="auto" w:val="clear"/>
-              <w:spacing w:after="160" w:before="0" w:line="259" w:lineRule="auto"/>
-              <w:ind w:left="0" w:right="0" w:firstLine="0"/>
-              <w:jc w:val="left"/>
-              <w:rPr/>
-            </w:pPr>
-            <w:r>
-              <w:rPr>
-                <w:rtl w:val="0"/>
-              </w:rPr>
-              <w:t xml:space="preserve">When the website is first accessed, display the Home Page. The Product Page shall be accessible from the Navigation Bar on the top of the Home Page.</w:t>
-            </w:r>
-          </w:p>
-          <w:p>
-            <w:pPr>
-              <w:keepNext w:val="0"/>
-              <w:keepLines w:val="0"/>
-              <w:pageBreakBefore w:val="0"/>
-              <w:widowControl w:val="1"/>
-              <w:pBdr>
-                <w:top w:space="0" w:sz="0" w:val="nil"/>
-                <w:left w:space="0" w:sz="0" w:val="nil"/>
-                <w:bottom w:space="0" w:sz="0" w:val="nil"/>
-                <w:right w:space="0" w:sz="0" w:val="nil"/>
-                <w:between w:space="0" w:sz="0" w:val="nil"/>
-              </w:pBdr>
-              <w:shd w:fill="auto" w:val="clear"/>
-              <w:spacing w:after="160" w:before="0" w:line="259" w:lineRule="auto"/>
-              <w:ind w:left="0" w:right="0" w:firstLine="0"/>
-              <w:jc w:val="left"/>
-              <w:rPr/>
-            </w:pPr>
-            <w:r>
-              <w:rPr>
-                <w:rtl w:val="0"/>
-              </w:rPr>
-              <w:t xml:space="preserve">The Product Page contains all products in the database, which contains the following details:</w:t>
+              <w:rPr/>
+            </w:pPr>
+            <w:r>
+              <w:rPr>
+                <w:rtl w:val="0"/>
+              </w:rPr>
+              <w:t xml:space="preserve">When the self-checkout system is first powered ON, the main menu with the text below shall be displayed on the LCD Screen</w:t>
             </w:r>
           </w:p>
           <w:p>
             <w:pPr>
               <w:numPr>
                 <w:ilvl w:val="0"/>
-                <w:numId w:val="6"/>
+                <w:numId w:val="3"/>
               </w:numPr>
-              <w:spacing w:after="0" w:afterAutospacing="0" w:line="259" w:lineRule="auto"/>
               <w:ind w:left="720" w:hanging="360"/>
-            </w:pPr>
-            <w:r>
-              <w:rPr>
-                <w:rtl w:val="0"/>
-              </w:rPr>
-              <w:t xml:space="preserve">Price</w:t>
+              <w:rPr>
+                <w:u w:val="none"/>
+              </w:rPr>
+            </w:pPr>
+            <w:r>
+              <w:rPr>
+                <w:rtl w:val="0"/>
+              </w:rPr>
+              <w:t xml:space="preserve">Line 1: “SPmart Menu”</w:t>
             </w:r>
           </w:p>
           <w:p>
             <w:pPr>
               <w:numPr>
                 <w:ilvl w:val="0"/>
-                <w:numId w:val="6"/>
+                <w:numId w:val="3"/>
               </w:numPr>
-              <w:spacing w:after="160" w:line="259" w:lineRule="auto"/>
               <w:ind w:left="720" w:hanging="360"/>
             </w:pPr>
             <w:r>
               <w:rPr>
                 <w:rtl w:val="0"/>
               </w:rPr>
-              <w:t xml:space="preserve">Add to Cart button</w:t>
-            </w:r>
-          </w:p>
-          <w:p>
-            <w:pPr>
-              <w:spacing w:after="160" w:line="259" w:lineRule="auto"/>
-              <w:rPr/>
-            </w:pPr>
-            <w:r>
-              <w:rPr>
-                <w:rtl w:val="0"/>
-              </w:rPr>
-              <w:t xml:space="preserve">Pressing Add to Cart will save the product to the user’s cart, which can be accessed in REQ-03</w:t>
-            </w:r>
+              <w:t xml:space="preserve">Line 2: “1. Self-Checkout”</w:t>
+            </w:r>
+          </w:p>
+          <w:p>
+            <w:pPr>
+              <w:rPr/>
+            </w:pPr>
             <w:r>
               <w:rPr>
                 <w:rtl w:val="0"/>
@@ -4334,17 +4392,7 @@
               <w:rPr>
                 <w:rtl w:val="0"/>
               </w:rPr>
-            </w:r>
-          </w:p>
-          <w:p>
-            <w:pPr>
-              <w:rPr/>
-            </w:pPr>
-            <w:r>
-              <w:rPr>
-                <w:rtl w:val="0"/>
-              </w:rPr>
-              <w:t xml:space="preserve">REQ-02</w:t>
+              <w:t xml:space="preserve">REQ-07</w:t>
             </w:r>
           </w:p>
         </w:tc>
@@ -4352,345 +4400,13 @@
           <w:tcPr/>
           <w:p>
             <w:pPr>
-              <w:spacing w:after="160" w:line="259" w:lineRule="auto"/>
-              <w:rPr/>
-            </w:pPr>
-            <w:r>
-              <w:rPr>
-                <w:rtl w:val="0"/>
-              </w:rPr>
-              <w:t xml:space="preserve">In the Navbar Menu, the following buttons leading to pages will be shown:</w:t>
-            </w:r>
-          </w:p>
-          <w:p>
-            <w:pPr>
-              <w:numPr>
-                <w:ilvl w:val="0"/>
-                <w:numId w:val="9"/>
-              </w:numPr>
-              <w:spacing w:after="0" w:afterAutospacing="0" w:line="259" w:lineRule="auto"/>
-              <w:ind w:left="720" w:hanging="360"/>
-            </w:pPr>
-            <w:r>
-              <w:rPr>
-                <w:rtl w:val="0"/>
-              </w:rPr>
-              <w:t xml:space="preserve">Products</w:t>
-            </w:r>
-          </w:p>
-          <w:p>
-            <w:pPr>
-              <w:numPr>
-                <w:ilvl w:val="0"/>
-                <w:numId w:val="9"/>
-              </w:numPr>
-              <w:spacing w:after="0" w:afterAutospacing="0" w:line="259" w:lineRule="auto"/>
-              <w:ind w:left="720" w:hanging="360"/>
-            </w:pPr>
-            <w:r>
-              <w:rPr>
-                <w:rtl w:val="0"/>
-              </w:rPr>
-              <w:t xml:space="preserve">Cart</w:t>
-            </w:r>
-          </w:p>
-          <w:p>
-            <w:pPr>
-              <w:numPr>
-                <w:ilvl w:val="0"/>
-                <w:numId w:val="9"/>
-              </w:numPr>
-              <w:spacing w:after="160" w:line="259" w:lineRule="auto"/>
-              <w:ind w:left="720" w:hanging="360"/>
-            </w:pPr>
-            <w:r>
-              <w:rPr>
-                <w:rtl w:val="0"/>
-              </w:rPr>
-              <w:t xml:space="preserve">My Orders</w:t>
-            </w:r>
-            <w:r>
-              <w:rPr>
-                <w:rtl w:val="0"/>
-              </w:rPr>
-            </w:r>
-          </w:p>
-        </w:tc>
-      </w:tr>
-      <w:tr>
-        <w:trPr>
-          <w:cantSplit w:val="0"/>
-          <w:tblHeader w:val="0"/>
-        </w:trPr>
-        <w:tc>
-          <w:tcPr/>
-          <w:p>
-            <w:pPr>
-              <w:rPr/>
-            </w:pPr>
-            <w:r>
-              <w:rPr>
-                <w:rtl w:val="0"/>
-              </w:rPr>
-            </w:r>
-          </w:p>
-          <w:p>
-            <w:pPr>
-              <w:rPr/>
-            </w:pPr>
-            <w:r>
-              <w:rPr>
-                <w:rtl w:val="0"/>
-              </w:rPr>
-              <w:t xml:space="preserve">REQ-03</w:t>
-            </w:r>
-          </w:p>
-        </w:tc>
-        <w:tc>
-          <w:tcPr/>
-          <w:p>
-            <w:pPr>
-              <w:spacing w:after="160" w:line="259" w:lineRule="auto"/>
-              <w:rPr/>
-            </w:pPr>
-            <w:r>
-              <w:rPr>
-                <w:rtl w:val="0"/>
-              </w:rPr>
-              <w:t xml:space="preserve">In the Cart page, show all products that the user saved in the cart. The following actions shall be displayed per product in the cart:</w:t>
-            </w:r>
-          </w:p>
-          <w:p>
-            <w:pPr>
-              <w:numPr>
-                <w:ilvl w:val="0"/>
-                <w:numId w:val="1"/>
-              </w:numPr>
-              <w:spacing w:after="0" w:afterAutospacing="0" w:line="259" w:lineRule="auto"/>
-              <w:ind w:left="720" w:hanging="360"/>
-              <w:rPr>
-                <w:u w:val="none"/>
-              </w:rPr>
-            </w:pPr>
-            <w:r>
-              <w:rPr>
-                <w:rtl w:val="0"/>
-              </w:rPr>
-              <w:t xml:space="preserve">Change quantity</w:t>
-            </w:r>
-          </w:p>
-          <w:p>
-            <w:pPr>
-              <w:numPr>
-                <w:ilvl w:val="0"/>
-                <w:numId w:val="1"/>
-              </w:numPr>
-              <w:spacing w:after="160" w:line="259" w:lineRule="auto"/>
-              <w:ind w:left="720" w:hanging="360"/>
-              <w:rPr>
-                <w:u w:val="none"/>
-              </w:rPr>
-            </w:pPr>
-            <w:r>
-              <w:rPr>
-                <w:rtl w:val="0"/>
-              </w:rPr>
-              <w:t xml:space="preserve">Remove product</w:t>
-            </w:r>
-          </w:p>
-          <w:p>
-            <w:pPr>
-              <w:spacing w:after="160" w:line="259" w:lineRule="auto"/>
-              <w:rPr/>
-            </w:pPr>
-            <w:r>
-              <w:rPr>
-                <w:rtl w:val="0"/>
-              </w:rPr>
-              <w:t xml:space="preserve">A checkout button shall be found at the bottom of the page, which will lead to REQ-04</w:t>
-            </w:r>
-          </w:p>
-        </w:tc>
-      </w:tr>
-      <w:tr>
-        <w:trPr>
-          <w:cantSplit w:val="0"/>
-          <w:tblHeader w:val="0"/>
-        </w:trPr>
-        <w:tc>
-          <w:tcPr/>
-          <w:p>
-            <w:pPr>
-              <w:rPr/>
-            </w:pPr>
-            <w:r>
-              <w:rPr>
-                <w:rtl w:val="0"/>
-              </w:rPr>
-              <w:t xml:space="preserve">REQ-04</w:t>
-            </w:r>
-          </w:p>
-        </w:tc>
-        <w:tc>
-          <w:tcPr/>
-          <w:p>
-            <w:pPr>
-              <w:spacing w:after="160" w:line="259" w:lineRule="auto"/>
-              <w:rPr/>
-            </w:pPr>
-            <w:r>
-              <w:rPr>
-                <w:rtl w:val="0"/>
-              </w:rPr>
-              <w:t xml:space="preserve">In the Checkout page, the following delivery options shall be shown</w:t>
-            </w:r>
-          </w:p>
-          <w:p>
-            <w:pPr>
-              <w:numPr>
-                <w:ilvl w:val="0"/>
-                <w:numId w:val="1"/>
-              </w:numPr>
-              <w:spacing w:after="0" w:afterAutospacing="0" w:line="259" w:lineRule="auto"/>
-              <w:ind w:left="720" w:hanging="360"/>
-            </w:pPr>
-            <w:r>
-              <w:rPr>
-                <w:rtl w:val="0"/>
-              </w:rPr>
-              <w:t xml:space="preserve">Self collect at any store</w:t>
-            </w:r>
-          </w:p>
-          <w:p>
-            <w:pPr>
-              <w:numPr>
-                <w:ilvl w:val="0"/>
-                <w:numId w:val="1"/>
-              </w:numPr>
-              <w:spacing w:after="160" w:line="259" w:lineRule="auto"/>
-              <w:ind w:left="720" w:hanging="360"/>
-            </w:pPr>
-            <w:r>
-              <w:rPr>
-                <w:rtl w:val="0"/>
-              </w:rPr>
-              <w:t xml:space="preserve">Deliver to home</w:t>
-            </w:r>
-          </w:p>
-          <w:p>
-            <w:pPr>
-              <w:spacing w:after="160" w:line="259" w:lineRule="auto"/>
-              <w:rPr/>
-            </w:pPr>
-            <w:r>
-              <w:rPr>
-                <w:rtl w:val="0"/>
-              </w:rPr>
-              <w:t xml:space="preserve">If the user selects Deliver to home, an additional $4 shall be added to the total cost. </w:t>
-            </w:r>
-          </w:p>
-          <w:p>
-            <w:pPr>
-              <w:spacing w:after="160" w:line="259" w:lineRule="auto"/>
-              <w:rPr/>
-            </w:pPr>
-            <w:r>
-              <w:rPr>
-                <w:rtl w:val="0"/>
-              </w:rPr>
-              <w:t xml:space="preserve">The total price shall be displayed at the right of the page, together with a Submit Order button. A QR Code will be generated if Self Collect is selected by user, and saved to the My Orders page defined in REQ-05, accessible via the Navbar as defined in REQ-02</w:t>
-            </w:r>
-          </w:p>
-        </w:tc>
-      </w:tr>
-      <w:tr>
-        <w:trPr>
-          <w:cantSplit w:val="0"/>
-          <w:tblHeader w:val="0"/>
-        </w:trPr>
-        <w:tc>
-          <w:tcPr/>
-          <w:p>
-            <w:pPr>
-              <w:rPr/>
-            </w:pPr>
-            <w:r>
-              <w:rPr>
-                <w:rtl w:val="0"/>
-              </w:rPr>
-              <w:t xml:space="preserve">REQ-05</w:t>
-            </w:r>
-          </w:p>
-        </w:tc>
-        <w:tc>
-          <w:tcPr/>
-          <w:p>
-            <w:pPr>
-              <w:spacing w:after="160" w:line="259" w:lineRule="auto"/>
-              <w:rPr/>
-            </w:pPr>
-            <w:r>
-              <w:rPr>
-                <w:rtl w:val="0"/>
-              </w:rPr>
-              <w:t xml:space="preserve">In the My Orders page, all QR Codes tied to previous purchases will be shown in a vertical list. The following details will be shown together with each QR Code:</w:t>
-            </w:r>
-          </w:p>
-          <w:p>
-            <w:pPr>
-              <w:numPr>
-                <w:ilvl w:val="0"/>
-                <w:numId w:val="2"/>
-              </w:numPr>
-              <w:spacing w:after="0" w:afterAutospacing="0" w:line="259" w:lineRule="auto"/>
-              <w:ind w:left="720" w:hanging="360"/>
-              <w:rPr>
-                <w:u w:val="none"/>
-              </w:rPr>
-            </w:pPr>
-            <w:r>
-              <w:rPr>
-                <w:rtl w:val="0"/>
-              </w:rPr>
-              <w:t xml:space="preserve">Purchase date</w:t>
-            </w:r>
-          </w:p>
-          <w:p>
-            <w:pPr>
-              <w:numPr>
-                <w:ilvl w:val="0"/>
-                <w:numId w:val="2"/>
-              </w:numPr>
-              <w:spacing w:after="0" w:afterAutospacing="0" w:line="259" w:lineRule="auto"/>
-              <w:ind w:left="720" w:hanging="360"/>
-              <w:rPr>
-                <w:u w:val="none"/>
-              </w:rPr>
-            </w:pPr>
-            <w:r>
-              <w:rPr>
-                <w:rtl w:val="0"/>
-              </w:rPr>
-              <w:t xml:space="preserve">Total product quantity</w:t>
-            </w:r>
-          </w:p>
-          <w:p>
-            <w:pPr>
-              <w:numPr>
-                <w:ilvl w:val="0"/>
-                <w:numId w:val="2"/>
-              </w:numPr>
-              <w:spacing w:after="160" w:line="259" w:lineRule="auto"/>
-              <w:ind w:left="720" w:hanging="360"/>
-              <w:rPr>
-                <w:u w:val="none"/>
-              </w:rPr>
-            </w:pPr>
-            <w:r>
-              <w:rPr>
-                <w:rtl w:val="0"/>
-              </w:rPr>
-              <w:t xml:space="preserve">Total amount paid</w:t>
+              <w:rPr/>
+            </w:pPr>
+            <w:r>
+              <w:rPr>
+                <w:rtl w:val="0"/>
+              </w:rPr>
+              <w:t xml:space="preserve">In the main menu defined in REQ-06, if the option “1. Start self-checkout” is selected on the keypad, then the menu in REQ-08 shall be shown</w:t>
             </w:r>
           </w:p>
         </w:tc>
@@ -4698,88 +4414,12 @@
     </w:tbl>
     <w:p>
       <w:pPr>
-        <w:rPr/>
-      </w:pPr>
-      <w:r>
-        <w:rPr>
-          <w:rtl w:val="0"/>
-        </w:rPr>
-      </w:r>
-    </w:p>
-    <w:p>
-      <w:pPr>
-        <w:rPr/>
-      </w:pPr>
-      <w:r>
-        <w:rPr>
-          <w:rtl w:val="0"/>
-        </w:rPr>
-      </w:r>
-    </w:p>
-    <w:p>
-      <w:pPr>
-        <w:rPr/>
-      </w:pPr>
-      <w:r>
-        <w:rPr>
-          <w:rtl w:val="0"/>
-        </w:rPr>
-      </w:r>
-    </w:p>
-    <w:p>
-      <w:pPr>
-        <w:rPr/>
-      </w:pPr>
-      <w:r>
-        <w:rPr>
-          <w:rtl w:val="0"/>
-        </w:rPr>
-      </w:r>
-    </w:p>
-    <w:p>
-      <w:pPr>
-        <w:rPr/>
-      </w:pPr>
-      <w:r>
-        <w:rPr>
-          <w:rtl w:val="0"/>
-        </w:rPr>
-      </w:r>
-    </w:p>
-    <w:p>
-      <w:pPr>
-        <w:rPr/>
-      </w:pPr>
-      <w:r>
-        <w:rPr>
-          <w:rtl w:val="0"/>
-        </w:rPr>
-      </w:r>
-    </w:p>
-    <w:p>
-      <w:pPr>
-        <w:rPr/>
-      </w:pPr>
-      <w:r>
-        <w:rPr>
-          <w:rtl w:val="0"/>
-        </w:rPr>
-      </w:r>
-    </w:p>
-    <w:p>
-      <w:pPr>
-        <w:rPr/>
-      </w:pPr>
-      <w:r>
-        <w:rPr>
-          <w:rtl w:val="0"/>
-        </w:rPr>
-      </w:r>
-    </w:p>
-    <w:p>
-      <w:pPr>
-        <w:rPr/>
-      </w:pPr>
+        <w:pStyle w:val="Heading3"/>
+        <w:ind w:left="1224" w:firstLine="0"/>
+        <w:rPr/>
+      </w:pPr>
+      <w:bookmarkStart w:colFirst="0" w:colLast="0" w:name="_heading=h.bc4auxpembpm" w:id="12"/>
+      <w:bookmarkEnd w:id="12"/>
       <w:r>
         <w:rPr>
           <w:rtl w:val="0"/>
@@ -4821,30 +4461,28 @@
         <w:pStyle w:val="Heading3"/>
         <w:numPr>
           <w:ilvl w:val="2"/>
-          <w:numId w:val="8"/>
+          <w:numId w:val="6"/>
         </w:numPr>
         <w:ind w:left="1224" w:hanging="504.00000000000006"/>
-        <w:rPr/>
-      </w:pPr>
-      <w:bookmarkStart w:colFirst="0" w:colLast="0" w:name="_heading=h.3rdcrjn" w:id="11"/>
-      <w:bookmarkEnd w:id="11"/>
-      <w:r>
-        <w:rPr>
-          <w:rtl w:val="0"/>
-        </w:rPr>
-        <w:t xml:space="preserve">Start Up Main Menu (In-store)</w:t>
-      </w:r>
-    </w:p>
-    <w:p>
-      <w:pPr>
-        <w:rPr/>
-      </w:pPr>
-      <w:r>
-        <w:rPr>
-          <w:rtl w:val="0"/>
-        </w:rPr>
-        <w:t xml:space="preserve">The Supermarket Self-Checkout System allows customers to scan their products and checkout on their own, using cashless payment methods</w:t>
-      </w:r>
+        <w:rPr>
+          <w:color w:val="1e4d78"/>
+          <w:sz w:val="24"/>
+          <w:szCs w:val="24"/>
+        </w:rPr>
+      </w:pPr>
+      <w:bookmarkStart w:colFirst="0" w:colLast="0" w:name="_heading=h.pbhxnj63qrxr" w:id="13"/>
+      <w:bookmarkEnd w:id="13"/>
+      <w:r>
+        <w:rPr>
+          <w:rtl w:val="0"/>
+        </w:rPr>
+        <w:t xml:space="preserve">Product Scanning (In-store)</w:t>
+      </w:r>
+    </w:p>
+    <w:p>
+      <w:pPr>
+        <w:rPr/>
+      </w:pPr>
       <w:r>
         <w:rPr>
           <w:rtl w:val="0"/>
@@ -4886,6 +4524,7 @@
           <w:tcPr/>
           <w:p>
             <w:pPr>
+              <w:spacing w:after="0" w:line="240" w:lineRule="auto"/>
               <w:rPr>
                 <w:b w:val="1"/>
               </w:rPr>
@@ -4903,6 +4542,7 @@
           <w:tcPr/>
           <w:p>
             <w:pPr>
+              <w:spacing w:after="0" w:line="240" w:lineRule="auto"/>
               <w:rPr>
                 <w:b w:val="1"/>
               </w:rPr>
@@ -4926,13 +4566,14 @@
           <w:tcPr/>
           <w:p>
             <w:pPr>
-              <w:rPr/>
-            </w:pPr>
-            <w:r>
-              <w:rPr>
-                <w:rtl w:val="0"/>
-              </w:rPr>
-              <w:t xml:space="preserve">REQ-06</w:t>
+              <w:spacing w:after="0" w:line="240" w:lineRule="auto"/>
+              <w:rPr/>
+            </w:pPr>
+            <w:r>
+              <w:rPr>
+                <w:rtl w:val="0"/>
+              </w:rPr>
+              <w:t xml:space="preserve">REQ-08</w:t>
             </w:r>
           </w:p>
         </w:tc>
@@ -4940,279 +4581,21 @@
           <w:tcPr/>
           <w:p>
             <w:pPr>
-              <w:rPr/>
-            </w:pPr>
-            <w:r>
-              <w:rPr>
-                <w:rtl w:val="0"/>
-              </w:rPr>
-              <w:t xml:space="preserve">When the self-checkout system is first powered ON, the main menu with the text below shall be displayed on the LCD Screen</w:t>
+              <w:spacing w:after="0" w:line="240" w:lineRule="auto"/>
+              <w:rPr/>
+            </w:pPr>
+            <w:r>
+              <w:rPr>
+                <w:rtl w:val="0"/>
+              </w:rPr>
+              <w:t xml:space="preserve">When Start self-checkout is selected in REQ-06, the following text shall be displayed on the LCD Screen:</w:t>
             </w:r>
           </w:p>
           <w:p>
             <w:pPr>
               <w:numPr>
                 <w:ilvl w:val="0"/>
-                <w:numId w:val="3"/>
-              </w:numPr>
-              <w:ind w:left="720" w:hanging="360"/>
-              <w:rPr>
-                <w:u w:val="none"/>
-              </w:rPr>
-            </w:pPr>
-            <w:r>
-              <w:rPr>
-                <w:rtl w:val="0"/>
-              </w:rPr>
-              <w:t xml:space="preserve">Line 1: “SPmart Menu”</w:t>
-            </w:r>
-          </w:p>
-          <w:p>
-            <w:pPr>
-              <w:numPr>
-                <w:ilvl w:val="0"/>
-                <w:numId w:val="3"/>
-              </w:numPr>
-              <w:ind w:left="720" w:hanging="360"/>
-            </w:pPr>
-            <w:r>
-              <w:rPr>
-                <w:rtl w:val="0"/>
-              </w:rPr>
-              <w:t xml:space="preserve">Line 2: “1. Self-Checkout”</w:t>
-            </w:r>
-          </w:p>
-          <w:p>
-            <w:pPr>
-              <w:rPr/>
-            </w:pPr>
-            <w:r>
-              <w:rPr>
-                <w:rtl w:val="0"/>
-              </w:rPr>
-            </w:r>
-          </w:p>
-        </w:tc>
-      </w:tr>
-      <w:tr>
-        <w:trPr>
-          <w:cantSplit w:val="0"/>
-          <w:tblHeader w:val="0"/>
-        </w:trPr>
-        <w:tc>
-          <w:tcPr/>
-          <w:p>
-            <w:pPr>
-              <w:rPr/>
-            </w:pPr>
-            <w:r>
-              <w:rPr>
-                <w:rtl w:val="0"/>
-              </w:rPr>
-              <w:t xml:space="preserve">REQ-07</w:t>
-            </w:r>
-          </w:p>
-        </w:tc>
-        <w:tc>
-          <w:tcPr/>
-          <w:p>
-            <w:pPr>
-              <w:rPr/>
-            </w:pPr>
-            <w:r>
-              <w:rPr>
-                <w:rtl w:val="0"/>
-              </w:rPr>
-              <w:t xml:space="preserve">In the main menu defined in REQ-06, if the option “1. Start self-checkout” is selected on the keypad, then the menu in REQ-08 shall be shown</w:t>
-            </w:r>
-          </w:p>
-        </w:tc>
-      </w:tr>
-    </w:tbl>
-    <w:p>
-      <w:pPr>
-        <w:pStyle w:val="Heading3"/>
-        <w:ind w:left="1224" w:firstLine="0"/>
-        <w:rPr/>
-      </w:pPr>
-      <w:bookmarkStart w:colFirst="0" w:colLast="0" w:name="_heading=h.bc4auxpembpm" w:id="12"/>
-      <w:bookmarkEnd w:id="12"/>
-      <w:r>
-        <w:rPr>
-          <w:rtl w:val="0"/>
-        </w:rPr>
-      </w:r>
-    </w:p>
-    <w:p>
-      <w:pPr>
-        <w:rPr/>
-      </w:pPr>
-      <w:r>
-        <w:rPr>
-          <w:rtl w:val="0"/>
-        </w:rPr>
-      </w:r>
-    </w:p>
-    <w:p>
-      <w:pPr>
-        <w:rPr/>
-      </w:pPr>
-      <w:r>
-        <w:rPr>
-          <w:rtl w:val="0"/>
-        </w:rPr>
-      </w:r>
-    </w:p>
-    <w:p>
-      <w:pPr>
-        <w:rPr/>
-      </w:pPr>
-      <w:r>
-        <w:rPr>
-          <w:rtl w:val="0"/>
-        </w:rPr>
-      </w:r>
-    </w:p>
-    <w:p>
-      <w:pPr>
-        <w:pStyle w:val="Heading3"/>
-        <w:numPr>
-          <w:ilvl w:val="2"/>
-          <w:numId w:val="8"/>
-        </w:numPr>
-        <w:ind w:left="1224" w:hanging="504.00000000000006"/>
-        <w:rPr>
-          <w:color w:val="1e4d78"/>
-          <w:sz w:val="24"/>
-          <w:szCs w:val="24"/>
-        </w:rPr>
-      </w:pPr>
-      <w:bookmarkStart w:colFirst="0" w:colLast="0" w:name="_heading=h.pbhxnj63qrxr" w:id="13"/>
-      <w:bookmarkEnd w:id="13"/>
-      <w:r>
-        <w:rPr>
-          <w:rtl w:val="0"/>
-        </w:rPr>
-        <w:t xml:space="preserve">Product Scanning (In-store)</w:t>
-      </w:r>
-    </w:p>
-    <w:p>
-      <w:pPr>
-        <w:rPr/>
-      </w:pPr>
-      <w:r>
-        <w:rPr>
-          <w:rtl w:val="0"/>
-        </w:rPr>
-      </w:r>
-    </w:p>
-    <w:tbl>
-      <w:tblPr>
-        <w:tblStyle w:val="Table7"/>
-        <w:tblW w:w="9209.0" w:type="dxa"/>
-        <w:jc w:val="left"/>
-        <w:tblBorders>
-          <w:top w:color="000000" w:space="0" w:sz="4" w:val="single"/>
-          <w:left w:color="000000" w:space="0" w:sz="4" w:val="single"/>
-          <w:bottom w:color="000000" w:space="0" w:sz="4" w:val="single"/>
-          <w:right w:color="000000" w:space="0" w:sz="4" w:val="single"/>
-          <w:insideH w:color="000000" w:space="0" w:sz="4" w:val="single"/>
-          <w:insideV w:color="000000" w:space="0" w:sz="4" w:val="single"/>
-        </w:tblBorders>
-        <w:tblLayout w:type="fixed"/>
-        <w:tblLook w:val="0400"/>
-      </w:tblPr>
-      <w:tblGrid>
-        <w:gridCol w:w="1555"/>
-        <w:gridCol w:w="7654"/>
-        <w:tblGridChange w:id="0">
-          <w:tblGrid>
-            <w:gridCol w:w="1555"/>
-            <w:gridCol w:w="7654"/>
-          </w:tblGrid>
-        </w:tblGridChange>
-      </w:tblGrid>
-      <w:tr>
-        <w:trPr>
-          <w:cantSplit w:val="0"/>
-          <w:tblHeader w:val="0"/>
-        </w:trPr>
-        <w:tc>
-          <w:tcPr/>
-          <w:p>
-            <w:pPr>
-              <w:spacing w:after="0" w:line="240" w:lineRule="auto"/>
-              <w:rPr>
-                <w:b w:val="1"/>
-              </w:rPr>
-            </w:pPr>
-            <w:r>
-              <w:rPr>
-                <w:b w:val="1"/>
-                <w:rtl w:val="0"/>
-              </w:rPr>
-              <w:t xml:space="preserve">REQ_ID</w:t>
-            </w:r>
-          </w:p>
-        </w:tc>
-        <w:tc>
-          <w:tcPr/>
-          <w:p>
-            <w:pPr>
-              <w:spacing w:after="0" w:line="240" w:lineRule="auto"/>
-              <w:rPr>
-                <w:b w:val="1"/>
-              </w:rPr>
-            </w:pPr>
-            <w:r>
-              <w:rPr>
-                <w:b w:val="1"/>
-                <w:rtl w:val="0"/>
-              </w:rPr>
-              <w:t xml:space="preserve">Requirement</w:t>
-            </w:r>
-          </w:p>
-        </w:tc>
-      </w:tr>
-      <w:tr>
-        <w:trPr>
-          <w:cantSplit w:val="0"/>
-          <w:tblHeader w:val="0"/>
-        </w:trPr>
-        <w:tc>
-          <w:tcPr/>
-          <w:p>
-            <w:pPr>
-              <w:spacing w:after="0" w:line="240" w:lineRule="auto"/>
-              <w:rPr/>
-            </w:pPr>
-            <w:r>
-              <w:rPr>
-                <w:rtl w:val="0"/>
-              </w:rPr>
-              <w:t xml:space="preserve">REQ-08</w:t>
-            </w:r>
-          </w:p>
-        </w:tc>
-        <w:tc>
-          <w:tcPr/>
-          <w:p>
-            <w:pPr>
-              <w:spacing w:after="0" w:line="240" w:lineRule="auto"/>
-              <w:rPr/>
-            </w:pPr>
-            <w:r>
-              <w:rPr>
-                <w:rtl w:val="0"/>
-              </w:rPr>
-              <w:t xml:space="preserve">When Start self-checkout is selected in REQ-06, the following text shall be displayed on the LCD Screen:</w:t>
-            </w:r>
-          </w:p>
-          <w:p>
-            <w:pPr>
-              <w:numPr>
-                <w:ilvl w:val="0"/>
-                <w:numId w:val="7"/>
+                <w:numId w:val="5"/>
               </w:numPr>
               <w:spacing w:after="0" w:line="240" w:lineRule="auto"/>
               <w:ind w:left="720" w:hanging="360"/>
@@ -5228,7 +4611,7 @@
             <w:pPr>
               <w:numPr>
                 <w:ilvl w:val="0"/>
-                <w:numId w:val="7"/>
+                <w:numId w:val="5"/>
               </w:numPr>
               <w:spacing w:after="0" w:line="240" w:lineRule="auto"/>
               <w:ind w:left="720" w:hanging="360"/>
@@ -5350,7 +4733,7 @@
         <w:pStyle w:val="Heading3"/>
         <w:numPr>
           <w:ilvl w:val="2"/>
-          <w:numId w:val="8"/>
+          <w:numId w:val="6"/>
         </w:numPr>
         <w:ind w:left="1224" w:hanging="504.00000000000006"/>
         <w:rPr/>
@@ -5382,7 +4765,7 @@
     </w:p>
     <w:tbl>
       <w:tblPr>
-        <w:tblStyle w:val="Table8"/>
+        <w:tblStyle w:val="Table7"/>
         <w:tblW w:w="9209.0" w:type="dxa"/>
         <w:jc w:val="left"/>
         <w:tblBorders>
@@ -5499,7 +4882,7 @@
             <w:pPr>
               <w:numPr>
                 <w:ilvl w:val="0"/>
-                <w:numId w:val="7"/>
+                <w:numId w:val="5"/>
               </w:numPr>
               <w:spacing w:after="0" w:line="240" w:lineRule="auto"/>
               <w:ind w:left="720" w:hanging="360"/>
@@ -5515,7 +4898,7 @@
             <w:pPr>
               <w:numPr>
                 <w:ilvl w:val="0"/>
-                <w:numId w:val="7"/>
+                <w:numId w:val="5"/>
               </w:numPr>
               <w:spacing w:after="0" w:line="240" w:lineRule="auto"/>
               <w:ind w:left="720" w:hanging="360"/>
@@ -5564,12 +4947,12 @@
           <wp:inline distB="114300" distT="114300" distL="114300" distR="114300">
             <wp:extent cx="5731200" cy="8394700"/>
             <wp:effectExtent b="0" l="0" r="0" t="0"/>
-            <wp:docPr id="75" name="image2.png"/>
+            <wp:docPr id="75" name="image5.png"/>
             <a:graphic>
               <a:graphicData uri="http://schemas.openxmlformats.org/drawingml/2006/picture">
                 <pic:pic>
                   <pic:nvPicPr>
-                    <pic:cNvPr id="0" name="image2.png"/>
+                    <pic:cNvPr id="0" name="image5.png"/>
                     <pic:cNvPicPr preferRelativeResize="0"/>
                   </pic:nvPicPr>
                   <pic:blipFill>
@@ -5712,7 +5095,7 @@
         <w:pStyle w:val="Heading1"/>
         <w:numPr>
           <w:ilvl w:val="0"/>
-          <w:numId w:val="8"/>
+          <w:numId w:val="6"/>
         </w:numPr>
         <w:ind w:left="360" w:hanging="360"/>
         <w:rPr/>
@@ -5731,7 +5114,7 @@
         <w:pStyle w:val="Heading2"/>
         <w:numPr>
           <w:ilvl w:val="1"/>
-          <w:numId w:val="8"/>
+          <w:numId w:val="6"/>
         </w:numPr>
         <w:ind w:left="792" w:hanging="432"/>
         <w:rPr/>
@@ -5776,12 +5159,12 @@
           <wp:inline distB="114300" distT="114300" distL="114300" distR="114300">
             <wp:extent cx="5731200" cy="3454400"/>
             <wp:effectExtent b="0" l="0" r="0" t="0"/>
-            <wp:docPr id="79" name="image1.png"/>
+            <wp:docPr id="79" name="image6.png"/>
             <a:graphic>
               <a:graphicData uri="http://schemas.openxmlformats.org/drawingml/2006/picture">
                 <pic:pic>
                   <pic:nvPicPr>
-                    <pic:cNvPr id="0" name="image1.png"/>
+                    <pic:cNvPr id="0" name="image6.png"/>
                     <pic:cNvPicPr preferRelativeResize="0"/>
                   </pic:nvPicPr>
                   <pic:blipFill>
@@ -6586,226 +5969,6 @@
   <w:abstractNum w:abstractNumId="6">
     <w:lvl w:ilvl="0">
       <w:start w:val="1"/>
-      <w:numFmt w:val="bullet"/>
-      <w:lvlText w:val="●"/>
-      <w:lvlJc w:val="left"/>
-      <w:pPr>
-        <w:ind w:left="720" w:hanging="360"/>
-      </w:pPr>
-      <w:rPr>
-        <w:u w:val="none"/>
-      </w:rPr>
-    </w:lvl>
-    <w:lvl w:ilvl="1">
-      <w:start w:val="1"/>
-      <w:numFmt w:val="bullet"/>
-      <w:lvlText w:val="○"/>
-      <w:lvlJc w:val="left"/>
-      <w:pPr>
-        <w:ind w:left="1440" w:hanging="360"/>
-      </w:pPr>
-      <w:rPr>
-        <w:u w:val="none"/>
-      </w:rPr>
-    </w:lvl>
-    <w:lvl w:ilvl="2">
-      <w:start w:val="1"/>
-      <w:numFmt w:val="bullet"/>
-      <w:lvlText w:val="■"/>
-      <w:lvlJc w:val="left"/>
-      <w:pPr>
-        <w:ind w:left="2160" w:hanging="360"/>
-      </w:pPr>
-      <w:rPr>
-        <w:u w:val="none"/>
-      </w:rPr>
-    </w:lvl>
-    <w:lvl w:ilvl="3">
-      <w:start w:val="1"/>
-      <w:numFmt w:val="bullet"/>
-      <w:lvlText w:val="●"/>
-      <w:lvlJc w:val="left"/>
-      <w:pPr>
-        <w:ind w:left="2880" w:hanging="360"/>
-      </w:pPr>
-      <w:rPr>
-        <w:u w:val="none"/>
-      </w:rPr>
-    </w:lvl>
-    <w:lvl w:ilvl="4">
-      <w:start w:val="1"/>
-      <w:numFmt w:val="bullet"/>
-      <w:lvlText w:val="○"/>
-      <w:lvlJc w:val="left"/>
-      <w:pPr>
-        <w:ind w:left="3600" w:hanging="360"/>
-      </w:pPr>
-      <w:rPr>
-        <w:u w:val="none"/>
-      </w:rPr>
-    </w:lvl>
-    <w:lvl w:ilvl="5">
-      <w:start w:val="1"/>
-      <w:numFmt w:val="bullet"/>
-      <w:lvlText w:val="■"/>
-      <w:lvlJc w:val="left"/>
-      <w:pPr>
-        <w:ind w:left="4320" w:hanging="360"/>
-      </w:pPr>
-      <w:rPr>
-        <w:u w:val="none"/>
-      </w:rPr>
-    </w:lvl>
-    <w:lvl w:ilvl="6">
-      <w:start w:val="1"/>
-      <w:numFmt w:val="bullet"/>
-      <w:lvlText w:val="●"/>
-      <w:lvlJc w:val="left"/>
-      <w:pPr>
-        <w:ind w:left="5040" w:hanging="360"/>
-      </w:pPr>
-      <w:rPr>
-        <w:u w:val="none"/>
-      </w:rPr>
-    </w:lvl>
-    <w:lvl w:ilvl="7">
-      <w:start w:val="1"/>
-      <w:numFmt w:val="bullet"/>
-      <w:lvlText w:val="○"/>
-      <w:lvlJc w:val="left"/>
-      <w:pPr>
-        <w:ind w:left="5760" w:hanging="360"/>
-      </w:pPr>
-      <w:rPr>
-        <w:u w:val="none"/>
-      </w:rPr>
-    </w:lvl>
-    <w:lvl w:ilvl="8">
-      <w:start w:val="1"/>
-      <w:numFmt w:val="bullet"/>
-      <w:lvlText w:val="■"/>
-      <w:lvlJc w:val="left"/>
-      <w:pPr>
-        <w:ind w:left="6480" w:hanging="360"/>
-      </w:pPr>
-      <w:rPr>
-        <w:u w:val="none"/>
-      </w:rPr>
-    </w:lvl>
-  </w:abstractNum>
-  <w:abstractNum w:abstractNumId="7">
-    <w:lvl w:ilvl="0">
-      <w:start w:val="1"/>
-      <w:numFmt w:val="bullet"/>
-      <w:lvlText w:val="●"/>
-      <w:lvlJc w:val="left"/>
-      <w:pPr>
-        <w:ind w:left="720" w:hanging="360"/>
-      </w:pPr>
-      <w:rPr>
-        <w:u w:val="none"/>
-      </w:rPr>
-    </w:lvl>
-    <w:lvl w:ilvl="1">
-      <w:start w:val="1"/>
-      <w:numFmt w:val="bullet"/>
-      <w:lvlText w:val="○"/>
-      <w:lvlJc w:val="left"/>
-      <w:pPr>
-        <w:ind w:left="1440" w:hanging="360"/>
-      </w:pPr>
-      <w:rPr>
-        <w:u w:val="none"/>
-      </w:rPr>
-    </w:lvl>
-    <w:lvl w:ilvl="2">
-      <w:start w:val="1"/>
-      <w:numFmt w:val="bullet"/>
-      <w:lvlText w:val="■"/>
-      <w:lvlJc w:val="left"/>
-      <w:pPr>
-        <w:ind w:left="2160" w:hanging="360"/>
-      </w:pPr>
-      <w:rPr>
-        <w:u w:val="none"/>
-      </w:rPr>
-    </w:lvl>
-    <w:lvl w:ilvl="3">
-      <w:start w:val="1"/>
-      <w:numFmt w:val="bullet"/>
-      <w:lvlText w:val="●"/>
-      <w:lvlJc w:val="left"/>
-      <w:pPr>
-        <w:ind w:left="2880" w:hanging="360"/>
-      </w:pPr>
-      <w:rPr>
-        <w:u w:val="none"/>
-      </w:rPr>
-    </w:lvl>
-    <w:lvl w:ilvl="4">
-      <w:start w:val="1"/>
-      <w:numFmt w:val="bullet"/>
-      <w:lvlText w:val="○"/>
-      <w:lvlJc w:val="left"/>
-      <w:pPr>
-        <w:ind w:left="3600" w:hanging="360"/>
-      </w:pPr>
-      <w:rPr>
-        <w:u w:val="none"/>
-      </w:rPr>
-    </w:lvl>
-    <w:lvl w:ilvl="5">
-      <w:start w:val="1"/>
-      <w:numFmt w:val="bullet"/>
-      <w:lvlText w:val="■"/>
-      <w:lvlJc w:val="left"/>
-      <w:pPr>
-        <w:ind w:left="4320" w:hanging="360"/>
-      </w:pPr>
-      <w:rPr>
-        <w:u w:val="none"/>
-      </w:rPr>
-    </w:lvl>
-    <w:lvl w:ilvl="6">
-      <w:start w:val="1"/>
-      <w:numFmt w:val="bullet"/>
-      <w:lvlText w:val="●"/>
-      <w:lvlJc w:val="left"/>
-      <w:pPr>
-        <w:ind w:left="5040" w:hanging="360"/>
-      </w:pPr>
-      <w:rPr>
-        <w:u w:val="none"/>
-      </w:rPr>
-    </w:lvl>
-    <w:lvl w:ilvl="7">
-      <w:start w:val="1"/>
-      <w:numFmt w:val="bullet"/>
-      <w:lvlText w:val="○"/>
-      <w:lvlJc w:val="left"/>
-      <w:pPr>
-        <w:ind w:left="5760" w:hanging="360"/>
-      </w:pPr>
-      <w:rPr>
-        <w:u w:val="none"/>
-      </w:rPr>
-    </w:lvl>
-    <w:lvl w:ilvl="8">
-      <w:start w:val="1"/>
-      <w:numFmt w:val="bullet"/>
-      <w:lvlText w:val="■"/>
-      <w:lvlJc w:val="left"/>
-      <w:pPr>
-        <w:ind w:left="6480" w:hanging="360"/>
-      </w:pPr>
-      <w:rPr>
-        <w:u w:val="none"/>
-      </w:rPr>
-    </w:lvl>
-  </w:abstractNum>
-  <w:abstractNum w:abstractNumId="8">
-    <w:lvl w:ilvl="0">
-      <w:start w:val="1"/>
       <w:numFmt w:val="decimal"/>
       <w:lvlText w:val="%1."/>
       <w:lvlJc w:val="left"/>
@@ -6895,7 +6058,7 @@
       <w:rPr/>
     </w:lvl>
   </w:abstractNum>
-  <w:abstractNum w:abstractNumId="9">
+  <w:abstractNum w:abstractNumId="7">
     <w:lvl w:ilvl="0">
       <w:start w:val="1"/>
       <w:numFmt w:val="bullet"/>
@@ -7025,12 +6188,6 @@
   </w:num>
   <w:num w:numId="7">
     <w:abstractNumId w:val="7"/>
-  </w:num>
-  <w:num w:numId="8">
-    <w:abstractNumId w:val="8"/>
-  </w:num>
-  <w:num w:numId="9">
-    <w:abstractNumId w:val="9"/>
   </w:num>
 </w:numbering>
 </file>
@@ -7511,19 +6668,6 @@
   </w:style>
   <w:style w:type="table" w:styleId="Table1">
     <w:basedOn w:val="TableNormal"/>
-    <w:tblPr>
-      <w:tblStyleRowBandSize w:val="1"/>
-      <w:tblStyleColBandSize w:val="1"/>
-      <w:tblCellMar>
-        <w:top w:w="100.0" w:type="dxa"/>
-        <w:left w:w="100.0" w:type="dxa"/>
-        <w:bottom w:w="100.0" w:type="dxa"/>
-        <w:right w:w="100.0" w:type="dxa"/>
-      </w:tblCellMar>
-    </w:tblPr>
-  </w:style>
-  <w:style w:type="table" w:styleId="Table2">
-    <w:basedOn w:val="TableNormal"/>
     <w:pPr>
       <w:spacing w:after="0" w:line="240" w:lineRule="auto"/>
     </w:pPr>
@@ -7538,7 +6682,7 @@
       </w:tblCellMar>
     </w:tblPr>
   </w:style>
-  <w:style w:type="table" w:styleId="Table3">
+  <w:style w:type="table" w:styleId="Table2">
     <w:basedOn w:val="TableNormal"/>
     <w:tblPr>
       <w:tblStyleRowBandSize w:val="1"/>
@@ -7548,6 +6692,22 @@
         <w:left w:w="100.0" w:type="dxa"/>
         <w:bottom w:w="100.0" w:type="dxa"/>
         <w:right w:w="100.0" w:type="dxa"/>
+      </w:tblCellMar>
+    </w:tblPr>
+  </w:style>
+  <w:style w:type="table" w:styleId="Table3">
+    <w:basedOn w:val="TableNormal"/>
+    <w:pPr>
+      <w:spacing w:after="0" w:line="240" w:lineRule="auto"/>
+    </w:pPr>
+    <w:tblPr>
+      <w:tblStyleRowBandSize w:val="1"/>
+      <w:tblStyleColBandSize w:val="1"/>
+      <w:tblCellMar>
+        <w:top w:w="0.0" w:type="dxa"/>
+        <w:left w:w="108.0" w:type="dxa"/>
+        <w:bottom w:w="0.0" w:type="dxa"/>
+        <w:right w:w="108.0" w:type="dxa"/>
       </w:tblCellMar>
     </w:tblPr>
   </w:style>
@@ -7600,22 +6760,6 @@
     </w:tblPr>
   </w:style>
   <w:style w:type="table" w:styleId="Table7">
-    <w:basedOn w:val="TableNormal"/>
-    <w:pPr>
-      <w:spacing w:after="0" w:line="240" w:lineRule="auto"/>
-    </w:pPr>
-    <w:tblPr>
-      <w:tblStyleRowBandSize w:val="1"/>
-      <w:tblStyleColBandSize w:val="1"/>
-      <w:tblCellMar>
-        <w:top w:w="0.0" w:type="dxa"/>
-        <w:left w:w="108.0" w:type="dxa"/>
-        <w:bottom w:w="0.0" w:type="dxa"/>
-        <w:right w:w="108.0" w:type="dxa"/>
-      </w:tblCellMar>
-    </w:tblPr>
-  </w:style>
-  <w:style w:type="table" w:styleId="Table8">
     <w:basedOn w:val="TableNormal"/>
     <w:pPr>
       <w:spacing w:after="0" w:line="240" w:lineRule="auto"/>

</xml_diff>

<commit_message>
fill in test report, update SRS doc with contribution
</commit_message>
<xml_diff>
--- a/docs/SRS_project_self_checkout.docx
+++ b/docs/SRS_project_self_checkout.docx
@@ -939,144 +939,761 @@
     </w:p>
     <w:p>
       <w:pPr>
-        <w:rPr/>
-      </w:pPr>
-      <w:r>
-        <w:rPr>
-          <w:rtl w:val="0"/>
-        </w:rPr>
-      </w:r>
-    </w:p>
-    <w:p>
-      <w:pPr>
-        <w:rPr/>
-      </w:pPr>
-      <w:r>
-        <w:rPr>
-          <w:rtl w:val="0"/>
-        </w:rPr>
-      </w:r>
-    </w:p>
-    <w:p>
-      <w:pPr>
-        <w:rPr/>
-      </w:pPr>
-      <w:r>
-        <w:rPr>
-          <w:rtl w:val="0"/>
-        </w:rPr>
-      </w:r>
-    </w:p>
-    <w:p>
-      <w:pPr>
-        <w:rPr/>
-      </w:pPr>
-      <w:r>
-        <w:rPr>
-          <w:rtl w:val="0"/>
-        </w:rPr>
-      </w:r>
-    </w:p>
-    <w:p>
-      <w:pPr>
-        <w:rPr/>
-      </w:pPr>
-      <w:r>
-        <w:rPr>
-          <w:rtl w:val="0"/>
-        </w:rPr>
-      </w:r>
-    </w:p>
-    <w:p>
-      <w:pPr>
-        <w:rPr/>
-      </w:pPr>
-      <w:r>
-        <w:rPr>
-          <w:rtl w:val="0"/>
-        </w:rPr>
-      </w:r>
-    </w:p>
-    <w:p>
-      <w:pPr>
-        <w:rPr/>
-      </w:pPr>
-      <w:r>
-        <w:rPr>
-          <w:rtl w:val="0"/>
-        </w:rPr>
-      </w:r>
-    </w:p>
-    <w:p>
-      <w:pPr>
-        <w:rPr/>
-      </w:pPr>
-      <w:r>
-        <w:rPr>
-          <w:rtl w:val="0"/>
-        </w:rPr>
-      </w:r>
-    </w:p>
-    <w:p>
-      <w:pPr>
-        <w:rPr/>
-      </w:pPr>
-      <w:r>
-        <w:rPr>
-          <w:rtl w:val="0"/>
-        </w:rPr>
-      </w:r>
-    </w:p>
-    <w:p>
-      <w:pPr>
-        <w:rPr/>
-      </w:pPr>
-      <w:r>
-        <w:rPr>
-          <w:rtl w:val="0"/>
-        </w:rPr>
-      </w:r>
-    </w:p>
-    <w:p>
-      <w:pPr>
-        <w:rPr/>
-      </w:pPr>
-      <w:r>
-        <w:rPr>
-          <w:rtl w:val="0"/>
-        </w:rPr>
-      </w:r>
-    </w:p>
-    <w:p>
-      <w:pPr>
-        <w:rPr/>
-      </w:pPr>
-      <w:r>
-        <w:br w:type="page"/>
-      </w:r>
-      <w:r>
-        <w:rPr>
-          <w:rtl w:val="0"/>
-        </w:rPr>
-      </w:r>
-    </w:p>
-    <w:p>
-      <w:pPr>
-        <w:pStyle w:val="Heading1"/>
-        <w:rPr/>
-      </w:pPr>
-      <w:bookmarkStart w:colFirst="0" w:colLast="0" w:name="_heading=h.gjdgxs" w:id="0"/>
-      <w:bookmarkEnd w:id="0"/>
-      <w:r>
-        <w:rPr>
-          <w:rtl w:val="0"/>
-        </w:rPr>
-        <w:t xml:space="preserve">Document Version</w:t>
+        <w:rPr>
+          <w:b w:val="1"/>
+        </w:rPr>
+      </w:pPr>
+      <w:r>
+        <w:rPr>
+          <w:b w:val="1"/>
+          <w:rtl w:val="0"/>
+        </w:rPr>
+        <w:t xml:space="preserve">Contributions</w:t>
       </w:r>
     </w:p>
     <w:tbl>
       <w:tblPr>
         <w:tblStyle w:val="Table1"/>
+        <w:tblW w:w="9026.0" w:type="dxa"/>
+        <w:jc w:val="left"/>
+        <w:tblBorders>
+          <w:top w:color="000000" w:space="0" w:sz="8" w:val="single"/>
+          <w:left w:color="000000" w:space="0" w:sz="8" w:val="single"/>
+          <w:bottom w:color="000000" w:space="0" w:sz="8" w:val="single"/>
+          <w:right w:color="000000" w:space="0" w:sz="8" w:val="single"/>
+          <w:insideH w:color="000000" w:space="0" w:sz="8" w:val="single"/>
+          <w:insideV w:color="000000" w:space="0" w:sz="8" w:val="single"/>
+        </w:tblBorders>
+        <w:tblLayout w:type="fixed"/>
+        <w:tblLook w:val="0600"/>
+      </w:tblPr>
+      <w:tblGrid>
+        <w:gridCol w:w="3008.6666666666665"/>
+        <w:gridCol w:w="3008.6666666666665"/>
+        <w:gridCol w:w="3008.6666666666665"/>
+        <w:tblGridChange w:id="0">
+          <w:tblGrid>
+            <w:gridCol w:w="3008.6666666666665"/>
+            <w:gridCol w:w="3008.6666666666665"/>
+            <w:gridCol w:w="3008.6666666666665"/>
+          </w:tblGrid>
+        </w:tblGridChange>
+      </w:tblGrid>
+      <w:tr>
+        <w:trPr>
+          <w:cantSplit w:val="0"/>
+          <w:tblHeader w:val="0"/>
+        </w:trPr>
+        <w:tc>
+          <w:tcPr>
+            <w:shd w:fill="auto" w:val="clear"/>
+            <w:tcMar>
+              <w:top w:w="100.0" w:type="dxa"/>
+              <w:left w:w="100.0" w:type="dxa"/>
+              <w:bottom w:w="100.0" w:type="dxa"/>
+              <w:right w:w="100.0" w:type="dxa"/>
+            </w:tcMar>
+            <w:vAlign w:val="top"/>
+          </w:tcPr>
+          <w:p>
+            <w:pPr>
+              <w:keepNext w:val="0"/>
+              <w:keepLines w:val="0"/>
+              <w:pageBreakBefore w:val="0"/>
+              <w:widowControl w:val="0"/>
+              <w:pBdr>
+                <w:top w:space="0" w:sz="0" w:val="nil"/>
+                <w:left w:space="0" w:sz="0" w:val="nil"/>
+                <w:bottom w:space="0" w:sz="0" w:val="nil"/>
+                <w:right w:space="0" w:sz="0" w:val="nil"/>
+                <w:between w:space="0" w:sz="0" w:val="nil"/>
+              </w:pBdr>
+              <w:shd w:fill="auto" w:val="clear"/>
+              <w:spacing w:after="0" w:before="0" w:line="240" w:lineRule="auto"/>
+              <w:ind w:left="0" w:right="0" w:firstLine="0"/>
+              <w:jc w:val="left"/>
+              <w:rPr>
+                <w:b w:val="1"/>
+              </w:rPr>
+            </w:pPr>
+            <w:r>
+              <w:rPr>
+                <w:b w:val="1"/>
+                <w:rtl w:val="0"/>
+              </w:rPr>
+              <w:t xml:space="preserve">Justin</w:t>
+            </w:r>
+          </w:p>
+        </w:tc>
+        <w:tc>
+          <w:tcPr>
+            <w:shd w:fill="auto" w:val="clear"/>
+            <w:tcMar>
+              <w:top w:w="100.0" w:type="dxa"/>
+              <w:left w:w="100.0" w:type="dxa"/>
+              <w:bottom w:w="100.0" w:type="dxa"/>
+              <w:right w:w="100.0" w:type="dxa"/>
+            </w:tcMar>
+            <w:vAlign w:val="top"/>
+          </w:tcPr>
+          <w:p>
+            <w:pPr>
+              <w:keepNext w:val="0"/>
+              <w:keepLines w:val="0"/>
+              <w:pageBreakBefore w:val="0"/>
+              <w:widowControl w:val="0"/>
+              <w:pBdr>
+                <w:top w:space="0" w:sz="0" w:val="nil"/>
+                <w:left w:space="0" w:sz="0" w:val="nil"/>
+                <w:bottom w:space="0" w:sz="0" w:val="nil"/>
+                <w:right w:space="0" w:sz="0" w:val="nil"/>
+                <w:between w:space="0" w:sz="0" w:val="nil"/>
+              </w:pBdr>
+              <w:shd w:fill="auto" w:val="clear"/>
+              <w:spacing w:after="0" w:before="0" w:line="240" w:lineRule="auto"/>
+              <w:ind w:left="0" w:right="0" w:firstLine="0"/>
+              <w:jc w:val="left"/>
+              <w:rPr>
+                <w:b w:val="1"/>
+              </w:rPr>
+            </w:pPr>
+            <w:r>
+              <w:rPr>
+                <w:b w:val="1"/>
+                <w:rtl w:val="0"/>
+              </w:rPr>
+              <w:t xml:space="preserve">Han Ni</w:t>
+            </w:r>
+          </w:p>
+        </w:tc>
+        <w:tc>
+          <w:tcPr>
+            <w:shd w:fill="auto" w:val="clear"/>
+            <w:tcMar>
+              <w:top w:w="100.0" w:type="dxa"/>
+              <w:left w:w="100.0" w:type="dxa"/>
+              <w:bottom w:w="100.0" w:type="dxa"/>
+              <w:right w:w="100.0" w:type="dxa"/>
+            </w:tcMar>
+            <w:vAlign w:val="top"/>
+          </w:tcPr>
+          <w:p>
+            <w:pPr>
+              <w:keepNext w:val="0"/>
+              <w:keepLines w:val="0"/>
+              <w:pageBreakBefore w:val="0"/>
+              <w:widowControl w:val="0"/>
+              <w:pBdr>
+                <w:top w:space="0" w:sz="0" w:val="nil"/>
+                <w:left w:space="0" w:sz="0" w:val="nil"/>
+                <w:bottom w:space="0" w:sz="0" w:val="nil"/>
+                <w:right w:space="0" w:sz="0" w:val="nil"/>
+                <w:between w:space="0" w:sz="0" w:val="nil"/>
+              </w:pBdr>
+              <w:shd w:fill="auto" w:val="clear"/>
+              <w:spacing w:after="0" w:before="0" w:line="240" w:lineRule="auto"/>
+              <w:ind w:left="0" w:right="0" w:firstLine="0"/>
+              <w:jc w:val="left"/>
+              <w:rPr>
+                <w:b w:val="1"/>
+              </w:rPr>
+            </w:pPr>
+            <w:r>
+              <w:rPr>
+                <w:b w:val="1"/>
+                <w:rtl w:val="0"/>
+              </w:rPr>
+              <w:t xml:space="preserve">Elroy</w:t>
+            </w:r>
+          </w:p>
+        </w:tc>
+      </w:tr>
+      <w:tr>
+        <w:trPr>
+          <w:cantSplit w:val="0"/>
+          <w:tblHeader w:val="0"/>
+        </w:trPr>
+        <w:tc>
+          <w:tcPr>
+            <w:shd w:fill="auto" w:val="clear"/>
+            <w:tcMar>
+              <w:top w:w="100.0" w:type="dxa"/>
+              <w:left w:w="100.0" w:type="dxa"/>
+              <w:bottom w:w="100.0" w:type="dxa"/>
+              <w:right w:w="100.0" w:type="dxa"/>
+            </w:tcMar>
+            <w:vAlign w:val="top"/>
+          </w:tcPr>
+          <w:p>
+            <w:pPr>
+              <w:keepNext w:val="0"/>
+              <w:keepLines w:val="0"/>
+              <w:pageBreakBefore w:val="0"/>
+              <w:widowControl w:val="0"/>
+              <w:numPr>
+                <w:ilvl w:val="0"/>
+                <w:numId w:val="4"/>
+              </w:numPr>
+              <w:pBdr>
+                <w:top w:space="0" w:sz="0" w:val="nil"/>
+                <w:left w:space="0" w:sz="0" w:val="nil"/>
+                <w:bottom w:space="0" w:sz="0" w:val="nil"/>
+                <w:right w:space="0" w:sz="0" w:val="nil"/>
+                <w:between w:space="0" w:sz="0" w:val="nil"/>
+              </w:pBdr>
+              <w:shd w:fill="auto" w:val="clear"/>
+              <w:spacing w:after="0" w:before="0" w:line="240" w:lineRule="auto"/>
+              <w:ind w:left="720" w:right="0" w:hanging="360"/>
+              <w:jc w:val="left"/>
+              <w:rPr>
+                <w:b w:val="1"/>
+                <w:u w:val="none"/>
+              </w:rPr>
+            </w:pPr>
+            <w:r>
+              <w:rPr>
+                <w:b w:val="1"/>
+                <w:rtl w:val="0"/>
+              </w:rPr>
+              <w:t xml:space="preserve">Rest of SRS Document ~60%</w:t>
+            </w:r>
+          </w:p>
+          <w:p>
+            <w:pPr>
+              <w:keepNext w:val="0"/>
+              <w:keepLines w:val="0"/>
+              <w:pageBreakBefore w:val="0"/>
+              <w:widowControl w:val="0"/>
+              <w:numPr>
+                <w:ilvl w:val="0"/>
+                <w:numId w:val="4"/>
+              </w:numPr>
+              <w:pBdr>
+                <w:top w:space="0" w:sz="0" w:val="nil"/>
+                <w:left w:space="0" w:sz="0" w:val="nil"/>
+                <w:bottom w:space="0" w:sz="0" w:val="nil"/>
+                <w:right w:space="0" w:sz="0" w:val="nil"/>
+                <w:between w:space="0" w:sz="0" w:val="nil"/>
+              </w:pBdr>
+              <w:shd w:fill="auto" w:val="clear"/>
+              <w:spacing w:after="0" w:before="0" w:line="240" w:lineRule="auto"/>
+              <w:ind w:left="720" w:right="0" w:hanging="360"/>
+              <w:jc w:val="left"/>
+              <w:rPr>
+                <w:b w:val="1"/>
+                <w:u w:val="none"/>
+              </w:rPr>
+            </w:pPr>
+            <w:r>
+              <w:rPr>
+                <w:b w:val="1"/>
+                <w:rtl w:val="0"/>
+              </w:rPr>
+              <w:t xml:space="preserve">Unit Tests</w:t>
+            </w:r>
+          </w:p>
+          <w:p>
+            <w:pPr>
+              <w:keepNext w:val="0"/>
+              <w:keepLines w:val="0"/>
+              <w:pageBreakBefore w:val="0"/>
+              <w:widowControl w:val="0"/>
+              <w:numPr>
+                <w:ilvl w:val="0"/>
+                <w:numId w:val="4"/>
+              </w:numPr>
+              <w:pBdr>
+                <w:top w:space="0" w:sz="0" w:val="nil"/>
+                <w:left w:space="0" w:sz="0" w:val="nil"/>
+                <w:bottom w:space="0" w:sz="0" w:val="nil"/>
+                <w:right w:space="0" w:sz="0" w:val="nil"/>
+                <w:between w:space="0" w:sz="0" w:val="nil"/>
+              </w:pBdr>
+              <w:shd w:fill="auto" w:val="clear"/>
+              <w:spacing w:after="0" w:before="0" w:line="240" w:lineRule="auto"/>
+              <w:ind w:left="720" w:right="0" w:hanging="360"/>
+              <w:jc w:val="left"/>
+              <w:rPr>
+                <w:b w:val="1"/>
+                <w:u w:val="none"/>
+              </w:rPr>
+            </w:pPr>
+            <w:r>
+              <w:rPr>
+                <w:b w:val="1"/>
+                <w:rtl w:val="0"/>
+              </w:rPr>
+              <w:t xml:space="preserve">Test Report</w:t>
+            </w:r>
+          </w:p>
+          <w:p>
+            <w:pPr>
+              <w:keepNext w:val="0"/>
+              <w:keepLines w:val="0"/>
+              <w:pageBreakBefore w:val="0"/>
+              <w:widowControl w:val="0"/>
+              <w:numPr>
+                <w:ilvl w:val="0"/>
+                <w:numId w:val="4"/>
+              </w:numPr>
+              <w:pBdr>
+                <w:top w:space="0" w:sz="0" w:val="nil"/>
+                <w:left w:space="0" w:sz="0" w:val="nil"/>
+                <w:bottom w:space="0" w:sz="0" w:val="nil"/>
+                <w:right w:space="0" w:sz="0" w:val="nil"/>
+                <w:between w:space="0" w:sz="0" w:val="nil"/>
+              </w:pBdr>
+              <w:shd w:fill="auto" w:val="clear"/>
+              <w:spacing w:after="0" w:before="0" w:line="240" w:lineRule="auto"/>
+              <w:ind w:left="720" w:right="0" w:hanging="360"/>
+              <w:jc w:val="left"/>
+              <w:rPr>
+                <w:b w:val="1"/>
+                <w:u w:val="none"/>
+              </w:rPr>
+            </w:pPr>
+            <w:r>
+              <w:rPr>
+                <w:b w:val="1"/>
+                <w:rtl w:val="0"/>
+              </w:rPr>
+              <w:t xml:space="preserve">Web Server (SPmart Web)</w:t>
+            </w:r>
+          </w:p>
+          <w:p>
+            <w:pPr>
+              <w:keepNext w:val="0"/>
+              <w:keepLines w:val="0"/>
+              <w:pageBreakBefore w:val="0"/>
+              <w:widowControl w:val="0"/>
+              <w:numPr>
+                <w:ilvl w:val="0"/>
+                <w:numId w:val="4"/>
+              </w:numPr>
+              <w:pBdr>
+                <w:top w:space="0" w:sz="0" w:val="nil"/>
+                <w:left w:space="0" w:sz="0" w:val="nil"/>
+                <w:bottom w:space="0" w:sz="0" w:val="nil"/>
+                <w:right w:space="0" w:sz="0" w:val="nil"/>
+                <w:between w:space="0" w:sz="0" w:val="nil"/>
+              </w:pBdr>
+              <w:shd w:fill="auto" w:val="clear"/>
+              <w:spacing w:after="0" w:before="0" w:line="240" w:lineRule="auto"/>
+              <w:ind w:left="720" w:right="0" w:hanging="360"/>
+              <w:jc w:val="left"/>
+              <w:rPr>
+                <w:b w:val="1"/>
+                <w:u w:val="none"/>
+              </w:rPr>
+            </w:pPr>
+            <w:r>
+              <w:rPr>
+                <w:b w:val="1"/>
+                <w:rtl w:val="0"/>
+              </w:rPr>
+              <w:t xml:space="preserve">SQL Database (MySQL)</w:t>
+            </w:r>
+          </w:p>
+          <w:p>
+            <w:pPr>
+              <w:keepNext w:val="0"/>
+              <w:keepLines w:val="0"/>
+              <w:pageBreakBefore w:val="0"/>
+              <w:widowControl w:val="0"/>
+              <w:numPr>
+                <w:ilvl w:val="0"/>
+                <w:numId w:val="4"/>
+              </w:numPr>
+              <w:pBdr>
+                <w:top w:space="0" w:sz="0" w:val="nil"/>
+                <w:left w:space="0" w:sz="0" w:val="nil"/>
+                <w:bottom w:space="0" w:sz="0" w:val="nil"/>
+                <w:right w:space="0" w:sz="0" w:val="nil"/>
+                <w:between w:space="0" w:sz="0" w:val="nil"/>
+              </w:pBdr>
+              <w:shd w:fill="auto" w:val="clear"/>
+              <w:spacing w:after="0" w:before="0" w:line="240" w:lineRule="auto"/>
+              <w:ind w:left="720" w:right="0" w:hanging="360"/>
+              <w:jc w:val="left"/>
+              <w:rPr>
+                <w:b w:val="1"/>
+                <w:u w:val="none"/>
+              </w:rPr>
+            </w:pPr>
+            <w:r>
+              <w:rPr>
+                <w:b w:val="1"/>
+                <w:rtl w:val="0"/>
+              </w:rPr>
+              <w:t xml:space="preserve">Python Code (remaining features) (SPmartIRL)</w:t>
+            </w:r>
+          </w:p>
+          <w:p>
+            <w:pPr>
+              <w:keepNext w:val="0"/>
+              <w:keepLines w:val="0"/>
+              <w:pageBreakBefore w:val="0"/>
+              <w:widowControl w:val="0"/>
+              <w:numPr>
+                <w:ilvl w:val="0"/>
+                <w:numId w:val="4"/>
+              </w:numPr>
+              <w:pBdr>
+                <w:top w:space="0" w:sz="0" w:val="nil"/>
+                <w:left w:space="0" w:sz="0" w:val="nil"/>
+                <w:bottom w:space="0" w:sz="0" w:val="nil"/>
+                <w:right w:space="0" w:sz="0" w:val="nil"/>
+                <w:between w:space="0" w:sz="0" w:val="nil"/>
+              </w:pBdr>
+              <w:shd w:fill="auto" w:val="clear"/>
+              <w:spacing w:after="0" w:before="0" w:line="240" w:lineRule="auto"/>
+              <w:ind w:left="720" w:right="0" w:hanging="360"/>
+              <w:jc w:val="left"/>
+              <w:rPr>
+                <w:b w:val="1"/>
+                <w:u w:val="none"/>
+              </w:rPr>
+            </w:pPr>
+            <w:r>
+              <w:rPr>
+                <w:b w:val="1"/>
+                <w:rtl w:val="0"/>
+              </w:rPr>
+              <w:t xml:space="preserve">Containerization (Docker Compose)</w:t>
+            </w:r>
+          </w:p>
+        </w:tc>
+        <w:tc>
+          <w:tcPr>
+            <w:shd w:fill="auto" w:val="clear"/>
+            <w:tcMar>
+              <w:top w:w="100.0" w:type="dxa"/>
+              <w:left w:w="100.0" w:type="dxa"/>
+              <w:bottom w:w="100.0" w:type="dxa"/>
+              <w:right w:w="100.0" w:type="dxa"/>
+            </w:tcMar>
+            <w:vAlign w:val="top"/>
+          </w:tcPr>
+          <w:p>
+            <w:pPr>
+              <w:keepNext w:val="0"/>
+              <w:keepLines w:val="0"/>
+              <w:pageBreakBefore w:val="0"/>
+              <w:widowControl w:val="0"/>
+              <w:numPr>
+                <w:ilvl w:val="0"/>
+                <w:numId w:val="4"/>
+              </w:numPr>
+              <w:pBdr>
+                <w:top w:space="0" w:sz="0" w:val="nil"/>
+                <w:left w:space="0" w:sz="0" w:val="nil"/>
+                <w:bottom w:space="0" w:sz="0" w:val="nil"/>
+                <w:right w:space="0" w:sz="0" w:val="nil"/>
+                <w:between w:space="0" w:sz="0" w:val="nil"/>
+              </w:pBdr>
+              <w:shd w:fill="auto" w:val="clear"/>
+              <w:spacing w:after="0" w:before="0" w:line="240" w:lineRule="auto"/>
+              <w:ind w:left="720" w:right="0" w:hanging="360"/>
+              <w:jc w:val="left"/>
+              <w:rPr>
+                <w:b w:val="1"/>
+                <w:u w:val="none"/>
+              </w:rPr>
+            </w:pPr>
+            <w:r>
+              <w:rPr>
+                <w:b w:val="1"/>
+                <w:rtl w:val="0"/>
+              </w:rPr>
+              <w:t xml:space="preserve">Base Python Code (SPmartIRL) (payment features)</w:t>
+            </w:r>
+          </w:p>
+          <w:p>
+            <w:pPr>
+              <w:keepNext w:val="0"/>
+              <w:keepLines w:val="0"/>
+              <w:pageBreakBefore w:val="0"/>
+              <w:widowControl w:val="0"/>
+              <w:numPr>
+                <w:ilvl w:val="0"/>
+                <w:numId w:val="4"/>
+              </w:numPr>
+              <w:pBdr>
+                <w:top w:space="0" w:sz="0" w:val="nil"/>
+                <w:left w:space="0" w:sz="0" w:val="nil"/>
+                <w:bottom w:space="0" w:sz="0" w:val="nil"/>
+                <w:right w:space="0" w:sz="0" w:val="nil"/>
+                <w:between w:space="0" w:sz="0" w:val="nil"/>
+              </w:pBdr>
+              <w:shd w:fill="auto" w:val="clear"/>
+              <w:spacing w:after="0" w:before="0" w:line="240" w:lineRule="auto"/>
+              <w:ind w:left="720" w:right="0" w:hanging="360"/>
+              <w:jc w:val="left"/>
+              <w:rPr>
+                <w:b w:val="1"/>
+                <w:u w:val="none"/>
+              </w:rPr>
+            </w:pPr>
+            <w:r>
+              <w:rPr>
+                <w:b w:val="1"/>
+                <w:rtl w:val="0"/>
+              </w:rPr>
+              <w:t xml:space="preserve">~40% of SRS document (Software Architecture)</w:t>
+            </w:r>
+          </w:p>
+        </w:tc>
+        <w:tc>
+          <w:tcPr>
+            <w:shd w:fill="auto" w:val="clear"/>
+            <w:tcMar>
+              <w:top w:w="100.0" w:type="dxa"/>
+              <w:left w:w="100.0" w:type="dxa"/>
+              <w:bottom w:w="100.0" w:type="dxa"/>
+              <w:right w:w="100.0" w:type="dxa"/>
+            </w:tcMar>
+            <w:vAlign w:val="top"/>
+          </w:tcPr>
+          <w:p>
+            <w:pPr>
+              <w:keepNext w:val="0"/>
+              <w:keepLines w:val="0"/>
+              <w:pageBreakBefore w:val="0"/>
+              <w:widowControl w:val="0"/>
+              <w:numPr>
+                <w:ilvl w:val="0"/>
+                <w:numId w:val="5"/>
+              </w:numPr>
+              <w:pBdr>
+                <w:top w:space="0" w:sz="0" w:val="nil"/>
+                <w:left w:space="0" w:sz="0" w:val="nil"/>
+                <w:bottom w:space="0" w:sz="0" w:val="nil"/>
+                <w:right w:space="0" w:sz="0" w:val="nil"/>
+                <w:between w:space="0" w:sz="0" w:val="nil"/>
+              </w:pBdr>
+              <w:shd w:fill="auto" w:val="clear"/>
+              <w:spacing w:after="0" w:before="0" w:line="240" w:lineRule="auto"/>
+              <w:ind w:left="720" w:right="0" w:hanging="360"/>
+              <w:jc w:val="left"/>
+              <w:rPr>
+                <w:b w:val="1"/>
+                <w:u w:val="none"/>
+              </w:rPr>
+            </w:pPr>
+            <w:r>
+              <w:rPr>
+                <w:b w:val="1"/>
+                <w:rtl w:val="0"/>
+              </w:rPr>
+              <w:t xml:space="preserve">Created branch in Git</w:t>
+            </w:r>
+          </w:p>
+          <w:p>
+            <w:pPr>
+              <w:keepNext w:val="0"/>
+              <w:keepLines w:val="0"/>
+              <w:pageBreakBefore w:val="0"/>
+              <w:widowControl w:val="0"/>
+              <w:numPr>
+                <w:ilvl w:val="0"/>
+                <w:numId w:val="5"/>
+              </w:numPr>
+              <w:pBdr>
+                <w:top w:space="0" w:sz="0" w:val="nil"/>
+                <w:left w:space="0" w:sz="0" w:val="nil"/>
+                <w:bottom w:space="0" w:sz="0" w:val="nil"/>
+                <w:right w:space="0" w:sz="0" w:val="nil"/>
+                <w:between w:space="0" w:sz="0" w:val="nil"/>
+              </w:pBdr>
+              <w:shd w:fill="auto" w:val="clear"/>
+              <w:spacing w:after="0" w:before="0" w:line="240" w:lineRule="auto"/>
+              <w:ind w:left="720" w:right="0" w:hanging="360"/>
+              <w:jc w:val="left"/>
+              <w:rPr>
+                <w:b w:val="1"/>
+                <w:u w:val="none"/>
+              </w:rPr>
+            </w:pPr>
+            <w:r>
+              <w:rPr>
+                <w:b w:val="1"/>
+                <w:rtl w:val="0"/>
+              </w:rPr>
+              <w:t xml:space="preserve">That’s all…?</w:t>
+            </w:r>
+          </w:p>
+          <w:p>
+            <w:pPr>
+              <w:keepNext w:val="0"/>
+              <w:keepLines w:val="0"/>
+              <w:pageBreakBefore w:val="0"/>
+              <w:widowControl w:val="0"/>
+              <w:pBdr>
+                <w:top w:space="0" w:sz="0" w:val="nil"/>
+                <w:left w:space="0" w:sz="0" w:val="nil"/>
+                <w:bottom w:space="0" w:sz="0" w:val="nil"/>
+                <w:right w:space="0" w:sz="0" w:val="nil"/>
+                <w:between w:space="0" w:sz="0" w:val="nil"/>
+              </w:pBdr>
+              <w:shd w:fill="auto" w:val="clear"/>
+              <w:spacing w:after="0" w:before="0" w:line="240" w:lineRule="auto"/>
+              <w:ind w:left="720" w:right="0" w:firstLine="0"/>
+              <w:jc w:val="left"/>
+              <w:rPr>
+                <w:b w:val="1"/>
+              </w:rPr>
+            </w:pPr>
+            <w:r>
+              <w:rPr>
+                <w:rtl w:val="0"/>
+              </w:rPr>
+            </w:r>
+          </w:p>
+        </w:tc>
+      </w:tr>
+    </w:tbl>
+    <w:p>
+      <w:pPr>
+        <w:rPr>
+          <w:b w:val="1"/>
+        </w:rPr>
+      </w:pPr>
+      <w:r>
+        <w:rPr>
+          <w:rtl w:val="0"/>
+        </w:rPr>
+      </w:r>
+    </w:p>
+    <w:p>
+      <w:pPr>
+        <w:rPr/>
+      </w:pPr>
+      <w:r>
+        <w:rPr>
+          <w:rtl w:val="0"/>
+        </w:rPr>
+      </w:r>
+    </w:p>
+    <w:p>
+      <w:pPr>
+        <w:rPr/>
+      </w:pPr>
+      <w:r>
+        <w:rPr>
+          <w:rtl w:val="0"/>
+        </w:rPr>
+      </w:r>
+    </w:p>
+    <w:p>
+      <w:pPr>
+        <w:rPr/>
+      </w:pPr>
+      <w:r>
+        <w:rPr>
+          <w:rtl w:val="0"/>
+        </w:rPr>
+      </w:r>
+    </w:p>
+    <w:p>
+      <w:pPr>
+        <w:rPr/>
+      </w:pPr>
+      <w:r>
+        <w:rPr>
+          <w:rtl w:val="0"/>
+        </w:rPr>
+      </w:r>
+    </w:p>
+    <w:p>
+      <w:pPr>
+        <w:rPr/>
+      </w:pPr>
+      <w:r>
+        <w:rPr>
+          <w:rtl w:val="0"/>
+        </w:rPr>
+      </w:r>
+    </w:p>
+    <w:p>
+      <w:pPr>
+        <w:rPr/>
+      </w:pPr>
+      <w:r>
+        <w:rPr>
+          <w:rtl w:val="0"/>
+        </w:rPr>
+      </w:r>
+    </w:p>
+    <w:p>
+      <w:pPr>
+        <w:rPr/>
+      </w:pPr>
+      <w:r>
+        <w:rPr>
+          <w:rtl w:val="0"/>
+        </w:rPr>
+      </w:r>
+    </w:p>
+    <w:p>
+      <w:pPr>
+        <w:rPr/>
+      </w:pPr>
+      <w:r>
+        <w:rPr>
+          <w:rtl w:val="0"/>
+        </w:rPr>
+      </w:r>
+    </w:p>
+    <w:p>
+      <w:pPr>
+        <w:rPr/>
+      </w:pPr>
+      <w:r>
+        <w:rPr>
+          <w:rtl w:val="0"/>
+        </w:rPr>
+      </w:r>
+    </w:p>
+    <w:p>
+      <w:pPr>
+        <w:rPr/>
+      </w:pPr>
+      <w:r>
+        <w:rPr>
+          <w:rtl w:val="0"/>
+        </w:rPr>
+      </w:r>
+    </w:p>
+    <w:p>
+      <w:pPr>
+        <w:rPr/>
+      </w:pPr>
+      <w:r>
+        <w:br w:type="page"/>
+      </w:r>
+      <w:r>
+        <w:rPr>
+          <w:rtl w:val="0"/>
+        </w:rPr>
+      </w:r>
+    </w:p>
+    <w:p>
+      <w:pPr>
+        <w:pStyle w:val="Heading1"/>
+        <w:rPr/>
+      </w:pPr>
+      <w:bookmarkStart w:colFirst="0" w:colLast="0" w:name="_heading=h.gjdgxs" w:id="0"/>
+      <w:bookmarkEnd w:id="0"/>
+      <w:r>
+        <w:rPr>
+          <w:rtl w:val="0"/>
+        </w:rPr>
+        <w:t xml:space="preserve">Document Version</w:t>
+      </w:r>
+    </w:p>
+    <w:tbl>
+      <w:tblPr>
+        <w:tblStyle w:val="Table2"/>
         <w:tblW w:w="9016.0" w:type="dxa"/>
         <w:jc w:val="left"/>
         <w:tblBorders>
@@ -1474,7 +2091,7 @@
               <w:rPr>
                 <w:rtl w:val="0"/>
               </w:rPr>
-              <w:t xml:space="preserve">Elroy</w:t>
+              <w:t xml:space="preserve">Justin</w:t>
             </w:r>
           </w:p>
         </w:tc>
@@ -1536,7 +2153,7 @@
         <w:pStyle w:val="Heading1"/>
         <w:numPr>
           <w:ilvl w:val="0"/>
-          <w:numId w:val="6"/>
+          <w:numId w:val="8"/>
         </w:numPr>
         <w:ind w:left="360" w:hanging="360"/>
         <w:rPr/>
@@ -1555,7 +2172,7 @@
         <w:pStyle w:val="Heading2"/>
         <w:numPr>
           <w:ilvl w:val="1"/>
-          <w:numId w:val="6"/>
+          <w:numId w:val="8"/>
         </w:numPr>
         <w:ind w:left="792" w:hanging="432"/>
         <w:rPr/>
@@ -1586,7 +2203,7 @@
         <w:pStyle w:val="Heading2"/>
         <w:numPr>
           <w:ilvl w:val="1"/>
-          <w:numId w:val="6"/>
+          <w:numId w:val="8"/>
         </w:numPr>
         <w:ind w:left="792" w:hanging="432"/>
         <w:rPr/>
@@ -1617,7 +2234,7 @@
         <w:pStyle w:val="Heading2"/>
         <w:numPr>
           <w:ilvl w:val="1"/>
-          <w:numId w:val="6"/>
+          <w:numId w:val="8"/>
         </w:numPr>
         <w:ind w:left="792" w:hanging="432"/>
         <w:rPr/>
@@ -1668,7 +2285,7 @@
     </w:p>
     <w:tbl>
       <w:tblPr>
-        <w:tblStyle w:val="Table2"/>
+        <w:tblStyle w:val="Table3"/>
         <w:tblW w:w="8234.0" w:type="dxa"/>
         <w:jc w:val="left"/>
         <w:tblInd w:w="792.0" w:type="dxa"/>
@@ -2668,12 +3285,12 @@
           <wp:inline distB="114300" distT="114300" distL="114300" distR="114300">
             <wp:extent cx="5731200" cy="1409700"/>
             <wp:effectExtent b="0" l="0" r="0" t="0"/>
-            <wp:docPr id="80" name="image2.png"/>
+            <wp:docPr id="80" name="image6.png"/>
             <a:graphic>
               <a:graphicData uri="http://schemas.openxmlformats.org/drawingml/2006/picture">
                 <pic:pic>
                   <pic:nvPicPr>
-                    <pic:cNvPr id="0" name="image2.png"/>
+                    <pic:cNvPr id="0" name="image6.png"/>
                     <pic:cNvPicPr preferRelativeResize="0"/>
                   </pic:nvPicPr>
                   <pic:blipFill>
@@ -2708,7 +3325,7 @@
         <w:pStyle w:val="Heading2"/>
         <w:numPr>
           <w:ilvl w:val="1"/>
-          <w:numId w:val="6"/>
+          <w:numId w:val="8"/>
         </w:numPr>
         <w:ind w:left="792" w:hanging="432"/>
         <w:rPr/>
@@ -2735,7 +3352,7 @@
     </w:p>
     <w:tbl>
       <w:tblPr>
-        <w:tblStyle w:val="Table3"/>
+        <w:tblStyle w:val="Table4"/>
         <w:tblW w:w="8656.0" w:type="dxa"/>
         <w:jc w:val="left"/>
         <w:tblInd w:w="360.0" w:type="dxa"/>
@@ -3221,7 +3838,7 @@
         <w:pStyle w:val="Heading1"/>
         <w:numPr>
           <w:ilvl w:val="0"/>
-          <w:numId w:val="6"/>
+          <w:numId w:val="8"/>
         </w:numPr>
         <w:ind w:left="360" w:hanging="360"/>
         <w:rPr/>
@@ -3240,7 +3857,7 @@
         <w:pStyle w:val="Heading2"/>
         <w:numPr>
           <w:ilvl w:val="1"/>
-          <w:numId w:val="6"/>
+          <w:numId w:val="8"/>
         </w:numPr>
         <w:ind w:left="792" w:hanging="432"/>
         <w:rPr/>
@@ -3274,12 +3891,12 @@
           <wp:inline distB="114300" distT="114300" distL="114300" distR="114300">
             <wp:extent cx="5731200" cy="6451600"/>
             <wp:effectExtent b="0" l="0" r="0" t="0"/>
-            <wp:docPr id="78" name="image1.png"/>
+            <wp:docPr id="78" name="image5.png"/>
             <a:graphic>
               <a:graphicData uri="http://schemas.openxmlformats.org/drawingml/2006/picture">
                 <pic:pic>
                   <pic:nvPicPr>
-                    <pic:cNvPr id="0" name="image1.png"/>
+                    <pic:cNvPr id="0" name="image5.png"/>
                     <pic:cNvPicPr preferRelativeResize="0"/>
                   </pic:nvPicPr>
                   <pic:blipFill>
@@ -3374,7 +3991,7 @@
         <w:pStyle w:val="Heading2"/>
         <w:numPr>
           <w:ilvl w:val="1"/>
-          <w:numId w:val="6"/>
+          <w:numId w:val="8"/>
         </w:numPr>
         <w:ind w:left="792" w:hanging="432"/>
         <w:rPr/>
@@ -3458,7 +4075,7 @@
         <w:pStyle w:val="Heading2"/>
         <w:numPr>
           <w:ilvl w:val="1"/>
-          <w:numId w:val="6"/>
+          <w:numId w:val="8"/>
         </w:numPr>
         <w:ind w:left="792" w:hanging="432"/>
         <w:rPr/>
@@ -3477,7 +4094,7 @@
         <w:pStyle w:val="Heading3"/>
         <w:numPr>
           <w:ilvl w:val="2"/>
-          <w:numId w:val="6"/>
+          <w:numId w:val="8"/>
         </w:numPr>
         <w:ind w:left="1224" w:hanging="504.00000000000006"/>
         <w:rPr/>
@@ -3500,738 +4117,6 @@
           <w:rtl w:val="0"/>
         </w:rPr>
         <w:t xml:space="preserve">The Supermarket Self-Checkout System supports an online store for customers to order items and either self-collect by showing a QR Code or deliver to the customer’s home for an additional charge.</w:t>
-      </w:r>
-    </w:p>
-    <w:tbl>
-      <w:tblPr>
-        <w:tblStyle w:val="Table4"/>
-        <w:tblW w:w="9209.0" w:type="dxa"/>
-        <w:jc w:val="left"/>
-        <w:tblBorders>
-          <w:top w:color="000000" w:space="0" w:sz="4" w:val="single"/>
-          <w:left w:color="000000" w:space="0" w:sz="4" w:val="single"/>
-          <w:bottom w:color="000000" w:space="0" w:sz="4" w:val="single"/>
-          <w:right w:color="000000" w:space="0" w:sz="4" w:val="single"/>
-          <w:insideH w:color="000000" w:space="0" w:sz="4" w:val="single"/>
-          <w:insideV w:color="000000" w:space="0" w:sz="4" w:val="single"/>
-        </w:tblBorders>
-        <w:tblLayout w:type="fixed"/>
-        <w:tblLook w:val="0400"/>
-      </w:tblPr>
-      <w:tblGrid>
-        <w:gridCol w:w="1555"/>
-        <w:gridCol w:w="7654"/>
-        <w:tblGridChange w:id="0">
-          <w:tblGrid>
-            <w:gridCol w:w="1555"/>
-            <w:gridCol w:w="7654"/>
-          </w:tblGrid>
-        </w:tblGridChange>
-      </w:tblGrid>
-      <w:tr>
-        <w:trPr>
-          <w:cantSplit w:val="0"/>
-          <w:tblHeader w:val="0"/>
-        </w:trPr>
-        <w:tc>
-          <w:tcPr/>
-          <w:p>
-            <w:pPr>
-              <w:rPr>
-                <w:b w:val="1"/>
-              </w:rPr>
-            </w:pPr>
-            <w:r>
-              <w:rPr>
-                <w:b w:val="1"/>
-                <w:rtl w:val="0"/>
-              </w:rPr>
-              <w:t xml:space="preserve">REQ_ID</w:t>
-            </w:r>
-          </w:p>
-        </w:tc>
-        <w:tc>
-          <w:tcPr/>
-          <w:p>
-            <w:pPr>
-              <w:rPr>
-                <w:b w:val="1"/>
-              </w:rPr>
-            </w:pPr>
-            <w:r>
-              <w:rPr>
-                <w:b w:val="1"/>
-                <w:rtl w:val="0"/>
-              </w:rPr>
-              <w:t xml:space="preserve">Requirement</w:t>
-            </w:r>
-          </w:p>
-        </w:tc>
-      </w:tr>
-      <w:tr>
-        <w:trPr>
-          <w:cantSplit w:val="0"/>
-          <w:tblHeader w:val="0"/>
-        </w:trPr>
-        <w:tc>
-          <w:tcPr/>
-          <w:p>
-            <w:pPr>
-              <w:rPr/>
-            </w:pPr>
-            <w:r>
-              <w:rPr>
-                <w:rtl w:val="0"/>
-              </w:rPr>
-            </w:r>
-          </w:p>
-          <w:p>
-            <w:pPr>
-              <w:rPr/>
-            </w:pPr>
-            <w:r>
-              <w:rPr>
-                <w:rtl w:val="0"/>
-              </w:rPr>
-              <w:t xml:space="preserve">REQ-01</w:t>
-            </w:r>
-          </w:p>
-        </w:tc>
-        <w:tc>
-          <w:tcPr/>
-          <w:p>
-            <w:pPr>
-              <w:keepNext w:val="0"/>
-              <w:keepLines w:val="0"/>
-              <w:pageBreakBefore w:val="0"/>
-              <w:widowControl w:val="1"/>
-              <w:pBdr>
-                <w:top w:space="0" w:sz="0" w:val="nil"/>
-                <w:left w:space="0" w:sz="0" w:val="nil"/>
-                <w:bottom w:space="0" w:sz="0" w:val="nil"/>
-                <w:right w:space="0" w:sz="0" w:val="nil"/>
-                <w:between w:space="0" w:sz="0" w:val="nil"/>
-              </w:pBdr>
-              <w:shd w:fill="auto" w:val="clear"/>
-              <w:spacing w:after="160" w:before="0" w:line="259" w:lineRule="auto"/>
-              <w:ind w:left="0" w:right="0" w:firstLine="0"/>
-              <w:jc w:val="left"/>
-              <w:rPr/>
-            </w:pPr>
-            <w:r>
-              <w:rPr>
-                <w:rtl w:val="0"/>
-              </w:rPr>
-              <w:t xml:space="preserve">When the website is first accessed, display the Home Page. The Product Page shall be accessible from the Navigation Bar on the top of the Home Page.</w:t>
-            </w:r>
-          </w:p>
-          <w:p>
-            <w:pPr>
-              <w:keepNext w:val="0"/>
-              <w:keepLines w:val="0"/>
-              <w:pageBreakBefore w:val="0"/>
-              <w:widowControl w:val="1"/>
-              <w:pBdr>
-                <w:top w:space="0" w:sz="0" w:val="nil"/>
-                <w:left w:space="0" w:sz="0" w:val="nil"/>
-                <w:bottom w:space="0" w:sz="0" w:val="nil"/>
-                <w:right w:space="0" w:sz="0" w:val="nil"/>
-                <w:between w:space="0" w:sz="0" w:val="nil"/>
-              </w:pBdr>
-              <w:shd w:fill="auto" w:val="clear"/>
-              <w:spacing w:after="160" w:before="0" w:line="259" w:lineRule="auto"/>
-              <w:ind w:left="0" w:right="0" w:firstLine="0"/>
-              <w:jc w:val="left"/>
-              <w:rPr/>
-            </w:pPr>
-            <w:r>
-              <w:rPr>
-                <w:rtl w:val="0"/>
-              </w:rPr>
-              <w:t xml:space="preserve">The Product Page contains all products in the database, which contains the following details:</w:t>
-            </w:r>
-          </w:p>
-          <w:p>
-            <w:pPr>
-              <w:numPr>
-                <w:ilvl w:val="0"/>
-                <w:numId w:val="4"/>
-              </w:numPr>
-              <w:spacing w:after="0" w:afterAutospacing="0" w:line="259" w:lineRule="auto"/>
-              <w:ind w:left="720" w:hanging="360"/>
-            </w:pPr>
-            <w:r>
-              <w:rPr>
-                <w:rtl w:val="0"/>
-              </w:rPr>
-              <w:t xml:space="preserve">Price</w:t>
-            </w:r>
-          </w:p>
-          <w:p>
-            <w:pPr>
-              <w:numPr>
-                <w:ilvl w:val="0"/>
-                <w:numId w:val="4"/>
-              </w:numPr>
-              <w:spacing w:after="160" w:line="259" w:lineRule="auto"/>
-              <w:ind w:left="720" w:hanging="360"/>
-            </w:pPr>
-            <w:r>
-              <w:rPr>
-                <w:rtl w:val="0"/>
-              </w:rPr>
-              <w:t xml:space="preserve">Add to Cart button</w:t>
-            </w:r>
-          </w:p>
-          <w:p>
-            <w:pPr>
-              <w:spacing w:after="160" w:line="259" w:lineRule="auto"/>
-              <w:rPr/>
-            </w:pPr>
-            <w:r>
-              <w:rPr>
-                <w:rtl w:val="0"/>
-              </w:rPr>
-              <w:t xml:space="preserve">Pressing Add to Cart will save the product to the user’s cart, which can be accessed in REQ-03</w:t>
-            </w:r>
-            <w:r>
-              <w:rPr>
-                <w:rtl w:val="0"/>
-              </w:rPr>
-            </w:r>
-          </w:p>
-        </w:tc>
-      </w:tr>
-      <w:tr>
-        <w:trPr>
-          <w:cantSplit w:val="0"/>
-          <w:tblHeader w:val="0"/>
-        </w:trPr>
-        <w:tc>
-          <w:tcPr/>
-          <w:p>
-            <w:pPr>
-              <w:rPr/>
-            </w:pPr>
-            <w:r>
-              <w:rPr>
-                <w:rtl w:val="0"/>
-              </w:rPr>
-            </w:r>
-          </w:p>
-          <w:p>
-            <w:pPr>
-              <w:rPr/>
-            </w:pPr>
-            <w:r>
-              <w:rPr>
-                <w:rtl w:val="0"/>
-              </w:rPr>
-              <w:t xml:space="preserve">REQ-02</w:t>
-            </w:r>
-          </w:p>
-        </w:tc>
-        <w:tc>
-          <w:tcPr/>
-          <w:p>
-            <w:pPr>
-              <w:spacing w:after="160" w:line="259" w:lineRule="auto"/>
-              <w:rPr/>
-            </w:pPr>
-            <w:r>
-              <w:rPr>
-                <w:rtl w:val="0"/>
-              </w:rPr>
-              <w:t xml:space="preserve">In the Navbar Menu, the following buttons leading to pages will be shown:</w:t>
-            </w:r>
-          </w:p>
-          <w:p>
-            <w:pPr>
-              <w:numPr>
-                <w:ilvl w:val="0"/>
-                <w:numId w:val="7"/>
-              </w:numPr>
-              <w:spacing w:after="0" w:afterAutospacing="0" w:line="259" w:lineRule="auto"/>
-              <w:ind w:left="720" w:hanging="360"/>
-            </w:pPr>
-            <w:r>
-              <w:rPr>
-                <w:rtl w:val="0"/>
-              </w:rPr>
-              <w:t xml:space="preserve">Products</w:t>
-            </w:r>
-          </w:p>
-          <w:p>
-            <w:pPr>
-              <w:numPr>
-                <w:ilvl w:val="0"/>
-                <w:numId w:val="7"/>
-              </w:numPr>
-              <w:spacing w:after="0" w:afterAutospacing="0" w:line="259" w:lineRule="auto"/>
-              <w:ind w:left="720" w:hanging="360"/>
-            </w:pPr>
-            <w:r>
-              <w:rPr>
-                <w:rtl w:val="0"/>
-              </w:rPr>
-              <w:t xml:space="preserve">Cart</w:t>
-            </w:r>
-          </w:p>
-          <w:p>
-            <w:pPr>
-              <w:numPr>
-                <w:ilvl w:val="0"/>
-                <w:numId w:val="7"/>
-              </w:numPr>
-              <w:spacing w:after="160" w:line="259" w:lineRule="auto"/>
-              <w:ind w:left="720" w:hanging="360"/>
-            </w:pPr>
-            <w:r>
-              <w:rPr>
-                <w:rtl w:val="0"/>
-              </w:rPr>
-              <w:t xml:space="preserve">My Orders</w:t>
-            </w:r>
-            <w:r>
-              <w:rPr>
-                <w:rtl w:val="0"/>
-              </w:rPr>
-            </w:r>
-          </w:p>
-        </w:tc>
-      </w:tr>
-      <w:tr>
-        <w:trPr>
-          <w:cantSplit w:val="0"/>
-          <w:tblHeader w:val="0"/>
-        </w:trPr>
-        <w:tc>
-          <w:tcPr/>
-          <w:p>
-            <w:pPr>
-              <w:rPr/>
-            </w:pPr>
-            <w:r>
-              <w:rPr>
-                <w:rtl w:val="0"/>
-              </w:rPr>
-            </w:r>
-          </w:p>
-          <w:p>
-            <w:pPr>
-              <w:rPr/>
-            </w:pPr>
-            <w:r>
-              <w:rPr>
-                <w:rtl w:val="0"/>
-              </w:rPr>
-              <w:t xml:space="preserve">REQ-03</w:t>
-            </w:r>
-          </w:p>
-        </w:tc>
-        <w:tc>
-          <w:tcPr/>
-          <w:p>
-            <w:pPr>
-              <w:spacing w:after="160" w:line="259" w:lineRule="auto"/>
-              <w:rPr/>
-            </w:pPr>
-            <w:r>
-              <w:rPr>
-                <w:rtl w:val="0"/>
-              </w:rPr>
-              <w:t xml:space="preserve">In the Cart page, show all products that the user saved in the cart. The following actions shall be displayed per product in the cart:</w:t>
-            </w:r>
-          </w:p>
-          <w:p>
-            <w:pPr>
-              <w:numPr>
-                <w:ilvl w:val="0"/>
-                <w:numId w:val="1"/>
-              </w:numPr>
-              <w:spacing w:after="0" w:afterAutospacing="0" w:line="259" w:lineRule="auto"/>
-              <w:ind w:left="720" w:hanging="360"/>
-              <w:rPr>
-                <w:u w:val="none"/>
-              </w:rPr>
-            </w:pPr>
-            <w:r>
-              <w:rPr>
-                <w:rtl w:val="0"/>
-              </w:rPr>
-              <w:t xml:space="preserve">Change quantity</w:t>
-            </w:r>
-          </w:p>
-          <w:p>
-            <w:pPr>
-              <w:numPr>
-                <w:ilvl w:val="0"/>
-                <w:numId w:val="1"/>
-              </w:numPr>
-              <w:spacing w:after="160" w:line="259" w:lineRule="auto"/>
-              <w:ind w:left="720" w:hanging="360"/>
-              <w:rPr>
-                <w:u w:val="none"/>
-              </w:rPr>
-            </w:pPr>
-            <w:r>
-              <w:rPr>
-                <w:rtl w:val="0"/>
-              </w:rPr>
-              <w:t xml:space="preserve">Remove product</w:t>
-            </w:r>
-          </w:p>
-          <w:p>
-            <w:pPr>
-              <w:spacing w:after="160" w:line="259" w:lineRule="auto"/>
-              <w:rPr/>
-            </w:pPr>
-            <w:r>
-              <w:rPr>
-                <w:rtl w:val="0"/>
-              </w:rPr>
-              <w:t xml:space="preserve">A checkout button shall be found at the bottom of the page, which will lead to REQ-04</w:t>
-            </w:r>
-          </w:p>
-        </w:tc>
-      </w:tr>
-      <w:tr>
-        <w:trPr>
-          <w:cantSplit w:val="0"/>
-          <w:tblHeader w:val="0"/>
-        </w:trPr>
-        <w:tc>
-          <w:tcPr/>
-          <w:p>
-            <w:pPr>
-              <w:rPr/>
-            </w:pPr>
-            <w:r>
-              <w:rPr>
-                <w:rtl w:val="0"/>
-              </w:rPr>
-              <w:t xml:space="preserve">REQ-04</w:t>
-            </w:r>
-          </w:p>
-        </w:tc>
-        <w:tc>
-          <w:tcPr/>
-          <w:p>
-            <w:pPr>
-              <w:spacing w:after="160" w:line="259" w:lineRule="auto"/>
-              <w:rPr/>
-            </w:pPr>
-            <w:r>
-              <w:rPr>
-                <w:rtl w:val="0"/>
-              </w:rPr>
-              <w:t xml:space="preserve">In the Checkout page, the following delivery options shall be shown</w:t>
-            </w:r>
-          </w:p>
-          <w:p>
-            <w:pPr>
-              <w:numPr>
-                <w:ilvl w:val="0"/>
-                <w:numId w:val="1"/>
-              </w:numPr>
-              <w:spacing w:after="0" w:afterAutospacing="0" w:line="259" w:lineRule="auto"/>
-              <w:ind w:left="720" w:hanging="360"/>
-            </w:pPr>
-            <w:r>
-              <w:rPr>
-                <w:rtl w:val="0"/>
-              </w:rPr>
-              <w:t xml:space="preserve">Self collect at any store</w:t>
-            </w:r>
-          </w:p>
-          <w:p>
-            <w:pPr>
-              <w:numPr>
-                <w:ilvl w:val="0"/>
-                <w:numId w:val="1"/>
-              </w:numPr>
-              <w:spacing w:after="160" w:line="259" w:lineRule="auto"/>
-              <w:ind w:left="720" w:hanging="360"/>
-            </w:pPr>
-            <w:r>
-              <w:rPr>
-                <w:rtl w:val="0"/>
-              </w:rPr>
-              <w:t xml:space="preserve">Deliver to home</w:t>
-            </w:r>
-          </w:p>
-          <w:p>
-            <w:pPr>
-              <w:spacing w:after="160" w:line="259" w:lineRule="auto"/>
-              <w:rPr/>
-            </w:pPr>
-            <w:r>
-              <w:rPr>
-                <w:rtl w:val="0"/>
-              </w:rPr>
-              <w:t xml:space="preserve">If the user selects Deliver to home, an additional $4 shall be added to the total cost. </w:t>
-            </w:r>
-          </w:p>
-          <w:p>
-            <w:pPr>
-              <w:spacing w:after="160" w:line="259" w:lineRule="auto"/>
-              <w:rPr/>
-            </w:pPr>
-            <w:r>
-              <w:rPr>
-                <w:rtl w:val="0"/>
-              </w:rPr>
-              <w:t xml:space="preserve">The total price shall be displayed at the right of the page, together with a Submit Order button. A QR Code will be generated if Self Collect is selected by user, and saved to the My Orders page defined in REQ-05, accessible via the Navbar as defined in REQ-02</w:t>
-            </w:r>
-          </w:p>
-        </w:tc>
-      </w:tr>
-      <w:tr>
-        <w:trPr>
-          <w:cantSplit w:val="0"/>
-          <w:tblHeader w:val="0"/>
-        </w:trPr>
-        <w:tc>
-          <w:tcPr/>
-          <w:p>
-            <w:pPr>
-              <w:rPr/>
-            </w:pPr>
-            <w:r>
-              <w:rPr>
-                <w:rtl w:val="0"/>
-              </w:rPr>
-              <w:t xml:space="preserve">REQ-05</w:t>
-            </w:r>
-          </w:p>
-        </w:tc>
-        <w:tc>
-          <w:tcPr/>
-          <w:p>
-            <w:pPr>
-              <w:spacing w:after="160" w:line="259" w:lineRule="auto"/>
-              <w:rPr/>
-            </w:pPr>
-            <w:r>
-              <w:rPr>
-                <w:rtl w:val="0"/>
-              </w:rPr>
-              <w:t xml:space="preserve">In the My Orders page, all QR Codes tied to previous purchases will be shown in a vertical list. The following details will be shown together with each QR Code:</w:t>
-            </w:r>
-          </w:p>
-          <w:p>
-            <w:pPr>
-              <w:numPr>
-                <w:ilvl w:val="0"/>
-                <w:numId w:val="2"/>
-              </w:numPr>
-              <w:spacing w:after="0" w:afterAutospacing="0" w:line="259" w:lineRule="auto"/>
-              <w:ind w:left="720" w:hanging="360"/>
-              <w:rPr>
-                <w:u w:val="none"/>
-              </w:rPr>
-            </w:pPr>
-            <w:r>
-              <w:rPr>
-                <w:rtl w:val="0"/>
-              </w:rPr>
-              <w:t xml:space="preserve">Purchase date</w:t>
-            </w:r>
-          </w:p>
-          <w:p>
-            <w:pPr>
-              <w:numPr>
-                <w:ilvl w:val="0"/>
-                <w:numId w:val="2"/>
-              </w:numPr>
-              <w:spacing w:after="0" w:afterAutospacing="0" w:line="259" w:lineRule="auto"/>
-              <w:ind w:left="720" w:hanging="360"/>
-              <w:rPr>
-                <w:u w:val="none"/>
-              </w:rPr>
-            </w:pPr>
-            <w:r>
-              <w:rPr>
-                <w:rtl w:val="0"/>
-              </w:rPr>
-              <w:t xml:space="preserve">Total product quantity</w:t>
-            </w:r>
-          </w:p>
-          <w:p>
-            <w:pPr>
-              <w:numPr>
-                <w:ilvl w:val="0"/>
-                <w:numId w:val="2"/>
-              </w:numPr>
-              <w:spacing w:after="160" w:line="259" w:lineRule="auto"/>
-              <w:ind w:left="720" w:hanging="360"/>
-              <w:rPr>
-                <w:u w:val="none"/>
-              </w:rPr>
-            </w:pPr>
-            <w:r>
-              <w:rPr>
-                <w:rtl w:val="0"/>
-              </w:rPr>
-              <w:t xml:space="preserve">Total amount paid</w:t>
-            </w:r>
-          </w:p>
-        </w:tc>
-      </w:tr>
-    </w:tbl>
-    <w:p>
-      <w:pPr>
-        <w:rPr/>
-      </w:pPr>
-      <w:r>
-        <w:rPr>
-          <w:rtl w:val="0"/>
-        </w:rPr>
-      </w:r>
-    </w:p>
-    <w:p>
-      <w:pPr>
-        <w:rPr/>
-      </w:pPr>
-      <w:r>
-        <w:rPr>
-          <w:rtl w:val="0"/>
-        </w:rPr>
-      </w:r>
-    </w:p>
-    <w:p>
-      <w:pPr>
-        <w:rPr/>
-      </w:pPr>
-      <w:r>
-        <w:rPr>
-          <w:rtl w:val="0"/>
-        </w:rPr>
-      </w:r>
-    </w:p>
-    <w:p>
-      <w:pPr>
-        <w:rPr/>
-      </w:pPr>
-      <w:r>
-        <w:rPr>
-          <w:rtl w:val="0"/>
-        </w:rPr>
-      </w:r>
-    </w:p>
-    <w:p>
-      <w:pPr>
-        <w:rPr/>
-      </w:pPr>
-      <w:r>
-        <w:rPr>
-          <w:rtl w:val="0"/>
-        </w:rPr>
-      </w:r>
-    </w:p>
-    <w:p>
-      <w:pPr>
-        <w:rPr/>
-      </w:pPr>
-      <w:r>
-        <w:rPr>
-          <w:rtl w:val="0"/>
-        </w:rPr>
-      </w:r>
-    </w:p>
-    <w:p>
-      <w:pPr>
-        <w:rPr/>
-      </w:pPr>
-      <w:r>
-        <w:rPr>
-          <w:rtl w:val="0"/>
-        </w:rPr>
-      </w:r>
-    </w:p>
-    <w:p>
-      <w:pPr>
-        <w:rPr/>
-      </w:pPr>
-      <w:r>
-        <w:rPr>
-          <w:rtl w:val="0"/>
-        </w:rPr>
-      </w:r>
-    </w:p>
-    <w:p>
-      <w:pPr>
-        <w:rPr/>
-      </w:pPr>
-      <w:r>
-        <w:rPr>
-          <w:rtl w:val="0"/>
-        </w:rPr>
-      </w:r>
-    </w:p>
-    <w:p>
-      <w:pPr>
-        <w:rPr/>
-      </w:pPr>
-      <w:r>
-        <w:rPr>
-          <w:rtl w:val="0"/>
-        </w:rPr>
-      </w:r>
-    </w:p>
-    <w:p>
-      <w:pPr>
-        <w:rPr/>
-      </w:pPr>
-      <w:r>
-        <w:rPr>
-          <w:rtl w:val="0"/>
-        </w:rPr>
-      </w:r>
-    </w:p>
-    <w:p>
-      <w:pPr>
-        <w:rPr/>
-      </w:pPr>
-      <w:r>
-        <w:rPr>
-          <w:rtl w:val="0"/>
-        </w:rPr>
-      </w:r>
-    </w:p>
-    <w:p>
-      <w:pPr>
-        <w:pStyle w:val="Heading3"/>
-        <w:numPr>
-          <w:ilvl w:val="2"/>
-          <w:numId w:val="6"/>
-        </w:numPr>
-        <w:ind w:left="1224" w:hanging="504.00000000000006"/>
-        <w:rPr/>
-      </w:pPr>
-      <w:bookmarkStart w:colFirst="0" w:colLast="0" w:name="_heading=h.3rdcrjn" w:id="11"/>
-      <w:bookmarkEnd w:id="11"/>
-      <w:r>
-        <w:rPr>
-          <w:rtl w:val="0"/>
-        </w:rPr>
-        <w:t xml:space="preserve">Start Up Main Menu (In-store)</w:t>
-      </w:r>
-    </w:p>
-    <w:p>
-      <w:pPr>
-        <w:rPr/>
-      </w:pPr>
-      <w:r>
-        <w:rPr>
-          <w:rtl w:val="0"/>
-        </w:rPr>
-        <w:t xml:space="preserve">The Supermarket Self-Checkout System allows customers to scan their products and checkout on their own, using cashless payment methods</w:t>
-      </w:r>
-      <w:r>
-        <w:rPr>
-          <w:rtl w:val="0"/>
-        </w:rPr>
       </w:r>
     </w:p>
     <w:tbl>
@@ -4315,7 +4200,17 @@
               <w:rPr>
                 <w:rtl w:val="0"/>
               </w:rPr>
-              <w:t xml:space="preserve">REQ-06</w:t>
+            </w:r>
+          </w:p>
+          <w:p>
+            <w:pPr>
+              <w:rPr/>
+            </w:pPr>
+            <w:r>
+              <w:rPr>
+                <w:rtl w:val="0"/>
+              </w:rPr>
+              <w:t xml:space="preserve">REQ-01</w:t>
             </w:r>
           </w:p>
         </w:tc>
@@ -4323,52 +4218,99 @@
           <w:tcPr/>
           <w:p>
             <w:pPr>
-              <w:rPr/>
-            </w:pPr>
-            <w:r>
-              <w:rPr>
-                <w:rtl w:val="0"/>
-              </w:rPr>
-              <w:t xml:space="preserve">When the self-checkout system is first powered ON, the main menu with the text below shall be displayed on the LCD Screen</w:t>
+              <w:keepNext w:val="0"/>
+              <w:keepLines w:val="0"/>
+              <w:pageBreakBefore w:val="0"/>
+              <w:widowControl w:val="1"/>
+              <w:pBdr>
+                <w:top w:space="0" w:sz="0" w:val="nil"/>
+                <w:left w:space="0" w:sz="0" w:val="nil"/>
+                <w:bottom w:space="0" w:sz="0" w:val="nil"/>
+                <w:right w:space="0" w:sz="0" w:val="nil"/>
+                <w:between w:space="0" w:sz="0" w:val="nil"/>
+              </w:pBdr>
+              <w:shd w:fill="auto" w:val="clear"/>
+              <w:spacing w:after="160" w:before="0" w:line="259" w:lineRule="auto"/>
+              <w:ind w:left="0" w:right="0" w:firstLine="0"/>
+              <w:jc w:val="left"/>
+              <w:rPr/>
+            </w:pPr>
+            <w:r>
+              <w:rPr>
+                <w:rtl w:val="0"/>
+              </w:rPr>
+              <w:t xml:space="preserve">When the website is first accessed, display the Home Page. The Product Page shall be accessible from the Navigation Bar on the top of the Home Page.</w:t>
+            </w:r>
+          </w:p>
+          <w:p>
+            <w:pPr>
+              <w:keepNext w:val="0"/>
+              <w:keepLines w:val="0"/>
+              <w:pageBreakBefore w:val="0"/>
+              <w:widowControl w:val="1"/>
+              <w:pBdr>
+                <w:top w:space="0" w:sz="0" w:val="nil"/>
+                <w:left w:space="0" w:sz="0" w:val="nil"/>
+                <w:bottom w:space="0" w:sz="0" w:val="nil"/>
+                <w:right w:space="0" w:sz="0" w:val="nil"/>
+                <w:between w:space="0" w:sz="0" w:val="nil"/>
+              </w:pBdr>
+              <w:shd w:fill="auto" w:val="clear"/>
+              <w:spacing w:after="160" w:before="0" w:line="259" w:lineRule="auto"/>
+              <w:ind w:left="0" w:right="0" w:firstLine="0"/>
+              <w:jc w:val="left"/>
+              <w:rPr/>
+            </w:pPr>
+            <w:r>
+              <w:rPr>
+                <w:rtl w:val="0"/>
+              </w:rPr>
+              <w:t xml:space="preserve">The Product Page contains all products in the database, which contains the following details:</w:t>
             </w:r>
           </w:p>
           <w:p>
             <w:pPr>
               <w:numPr>
                 <w:ilvl w:val="0"/>
-                <w:numId w:val="3"/>
+                <w:numId w:val="6"/>
               </w:numPr>
+              <w:spacing w:after="0" w:afterAutospacing="0" w:line="259" w:lineRule="auto"/>
               <w:ind w:left="720" w:hanging="360"/>
-              <w:rPr>
-                <w:u w:val="none"/>
-              </w:rPr>
-            </w:pPr>
-            <w:r>
-              <w:rPr>
-                <w:rtl w:val="0"/>
-              </w:rPr>
-              <w:t xml:space="preserve">Line 1: “SPmart Menu”</w:t>
+            </w:pPr>
+            <w:r>
+              <w:rPr>
+                <w:rtl w:val="0"/>
+              </w:rPr>
+              <w:t xml:space="preserve">Price</w:t>
             </w:r>
           </w:p>
           <w:p>
             <w:pPr>
               <w:numPr>
                 <w:ilvl w:val="0"/>
-                <w:numId w:val="3"/>
+                <w:numId w:val="6"/>
               </w:numPr>
+              <w:spacing w:after="160" w:line="259" w:lineRule="auto"/>
               <w:ind w:left="720" w:hanging="360"/>
             </w:pPr>
             <w:r>
               <w:rPr>
                 <w:rtl w:val="0"/>
               </w:rPr>
-              <w:t xml:space="preserve">Line 2: “1. Self-Checkout”</w:t>
-            </w:r>
-          </w:p>
-          <w:p>
-            <w:pPr>
-              <w:rPr/>
-            </w:pPr>
+              <w:t xml:space="preserve">Add to Cart button</w:t>
+            </w:r>
+          </w:p>
+          <w:p>
+            <w:pPr>
+              <w:spacing w:after="160" w:line="259" w:lineRule="auto"/>
+              <w:rPr/>
+            </w:pPr>
+            <w:r>
+              <w:rPr>
+                <w:rtl w:val="0"/>
+              </w:rPr>
+              <w:t xml:space="preserve">Pressing Add to Cart will save the product to the user’s cart, which can be accessed in REQ-03</w:t>
+            </w:r>
             <w:r>
               <w:rPr>
                 <w:rtl w:val="0"/>
@@ -4392,7 +4334,17 @@
               <w:rPr>
                 <w:rtl w:val="0"/>
               </w:rPr>
-              <w:t xml:space="preserve">REQ-07</w:t>
+            </w:r>
+          </w:p>
+          <w:p>
+            <w:pPr>
+              <w:rPr/>
+            </w:pPr>
+            <w:r>
+              <w:rPr>
+                <w:rtl w:val="0"/>
+              </w:rPr>
+              <w:t xml:space="preserve">REQ-02</w:t>
             </w:r>
           </w:p>
         </w:tc>
@@ -4400,13 +4352,345 @@
           <w:tcPr/>
           <w:p>
             <w:pPr>
-              <w:rPr/>
-            </w:pPr>
-            <w:r>
-              <w:rPr>
-                <w:rtl w:val="0"/>
-              </w:rPr>
-              <w:t xml:space="preserve">In the main menu defined in REQ-06, if the option “1. Start self-checkout” is selected on the keypad, then the menu in REQ-08 shall be shown</w:t>
+              <w:spacing w:after="160" w:line="259" w:lineRule="auto"/>
+              <w:rPr/>
+            </w:pPr>
+            <w:r>
+              <w:rPr>
+                <w:rtl w:val="0"/>
+              </w:rPr>
+              <w:t xml:space="preserve">In the Navbar Menu, the following buttons leading to pages will be shown:</w:t>
+            </w:r>
+          </w:p>
+          <w:p>
+            <w:pPr>
+              <w:numPr>
+                <w:ilvl w:val="0"/>
+                <w:numId w:val="9"/>
+              </w:numPr>
+              <w:spacing w:after="0" w:afterAutospacing="0" w:line="259" w:lineRule="auto"/>
+              <w:ind w:left="720" w:hanging="360"/>
+            </w:pPr>
+            <w:r>
+              <w:rPr>
+                <w:rtl w:val="0"/>
+              </w:rPr>
+              <w:t xml:space="preserve">Products</w:t>
+            </w:r>
+          </w:p>
+          <w:p>
+            <w:pPr>
+              <w:numPr>
+                <w:ilvl w:val="0"/>
+                <w:numId w:val="9"/>
+              </w:numPr>
+              <w:spacing w:after="0" w:afterAutospacing="0" w:line="259" w:lineRule="auto"/>
+              <w:ind w:left="720" w:hanging="360"/>
+            </w:pPr>
+            <w:r>
+              <w:rPr>
+                <w:rtl w:val="0"/>
+              </w:rPr>
+              <w:t xml:space="preserve">Cart</w:t>
+            </w:r>
+          </w:p>
+          <w:p>
+            <w:pPr>
+              <w:numPr>
+                <w:ilvl w:val="0"/>
+                <w:numId w:val="9"/>
+              </w:numPr>
+              <w:spacing w:after="160" w:line="259" w:lineRule="auto"/>
+              <w:ind w:left="720" w:hanging="360"/>
+            </w:pPr>
+            <w:r>
+              <w:rPr>
+                <w:rtl w:val="0"/>
+              </w:rPr>
+              <w:t xml:space="preserve">My Orders</w:t>
+            </w:r>
+            <w:r>
+              <w:rPr>
+                <w:rtl w:val="0"/>
+              </w:rPr>
+            </w:r>
+          </w:p>
+        </w:tc>
+      </w:tr>
+      <w:tr>
+        <w:trPr>
+          <w:cantSplit w:val="0"/>
+          <w:tblHeader w:val="0"/>
+        </w:trPr>
+        <w:tc>
+          <w:tcPr/>
+          <w:p>
+            <w:pPr>
+              <w:rPr/>
+            </w:pPr>
+            <w:r>
+              <w:rPr>
+                <w:rtl w:val="0"/>
+              </w:rPr>
+            </w:r>
+          </w:p>
+          <w:p>
+            <w:pPr>
+              <w:rPr/>
+            </w:pPr>
+            <w:r>
+              <w:rPr>
+                <w:rtl w:val="0"/>
+              </w:rPr>
+              <w:t xml:space="preserve">REQ-03</w:t>
+            </w:r>
+          </w:p>
+        </w:tc>
+        <w:tc>
+          <w:tcPr/>
+          <w:p>
+            <w:pPr>
+              <w:spacing w:after="160" w:line="259" w:lineRule="auto"/>
+              <w:rPr/>
+            </w:pPr>
+            <w:r>
+              <w:rPr>
+                <w:rtl w:val="0"/>
+              </w:rPr>
+              <w:t xml:space="preserve">In the Cart page, show all products that the user saved in the cart. The following actions shall be displayed per product in the cart:</w:t>
+            </w:r>
+          </w:p>
+          <w:p>
+            <w:pPr>
+              <w:numPr>
+                <w:ilvl w:val="0"/>
+                <w:numId w:val="1"/>
+              </w:numPr>
+              <w:spacing w:after="0" w:afterAutospacing="0" w:line="259" w:lineRule="auto"/>
+              <w:ind w:left="720" w:hanging="360"/>
+              <w:rPr>
+                <w:u w:val="none"/>
+              </w:rPr>
+            </w:pPr>
+            <w:r>
+              <w:rPr>
+                <w:rtl w:val="0"/>
+              </w:rPr>
+              <w:t xml:space="preserve">Change quantity</w:t>
+            </w:r>
+          </w:p>
+          <w:p>
+            <w:pPr>
+              <w:numPr>
+                <w:ilvl w:val="0"/>
+                <w:numId w:val="1"/>
+              </w:numPr>
+              <w:spacing w:after="160" w:line="259" w:lineRule="auto"/>
+              <w:ind w:left="720" w:hanging="360"/>
+              <w:rPr>
+                <w:u w:val="none"/>
+              </w:rPr>
+            </w:pPr>
+            <w:r>
+              <w:rPr>
+                <w:rtl w:val="0"/>
+              </w:rPr>
+              <w:t xml:space="preserve">Remove product</w:t>
+            </w:r>
+          </w:p>
+          <w:p>
+            <w:pPr>
+              <w:spacing w:after="160" w:line="259" w:lineRule="auto"/>
+              <w:rPr/>
+            </w:pPr>
+            <w:r>
+              <w:rPr>
+                <w:rtl w:val="0"/>
+              </w:rPr>
+              <w:t xml:space="preserve">A checkout button shall be found at the bottom of the page, which will lead to REQ-04</w:t>
+            </w:r>
+          </w:p>
+        </w:tc>
+      </w:tr>
+      <w:tr>
+        <w:trPr>
+          <w:cantSplit w:val="0"/>
+          <w:tblHeader w:val="0"/>
+        </w:trPr>
+        <w:tc>
+          <w:tcPr/>
+          <w:p>
+            <w:pPr>
+              <w:rPr/>
+            </w:pPr>
+            <w:r>
+              <w:rPr>
+                <w:rtl w:val="0"/>
+              </w:rPr>
+              <w:t xml:space="preserve">REQ-04</w:t>
+            </w:r>
+          </w:p>
+        </w:tc>
+        <w:tc>
+          <w:tcPr/>
+          <w:p>
+            <w:pPr>
+              <w:spacing w:after="160" w:line="259" w:lineRule="auto"/>
+              <w:rPr/>
+            </w:pPr>
+            <w:r>
+              <w:rPr>
+                <w:rtl w:val="0"/>
+              </w:rPr>
+              <w:t xml:space="preserve">In the Checkout page, the following delivery options shall be shown</w:t>
+            </w:r>
+          </w:p>
+          <w:p>
+            <w:pPr>
+              <w:numPr>
+                <w:ilvl w:val="0"/>
+                <w:numId w:val="1"/>
+              </w:numPr>
+              <w:spacing w:after="0" w:afterAutospacing="0" w:line="259" w:lineRule="auto"/>
+              <w:ind w:left="720" w:hanging="360"/>
+            </w:pPr>
+            <w:r>
+              <w:rPr>
+                <w:rtl w:val="0"/>
+              </w:rPr>
+              <w:t xml:space="preserve">Self collect at any store</w:t>
+            </w:r>
+          </w:p>
+          <w:p>
+            <w:pPr>
+              <w:numPr>
+                <w:ilvl w:val="0"/>
+                <w:numId w:val="1"/>
+              </w:numPr>
+              <w:spacing w:after="160" w:line="259" w:lineRule="auto"/>
+              <w:ind w:left="720" w:hanging="360"/>
+            </w:pPr>
+            <w:r>
+              <w:rPr>
+                <w:rtl w:val="0"/>
+              </w:rPr>
+              <w:t xml:space="preserve">Deliver to home</w:t>
+            </w:r>
+          </w:p>
+          <w:p>
+            <w:pPr>
+              <w:spacing w:after="160" w:line="259" w:lineRule="auto"/>
+              <w:rPr/>
+            </w:pPr>
+            <w:r>
+              <w:rPr>
+                <w:rtl w:val="0"/>
+              </w:rPr>
+              <w:t xml:space="preserve">If the user selects Deliver to home, an additional $4 shall be added to the total cost. </w:t>
+            </w:r>
+          </w:p>
+          <w:p>
+            <w:pPr>
+              <w:spacing w:after="160" w:line="259" w:lineRule="auto"/>
+              <w:rPr/>
+            </w:pPr>
+            <w:r>
+              <w:rPr>
+                <w:rtl w:val="0"/>
+              </w:rPr>
+              <w:t xml:space="preserve">The total price shall be displayed at the right of the page, together with a Submit Order button. A QR Code will be generated if Self Collect is selected by user, and saved to the My Orders page defined in REQ-05, accessible via the Navbar as defined in REQ-02</w:t>
+            </w:r>
+          </w:p>
+        </w:tc>
+      </w:tr>
+      <w:tr>
+        <w:trPr>
+          <w:cantSplit w:val="0"/>
+          <w:tblHeader w:val="0"/>
+        </w:trPr>
+        <w:tc>
+          <w:tcPr/>
+          <w:p>
+            <w:pPr>
+              <w:rPr/>
+            </w:pPr>
+            <w:r>
+              <w:rPr>
+                <w:rtl w:val="0"/>
+              </w:rPr>
+              <w:t xml:space="preserve">REQ-05</w:t>
+            </w:r>
+          </w:p>
+        </w:tc>
+        <w:tc>
+          <w:tcPr/>
+          <w:p>
+            <w:pPr>
+              <w:spacing w:after="160" w:line="259" w:lineRule="auto"/>
+              <w:rPr/>
+            </w:pPr>
+            <w:r>
+              <w:rPr>
+                <w:rtl w:val="0"/>
+              </w:rPr>
+              <w:t xml:space="preserve">In the My Orders page, all QR Codes tied to previous purchases will be shown in a vertical list. The following details will be shown together with each QR Code:</w:t>
+            </w:r>
+          </w:p>
+          <w:p>
+            <w:pPr>
+              <w:numPr>
+                <w:ilvl w:val="0"/>
+                <w:numId w:val="2"/>
+              </w:numPr>
+              <w:spacing w:after="0" w:afterAutospacing="0" w:line="259" w:lineRule="auto"/>
+              <w:ind w:left="720" w:hanging="360"/>
+              <w:rPr>
+                <w:u w:val="none"/>
+              </w:rPr>
+            </w:pPr>
+            <w:r>
+              <w:rPr>
+                <w:rtl w:val="0"/>
+              </w:rPr>
+              <w:t xml:space="preserve">Purchase date</w:t>
+            </w:r>
+          </w:p>
+          <w:p>
+            <w:pPr>
+              <w:numPr>
+                <w:ilvl w:val="0"/>
+                <w:numId w:val="2"/>
+              </w:numPr>
+              <w:spacing w:after="0" w:afterAutospacing="0" w:line="259" w:lineRule="auto"/>
+              <w:ind w:left="720" w:hanging="360"/>
+              <w:rPr>
+                <w:u w:val="none"/>
+              </w:rPr>
+            </w:pPr>
+            <w:r>
+              <w:rPr>
+                <w:rtl w:val="0"/>
+              </w:rPr>
+              <w:t xml:space="preserve">Total product quantity</w:t>
+            </w:r>
+          </w:p>
+          <w:p>
+            <w:pPr>
+              <w:numPr>
+                <w:ilvl w:val="0"/>
+                <w:numId w:val="2"/>
+              </w:numPr>
+              <w:spacing w:after="160" w:line="259" w:lineRule="auto"/>
+              <w:ind w:left="720" w:hanging="360"/>
+              <w:rPr>
+                <w:u w:val="none"/>
+              </w:rPr>
+            </w:pPr>
+            <w:r>
+              <w:rPr>
+                <w:rtl w:val="0"/>
+              </w:rPr>
+              <w:t xml:space="preserve">Total amount paid</w:t>
             </w:r>
           </w:p>
         </w:tc>
@@ -4414,12 +4698,88 @@
     </w:tbl>
     <w:p>
       <w:pPr>
-        <w:pStyle w:val="Heading3"/>
-        <w:ind w:left="1224" w:firstLine="0"/>
-        <w:rPr/>
-      </w:pPr>
-      <w:bookmarkStart w:colFirst="0" w:colLast="0" w:name="_heading=h.bc4auxpembpm" w:id="12"/>
-      <w:bookmarkEnd w:id="12"/>
+        <w:rPr/>
+      </w:pPr>
+      <w:r>
+        <w:rPr>
+          <w:rtl w:val="0"/>
+        </w:rPr>
+      </w:r>
+    </w:p>
+    <w:p>
+      <w:pPr>
+        <w:rPr/>
+      </w:pPr>
+      <w:r>
+        <w:rPr>
+          <w:rtl w:val="0"/>
+        </w:rPr>
+      </w:r>
+    </w:p>
+    <w:p>
+      <w:pPr>
+        <w:rPr/>
+      </w:pPr>
+      <w:r>
+        <w:rPr>
+          <w:rtl w:val="0"/>
+        </w:rPr>
+      </w:r>
+    </w:p>
+    <w:p>
+      <w:pPr>
+        <w:rPr/>
+      </w:pPr>
+      <w:r>
+        <w:rPr>
+          <w:rtl w:val="0"/>
+        </w:rPr>
+      </w:r>
+    </w:p>
+    <w:p>
+      <w:pPr>
+        <w:rPr/>
+      </w:pPr>
+      <w:r>
+        <w:rPr>
+          <w:rtl w:val="0"/>
+        </w:rPr>
+      </w:r>
+    </w:p>
+    <w:p>
+      <w:pPr>
+        <w:rPr/>
+      </w:pPr>
+      <w:r>
+        <w:rPr>
+          <w:rtl w:val="0"/>
+        </w:rPr>
+      </w:r>
+    </w:p>
+    <w:p>
+      <w:pPr>
+        <w:rPr/>
+      </w:pPr>
+      <w:r>
+        <w:rPr>
+          <w:rtl w:val="0"/>
+        </w:rPr>
+      </w:r>
+    </w:p>
+    <w:p>
+      <w:pPr>
+        <w:rPr/>
+      </w:pPr>
+      <w:r>
+        <w:rPr>
+          <w:rtl w:val="0"/>
+        </w:rPr>
+      </w:r>
+    </w:p>
+    <w:p>
+      <w:pPr>
+        <w:rPr/>
+      </w:pPr>
       <w:r>
         <w:rPr>
           <w:rtl w:val="0"/>
@@ -4461,28 +4821,30 @@
         <w:pStyle w:val="Heading3"/>
         <w:numPr>
           <w:ilvl w:val="2"/>
-          <w:numId w:val="6"/>
+          <w:numId w:val="8"/>
         </w:numPr>
         <w:ind w:left="1224" w:hanging="504.00000000000006"/>
-        <w:rPr>
-          <w:color w:val="1e4d78"/>
-          <w:sz w:val="24"/>
-          <w:szCs w:val="24"/>
-        </w:rPr>
-      </w:pPr>
-      <w:bookmarkStart w:colFirst="0" w:colLast="0" w:name="_heading=h.pbhxnj63qrxr" w:id="13"/>
-      <w:bookmarkEnd w:id="13"/>
-      <w:r>
-        <w:rPr>
-          <w:rtl w:val="0"/>
-        </w:rPr>
-        <w:t xml:space="preserve">Product Scanning (In-store)</w:t>
-      </w:r>
-    </w:p>
-    <w:p>
-      <w:pPr>
-        <w:rPr/>
-      </w:pPr>
+        <w:rPr/>
+      </w:pPr>
+      <w:bookmarkStart w:colFirst="0" w:colLast="0" w:name="_heading=h.3rdcrjn" w:id="11"/>
+      <w:bookmarkEnd w:id="11"/>
+      <w:r>
+        <w:rPr>
+          <w:rtl w:val="0"/>
+        </w:rPr>
+        <w:t xml:space="preserve">Start Up Main Menu (In-store)</w:t>
+      </w:r>
+    </w:p>
+    <w:p>
+      <w:pPr>
+        <w:rPr/>
+      </w:pPr>
+      <w:r>
+        <w:rPr>
+          <w:rtl w:val="0"/>
+        </w:rPr>
+        <w:t xml:space="preserve">The Supermarket Self-Checkout System allows customers to scan their products and checkout on their own, using cashless payment methods</w:t>
+      </w:r>
       <w:r>
         <w:rPr>
           <w:rtl w:val="0"/>
@@ -4524,7 +4886,6 @@
           <w:tcPr/>
           <w:p>
             <w:pPr>
-              <w:spacing w:after="0" w:line="240" w:lineRule="auto"/>
               <w:rPr>
                 <w:b w:val="1"/>
               </w:rPr>
@@ -4542,7 +4903,6 @@
           <w:tcPr/>
           <w:p>
             <w:pPr>
-              <w:spacing w:after="0" w:line="240" w:lineRule="auto"/>
               <w:rPr>
                 <w:b w:val="1"/>
               </w:rPr>
@@ -4566,14 +4926,13 @@
           <w:tcPr/>
           <w:p>
             <w:pPr>
-              <w:spacing w:after="0" w:line="240" w:lineRule="auto"/>
-              <w:rPr/>
-            </w:pPr>
-            <w:r>
-              <w:rPr>
-                <w:rtl w:val="0"/>
-              </w:rPr>
-              <w:t xml:space="preserve">REQ-08</w:t>
+              <w:rPr/>
+            </w:pPr>
+            <w:r>
+              <w:rPr>
+                <w:rtl w:val="0"/>
+              </w:rPr>
+              <w:t xml:space="preserve">REQ-06</w:t>
             </w:r>
           </w:p>
         </w:tc>
@@ -4581,21 +4940,279 @@
           <w:tcPr/>
           <w:p>
             <w:pPr>
-              <w:spacing w:after="0" w:line="240" w:lineRule="auto"/>
-              <w:rPr/>
-            </w:pPr>
-            <w:r>
-              <w:rPr>
-                <w:rtl w:val="0"/>
-              </w:rPr>
-              <w:t xml:space="preserve">When Start self-checkout is selected in REQ-06, the following text shall be displayed on the LCD Screen:</w:t>
+              <w:rPr/>
+            </w:pPr>
+            <w:r>
+              <w:rPr>
+                <w:rtl w:val="0"/>
+              </w:rPr>
+              <w:t xml:space="preserve">When the self-checkout system is first powered ON, the main menu with the text below shall be displayed on the LCD Screen</w:t>
             </w:r>
           </w:p>
           <w:p>
             <w:pPr>
               <w:numPr>
                 <w:ilvl w:val="0"/>
-                <w:numId w:val="5"/>
+                <w:numId w:val="3"/>
+              </w:numPr>
+              <w:ind w:left="720" w:hanging="360"/>
+              <w:rPr>
+                <w:u w:val="none"/>
+              </w:rPr>
+            </w:pPr>
+            <w:r>
+              <w:rPr>
+                <w:rtl w:val="0"/>
+              </w:rPr>
+              <w:t xml:space="preserve">Line 1: “SPmart Menu”</w:t>
+            </w:r>
+          </w:p>
+          <w:p>
+            <w:pPr>
+              <w:numPr>
+                <w:ilvl w:val="0"/>
+                <w:numId w:val="3"/>
+              </w:numPr>
+              <w:ind w:left="720" w:hanging="360"/>
+            </w:pPr>
+            <w:r>
+              <w:rPr>
+                <w:rtl w:val="0"/>
+              </w:rPr>
+              <w:t xml:space="preserve">Line 2: “1. Self-Checkout”</w:t>
+            </w:r>
+          </w:p>
+          <w:p>
+            <w:pPr>
+              <w:rPr/>
+            </w:pPr>
+            <w:r>
+              <w:rPr>
+                <w:rtl w:val="0"/>
+              </w:rPr>
+            </w:r>
+          </w:p>
+        </w:tc>
+      </w:tr>
+      <w:tr>
+        <w:trPr>
+          <w:cantSplit w:val="0"/>
+          <w:tblHeader w:val="0"/>
+        </w:trPr>
+        <w:tc>
+          <w:tcPr/>
+          <w:p>
+            <w:pPr>
+              <w:rPr/>
+            </w:pPr>
+            <w:r>
+              <w:rPr>
+                <w:rtl w:val="0"/>
+              </w:rPr>
+              <w:t xml:space="preserve">REQ-07</w:t>
+            </w:r>
+          </w:p>
+        </w:tc>
+        <w:tc>
+          <w:tcPr/>
+          <w:p>
+            <w:pPr>
+              <w:rPr/>
+            </w:pPr>
+            <w:r>
+              <w:rPr>
+                <w:rtl w:val="0"/>
+              </w:rPr>
+              <w:t xml:space="preserve">In the main menu defined in REQ-06, if the option “1. Start self-checkout” is selected on the keypad, then the menu in REQ-08 shall be shown</w:t>
+            </w:r>
+          </w:p>
+        </w:tc>
+      </w:tr>
+    </w:tbl>
+    <w:p>
+      <w:pPr>
+        <w:pStyle w:val="Heading3"/>
+        <w:ind w:left="1224" w:firstLine="0"/>
+        <w:rPr/>
+      </w:pPr>
+      <w:bookmarkStart w:colFirst="0" w:colLast="0" w:name="_heading=h.bc4auxpembpm" w:id="12"/>
+      <w:bookmarkEnd w:id="12"/>
+      <w:r>
+        <w:rPr>
+          <w:rtl w:val="0"/>
+        </w:rPr>
+      </w:r>
+    </w:p>
+    <w:p>
+      <w:pPr>
+        <w:rPr/>
+      </w:pPr>
+      <w:r>
+        <w:rPr>
+          <w:rtl w:val="0"/>
+        </w:rPr>
+      </w:r>
+    </w:p>
+    <w:p>
+      <w:pPr>
+        <w:rPr/>
+      </w:pPr>
+      <w:r>
+        <w:rPr>
+          <w:rtl w:val="0"/>
+        </w:rPr>
+      </w:r>
+    </w:p>
+    <w:p>
+      <w:pPr>
+        <w:rPr/>
+      </w:pPr>
+      <w:r>
+        <w:rPr>
+          <w:rtl w:val="0"/>
+        </w:rPr>
+      </w:r>
+    </w:p>
+    <w:p>
+      <w:pPr>
+        <w:pStyle w:val="Heading3"/>
+        <w:numPr>
+          <w:ilvl w:val="2"/>
+          <w:numId w:val="8"/>
+        </w:numPr>
+        <w:ind w:left="1224" w:hanging="504.00000000000006"/>
+        <w:rPr>
+          <w:color w:val="1e4d78"/>
+          <w:sz w:val="24"/>
+          <w:szCs w:val="24"/>
+        </w:rPr>
+      </w:pPr>
+      <w:bookmarkStart w:colFirst="0" w:colLast="0" w:name="_heading=h.pbhxnj63qrxr" w:id="13"/>
+      <w:bookmarkEnd w:id="13"/>
+      <w:r>
+        <w:rPr>
+          <w:rtl w:val="0"/>
+        </w:rPr>
+        <w:t xml:space="preserve">Product Scanning (In-store)</w:t>
+      </w:r>
+    </w:p>
+    <w:p>
+      <w:pPr>
+        <w:rPr/>
+      </w:pPr>
+      <w:r>
+        <w:rPr>
+          <w:rtl w:val="0"/>
+        </w:rPr>
+      </w:r>
+    </w:p>
+    <w:tbl>
+      <w:tblPr>
+        <w:tblStyle w:val="Table7"/>
+        <w:tblW w:w="9209.0" w:type="dxa"/>
+        <w:jc w:val="left"/>
+        <w:tblBorders>
+          <w:top w:color="000000" w:space="0" w:sz="4" w:val="single"/>
+          <w:left w:color="000000" w:space="0" w:sz="4" w:val="single"/>
+          <w:bottom w:color="000000" w:space="0" w:sz="4" w:val="single"/>
+          <w:right w:color="000000" w:space="0" w:sz="4" w:val="single"/>
+          <w:insideH w:color="000000" w:space="0" w:sz="4" w:val="single"/>
+          <w:insideV w:color="000000" w:space="0" w:sz="4" w:val="single"/>
+        </w:tblBorders>
+        <w:tblLayout w:type="fixed"/>
+        <w:tblLook w:val="0400"/>
+      </w:tblPr>
+      <w:tblGrid>
+        <w:gridCol w:w="1555"/>
+        <w:gridCol w:w="7654"/>
+        <w:tblGridChange w:id="0">
+          <w:tblGrid>
+            <w:gridCol w:w="1555"/>
+            <w:gridCol w:w="7654"/>
+          </w:tblGrid>
+        </w:tblGridChange>
+      </w:tblGrid>
+      <w:tr>
+        <w:trPr>
+          <w:cantSplit w:val="0"/>
+          <w:tblHeader w:val="0"/>
+        </w:trPr>
+        <w:tc>
+          <w:tcPr/>
+          <w:p>
+            <w:pPr>
+              <w:spacing w:after="0" w:line="240" w:lineRule="auto"/>
+              <w:rPr>
+                <w:b w:val="1"/>
+              </w:rPr>
+            </w:pPr>
+            <w:r>
+              <w:rPr>
+                <w:b w:val="1"/>
+                <w:rtl w:val="0"/>
+              </w:rPr>
+              <w:t xml:space="preserve">REQ_ID</w:t>
+            </w:r>
+          </w:p>
+        </w:tc>
+        <w:tc>
+          <w:tcPr/>
+          <w:p>
+            <w:pPr>
+              <w:spacing w:after="0" w:line="240" w:lineRule="auto"/>
+              <w:rPr>
+                <w:b w:val="1"/>
+              </w:rPr>
+            </w:pPr>
+            <w:r>
+              <w:rPr>
+                <w:b w:val="1"/>
+                <w:rtl w:val="0"/>
+              </w:rPr>
+              <w:t xml:space="preserve">Requirement</w:t>
+            </w:r>
+          </w:p>
+        </w:tc>
+      </w:tr>
+      <w:tr>
+        <w:trPr>
+          <w:cantSplit w:val="0"/>
+          <w:tblHeader w:val="0"/>
+        </w:trPr>
+        <w:tc>
+          <w:tcPr/>
+          <w:p>
+            <w:pPr>
+              <w:spacing w:after="0" w:line="240" w:lineRule="auto"/>
+              <w:rPr/>
+            </w:pPr>
+            <w:r>
+              <w:rPr>
+                <w:rtl w:val="0"/>
+              </w:rPr>
+              <w:t xml:space="preserve">REQ-08</w:t>
+            </w:r>
+          </w:p>
+        </w:tc>
+        <w:tc>
+          <w:tcPr/>
+          <w:p>
+            <w:pPr>
+              <w:spacing w:after="0" w:line="240" w:lineRule="auto"/>
+              <w:rPr/>
+            </w:pPr>
+            <w:r>
+              <w:rPr>
+                <w:rtl w:val="0"/>
+              </w:rPr>
+              <w:t xml:space="preserve">When Start self-checkout is selected in REQ-06, the following text shall be displayed on the LCD Screen:</w:t>
+            </w:r>
+          </w:p>
+          <w:p>
+            <w:pPr>
+              <w:numPr>
+                <w:ilvl w:val="0"/>
+                <w:numId w:val="7"/>
               </w:numPr>
               <w:spacing w:after="0" w:line="240" w:lineRule="auto"/>
               <w:ind w:left="720" w:hanging="360"/>
@@ -4611,7 +5228,7 @@
             <w:pPr>
               <w:numPr>
                 <w:ilvl w:val="0"/>
-                <w:numId w:val="5"/>
+                <w:numId w:val="7"/>
               </w:numPr>
               <w:spacing w:after="0" w:line="240" w:lineRule="auto"/>
               <w:ind w:left="720" w:hanging="360"/>
@@ -4733,7 +5350,7 @@
         <w:pStyle w:val="Heading3"/>
         <w:numPr>
           <w:ilvl w:val="2"/>
-          <w:numId w:val="6"/>
+          <w:numId w:val="8"/>
         </w:numPr>
         <w:ind w:left="1224" w:hanging="504.00000000000006"/>
         <w:rPr/>
@@ -4765,7 +5382,7 @@
     </w:p>
     <w:tbl>
       <w:tblPr>
-        <w:tblStyle w:val="Table7"/>
+        <w:tblStyle w:val="Table8"/>
         <w:tblW w:w="9209.0" w:type="dxa"/>
         <w:jc w:val="left"/>
         <w:tblBorders>
@@ -4882,7 +5499,7 @@
             <w:pPr>
               <w:numPr>
                 <w:ilvl w:val="0"/>
-                <w:numId w:val="5"/>
+                <w:numId w:val="7"/>
               </w:numPr>
               <w:spacing w:after="0" w:line="240" w:lineRule="auto"/>
               <w:ind w:left="720" w:hanging="360"/>
@@ -4898,7 +5515,7 @@
             <w:pPr>
               <w:numPr>
                 <w:ilvl w:val="0"/>
-                <w:numId w:val="5"/>
+                <w:numId w:val="7"/>
               </w:numPr>
               <w:spacing w:after="0" w:line="240" w:lineRule="auto"/>
               <w:ind w:left="720" w:hanging="360"/>
@@ -4947,12 +5564,12 @@
           <wp:inline distB="114300" distT="114300" distL="114300" distR="114300">
             <wp:extent cx="5731200" cy="8394700"/>
             <wp:effectExtent b="0" l="0" r="0" t="0"/>
-            <wp:docPr id="75" name="image5.png"/>
+            <wp:docPr id="75" name="image2.png"/>
             <a:graphic>
               <a:graphicData uri="http://schemas.openxmlformats.org/drawingml/2006/picture">
                 <pic:pic>
                   <pic:nvPicPr>
-                    <pic:cNvPr id="0" name="image5.png"/>
+                    <pic:cNvPr id="0" name="image2.png"/>
                     <pic:cNvPicPr preferRelativeResize="0"/>
                   </pic:nvPicPr>
                   <pic:blipFill>
@@ -5095,7 +5712,7 @@
         <w:pStyle w:val="Heading1"/>
         <w:numPr>
           <w:ilvl w:val="0"/>
-          <w:numId w:val="6"/>
+          <w:numId w:val="8"/>
         </w:numPr>
         <w:ind w:left="360" w:hanging="360"/>
         <w:rPr/>
@@ -5114,7 +5731,7 @@
         <w:pStyle w:val="Heading2"/>
         <w:numPr>
           <w:ilvl w:val="1"/>
-          <w:numId w:val="6"/>
+          <w:numId w:val="8"/>
         </w:numPr>
         <w:ind w:left="792" w:hanging="432"/>
         <w:rPr/>
@@ -5159,12 +5776,12 @@
           <wp:inline distB="114300" distT="114300" distL="114300" distR="114300">
             <wp:extent cx="5731200" cy="3454400"/>
             <wp:effectExtent b="0" l="0" r="0" t="0"/>
-            <wp:docPr id="79" name="image6.png"/>
+            <wp:docPr id="79" name="image1.png"/>
             <a:graphic>
               <a:graphicData uri="http://schemas.openxmlformats.org/drawingml/2006/picture">
                 <pic:pic>
                   <pic:nvPicPr>
-                    <pic:cNvPr id="0" name="image6.png"/>
+                    <pic:cNvPr id="0" name="image1.png"/>
                     <pic:cNvPicPr preferRelativeResize="0"/>
                   </pic:nvPicPr>
                   <pic:blipFill>
@@ -5969,6 +6586,226 @@
   <w:abstractNum w:abstractNumId="6">
     <w:lvl w:ilvl="0">
       <w:start w:val="1"/>
+      <w:numFmt w:val="bullet"/>
+      <w:lvlText w:val="●"/>
+      <w:lvlJc w:val="left"/>
+      <w:pPr>
+        <w:ind w:left="720" w:hanging="360"/>
+      </w:pPr>
+      <w:rPr>
+        <w:u w:val="none"/>
+      </w:rPr>
+    </w:lvl>
+    <w:lvl w:ilvl="1">
+      <w:start w:val="1"/>
+      <w:numFmt w:val="bullet"/>
+      <w:lvlText w:val="○"/>
+      <w:lvlJc w:val="left"/>
+      <w:pPr>
+        <w:ind w:left="1440" w:hanging="360"/>
+      </w:pPr>
+      <w:rPr>
+        <w:u w:val="none"/>
+      </w:rPr>
+    </w:lvl>
+    <w:lvl w:ilvl="2">
+      <w:start w:val="1"/>
+      <w:numFmt w:val="bullet"/>
+      <w:lvlText w:val="■"/>
+      <w:lvlJc w:val="left"/>
+      <w:pPr>
+        <w:ind w:left="2160" w:hanging="360"/>
+      </w:pPr>
+      <w:rPr>
+        <w:u w:val="none"/>
+      </w:rPr>
+    </w:lvl>
+    <w:lvl w:ilvl="3">
+      <w:start w:val="1"/>
+      <w:numFmt w:val="bullet"/>
+      <w:lvlText w:val="●"/>
+      <w:lvlJc w:val="left"/>
+      <w:pPr>
+        <w:ind w:left="2880" w:hanging="360"/>
+      </w:pPr>
+      <w:rPr>
+        <w:u w:val="none"/>
+      </w:rPr>
+    </w:lvl>
+    <w:lvl w:ilvl="4">
+      <w:start w:val="1"/>
+      <w:numFmt w:val="bullet"/>
+      <w:lvlText w:val="○"/>
+      <w:lvlJc w:val="left"/>
+      <w:pPr>
+        <w:ind w:left="3600" w:hanging="360"/>
+      </w:pPr>
+      <w:rPr>
+        <w:u w:val="none"/>
+      </w:rPr>
+    </w:lvl>
+    <w:lvl w:ilvl="5">
+      <w:start w:val="1"/>
+      <w:numFmt w:val="bullet"/>
+      <w:lvlText w:val="■"/>
+      <w:lvlJc w:val="left"/>
+      <w:pPr>
+        <w:ind w:left="4320" w:hanging="360"/>
+      </w:pPr>
+      <w:rPr>
+        <w:u w:val="none"/>
+      </w:rPr>
+    </w:lvl>
+    <w:lvl w:ilvl="6">
+      <w:start w:val="1"/>
+      <w:numFmt w:val="bullet"/>
+      <w:lvlText w:val="●"/>
+      <w:lvlJc w:val="left"/>
+      <w:pPr>
+        <w:ind w:left="5040" w:hanging="360"/>
+      </w:pPr>
+      <w:rPr>
+        <w:u w:val="none"/>
+      </w:rPr>
+    </w:lvl>
+    <w:lvl w:ilvl="7">
+      <w:start w:val="1"/>
+      <w:numFmt w:val="bullet"/>
+      <w:lvlText w:val="○"/>
+      <w:lvlJc w:val="left"/>
+      <w:pPr>
+        <w:ind w:left="5760" w:hanging="360"/>
+      </w:pPr>
+      <w:rPr>
+        <w:u w:val="none"/>
+      </w:rPr>
+    </w:lvl>
+    <w:lvl w:ilvl="8">
+      <w:start w:val="1"/>
+      <w:numFmt w:val="bullet"/>
+      <w:lvlText w:val="■"/>
+      <w:lvlJc w:val="left"/>
+      <w:pPr>
+        <w:ind w:left="6480" w:hanging="360"/>
+      </w:pPr>
+      <w:rPr>
+        <w:u w:val="none"/>
+      </w:rPr>
+    </w:lvl>
+  </w:abstractNum>
+  <w:abstractNum w:abstractNumId="7">
+    <w:lvl w:ilvl="0">
+      <w:start w:val="1"/>
+      <w:numFmt w:val="bullet"/>
+      <w:lvlText w:val="●"/>
+      <w:lvlJc w:val="left"/>
+      <w:pPr>
+        <w:ind w:left="720" w:hanging="360"/>
+      </w:pPr>
+      <w:rPr>
+        <w:u w:val="none"/>
+      </w:rPr>
+    </w:lvl>
+    <w:lvl w:ilvl="1">
+      <w:start w:val="1"/>
+      <w:numFmt w:val="bullet"/>
+      <w:lvlText w:val="○"/>
+      <w:lvlJc w:val="left"/>
+      <w:pPr>
+        <w:ind w:left="1440" w:hanging="360"/>
+      </w:pPr>
+      <w:rPr>
+        <w:u w:val="none"/>
+      </w:rPr>
+    </w:lvl>
+    <w:lvl w:ilvl="2">
+      <w:start w:val="1"/>
+      <w:numFmt w:val="bullet"/>
+      <w:lvlText w:val="■"/>
+      <w:lvlJc w:val="left"/>
+      <w:pPr>
+        <w:ind w:left="2160" w:hanging="360"/>
+      </w:pPr>
+      <w:rPr>
+        <w:u w:val="none"/>
+      </w:rPr>
+    </w:lvl>
+    <w:lvl w:ilvl="3">
+      <w:start w:val="1"/>
+      <w:numFmt w:val="bullet"/>
+      <w:lvlText w:val="●"/>
+      <w:lvlJc w:val="left"/>
+      <w:pPr>
+        <w:ind w:left="2880" w:hanging="360"/>
+      </w:pPr>
+      <w:rPr>
+        <w:u w:val="none"/>
+      </w:rPr>
+    </w:lvl>
+    <w:lvl w:ilvl="4">
+      <w:start w:val="1"/>
+      <w:numFmt w:val="bullet"/>
+      <w:lvlText w:val="○"/>
+      <w:lvlJc w:val="left"/>
+      <w:pPr>
+        <w:ind w:left="3600" w:hanging="360"/>
+      </w:pPr>
+      <w:rPr>
+        <w:u w:val="none"/>
+      </w:rPr>
+    </w:lvl>
+    <w:lvl w:ilvl="5">
+      <w:start w:val="1"/>
+      <w:numFmt w:val="bullet"/>
+      <w:lvlText w:val="■"/>
+      <w:lvlJc w:val="left"/>
+      <w:pPr>
+        <w:ind w:left="4320" w:hanging="360"/>
+      </w:pPr>
+      <w:rPr>
+        <w:u w:val="none"/>
+      </w:rPr>
+    </w:lvl>
+    <w:lvl w:ilvl="6">
+      <w:start w:val="1"/>
+      <w:numFmt w:val="bullet"/>
+      <w:lvlText w:val="●"/>
+      <w:lvlJc w:val="left"/>
+      <w:pPr>
+        <w:ind w:left="5040" w:hanging="360"/>
+      </w:pPr>
+      <w:rPr>
+        <w:u w:val="none"/>
+      </w:rPr>
+    </w:lvl>
+    <w:lvl w:ilvl="7">
+      <w:start w:val="1"/>
+      <w:numFmt w:val="bullet"/>
+      <w:lvlText w:val="○"/>
+      <w:lvlJc w:val="left"/>
+      <w:pPr>
+        <w:ind w:left="5760" w:hanging="360"/>
+      </w:pPr>
+      <w:rPr>
+        <w:u w:val="none"/>
+      </w:rPr>
+    </w:lvl>
+    <w:lvl w:ilvl="8">
+      <w:start w:val="1"/>
+      <w:numFmt w:val="bullet"/>
+      <w:lvlText w:val="■"/>
+      <w:lvlJc w:val="left"/>
+      <w:pPr>
+        <w:ind w:left="6480" w:hanging="360"/>
+      </w:pPr>
+      <w:rPr>
+        <w:u w:val="none"/>
+      </w:rPr>
+    </w:lvl>
+  </w:abstractNum>
+  <w:abstractNum w:abstractNumId="8">
+    <w:lvl w:ilvl="0">
+      <w:start w:val="1"/>
       <w:numFmt w:val="decimal"/>
       <w:lvlText w:val="%1."/>
       <w:lvlJc w:val="left"/>
@@ -6058,7 +6895,7 @@
       <w:rPr/>
     </w:lvl>
   </w:abstractNum>
-  <w:abstractNum w:abstractNumId="7">
+  <w:abstractNum w:abstractNumId="9">
     <w:lvl w:ilvl="0">
       <w:start w:val="1"/>
       <w:numFmt w:val="bullet"/>
@@ -6188,6 +7025,12 @@
   </w:num>
   <w:num w:numId="7">
     <w:abstractNumId w:val="7"/>
+  </w:num>
+  <w:num w:numId="8">
+    <w:abstractNumId w:val="8"/>
+  </w:num>
+  <w:num w:numId="9">
+    <w:abstractNumId w:val="9"/>
   </w:num>
 </w:numbering>
 </file>
@@ -6668,6 +7511,19 @@
   </w:style>
   <w:style w:type="table" w:styleId="Table1">
     <w:basedOn w:val="TableNormal"/>
+    <w:tblPr>
+      <w:tblStyleRowBandSize w:val="1"/>
+      <w:tblStyleColBandSize w:val="1"/>
+      <w:tblCellMar>
+        <w:top w:w="100.0" w:type="dxa"/>
+        <w:left w:w="100.0" w:type="dxa"/>
+        <w:bottom w:w="100.0" w:type="dxa"/>
+        <w:right w:w="100.0" w:type="dxa"/>
+      </w:tblCellMar>
+    </w:tblPr>
+  </w:style>
+  <w:style w:type="table" w:styleId="Table2">
+    <w:basedOn w:val="TableNormal"/>
     <w:pPr>
       <w:spacing w:after="0" w:line="240" w:lineRule="auto"/>
     </w:pPr>
@@ -6682,7 +7538,7 @@
       </w:tblCellMar>
     </w:tblPr>
   </w:style>
-  <w:style w:type="table" w:styleId="Table2">
+  <w:style w:type="table" w:styleId="Table3">
     <w:basedOn w:val="TableNormal"/>
     <w:tblPr>
       <w:tblStyleRowBandSize w:val="1"/>
@@ -6692,22 +7548,6 @@
         <w:left w:w="100.0" w:type="dxa"/>
         <w:bottom w:w="100.0" w:type="dxa"/>
         <w:right w:w="100.0" w:type="dxa"/>
-      </w:tblCellMar>
-    </w:tblPr>
-  </w:style>
-  <w:style w:type="table" w:styleId="Table3">
-    <w:basedOn w:val="TableNormal"/>
-    <w:pPr>
-      <w:spacing w:after="0" w:line="240" w:lineRule="auto"/>
-    </w:pPr>
-    <w:tblPr>
-      <w:tblStyleRowBandSize w:val="1"/>
-      <w:tblStyleColBandSize w:val="1"/>
-      <w:tblCellMar>
-        <w:top w:w="0.0" w:type="dxa"/>
-        <w:left w:w="108.0" w:type="dxa"/>
-        <w:bottom w:w="0.0" w:type="dxa"/>
-        <w:right w:w="108.0" w:type="dxa"/>
       </w:tblCellMar>
     </w:tblPr>
   </w:style>
@@ -6760,6 +7600,22 @@
     </w:tblPr>
   </w:style>
   <w:style w:type="table" w:styleId="Table7">
+    <w:basedOn w:val="TableNormal"/>
+    <w:pPr>
+      <w:spacing w:after="0" w:line="240" w:lineRule="auto"/>
+    </w:pPr>
+    <w:tblPr>
+      <w:tblStyleRowBandSize w:val="1"/>
+      <w:tblStyleColBandSize w:val="1"/>
+      <w:tblCellMar>
+        <w:top w:w="0.0" w:type="dxa"/>
+        <w:left w:w="108.0" w:type="dxa"/>
+        <w:bottom w:w="0.0" w:type="dxa"/>
+        <w:right w:w="108.0" w:type="dxa"/>
+      </w:tblCellMar>
+    </w:tblPr>
+  </w:style>
+  <w:style w:type="table" w:styleId="Table8">
     <w:basedOn w:val="TableNormal"/>
     <w:pPr>
       <w:spacing w:after="0" w:line="240" w:lineRule="auto"/>

</xml_diff>